<commit_message>
Updated the problem statement doc.
</commit_message>
<xml_diff>
--- a/Project Statement/projectStatement.docx
+++ b/Project Statement/projectStatement.docx
@@ -44,7 +44,43 @@
           <w:sz w:val="24"/>
           <w:szCs w:val="24"/>
         </w:rPr>
-        <w:t>Griffin Gonsalves, Paul Kwak, Shawn Cross</w:t>
+        <w:t xml:space="preserve">Griffin </w:t>
+      </w:r>
+      <w:proofErr w:type="spellStart"/>
+      <w:r>
+        <w:rPr>
+          <w:rFonts w:ascii="Times New Roman" w:eastAsia="Times New Roman" w:hAnsi="Times New Roman" w:cs="Times New Roman"/>
+          <w:sz w:val="24"/>
+          <w:szCs w:val="24"/>
+        </w:rPr>
+        <w:t>Gonsalves</w:t>
+      </w:r>
+      <w:proofErr w:type="spellEnd"/>
+      <w:r>
+        <w:rPr>
+          <w:rFonts w:ascii="Times New Roman" w:eastAsia="Times New Roman" w:hAnsi="Times New Roman" w:cs="Times New Roman"/>
+          <w:sz w:val="24"/>
+          <w:szCs w:val="24"/>
+        </w:rPr>
+        <w:t xml:space="preserve">, Paul </w:t>
+      </w:r>
+      <w:proofErr w:type="spellStart"/>
+      <w:r>
+        <w:rPr>
+          <w:rFonts w:ascii="Times New Roman" w:eastAsia="Times New Roman" w:hAnsi="Times New Roman" w:cs="Times New Roman"/>
+          <w:sz w:val="24"/>
+          <w:szCs w:val="24"/>
+        </w:rPr>
+        <w:t>Kwak</w:t>
+      </w:r>
+      <w:proofErr w:type="spellEnd"/>
+      <w:r>
+        <w:rPr>
+          <w:rFonts w:ascii="Times New Roman" w:eastAsia="Times New Roman" w:hAnsi="Times New Roman" w:cs="Times New Roman"/>
+          <w:sz w:val="24"/>
+          <w:szCs w:val="24"/>
+        </w:rPr>
+        <w:t>, Shawn Cross</w:t>
       </w:r>
     </w:p>
     <w:p>
@@ -259,62 +295,76 @@
         <w:pStyle w:val="NoSpacing"/>
       </w:pPr>
       <w:r>
-        <w:t xml:space="preserve">Many new devices are now supporting VR but each device operates at a different optimal specification. Depending on this specification the level of detail a model can be displayed in varies.  Lower end devices would struggle or outright could not display objects or models that are too big or have too many polygons or internal parts. There is currently no way to adjust the polygon count of existing 3D models easily. There currently is no place where people can easily go and view their 3D models in both a web environment as well as in a VR environment. </w:t>
-      </w:r>
-    </w:p>
-    <w:p>
-      <w:pPr>
-        <w:pStyle w:val="NoSpacing"/>
-      </w:pPr>
-    </w:p>
-    <w:p>
-      <w:pPr>
-        <w:pStyle w:val="NoSpacing"/>
-        <w:jc w:val="center"/>
-      </w:pPr>
-      <w:r>
-        <w:t>Proposed solution</w:t>
-      </w:r>
-    </w:p>
-    <w:p>
-      <w:pPr>
-        <w:pStyle w:val="NoSpacing"/>
-      </w:pPr>
-      <w:r>
-        <w:t>One of the goals of the project is to increase functionality and optimize performance on an increased array of devices</w:t>
-      </w:r>
-      <w:r>
-        <w:t xml:space="preserve">. We are currently planning to </w:t>
-      </w:r>
-      <w:r>
-        <w:t xml:space="preserve">solve this with </w:t>
-      </w:r>
-      <w:r>
-        <w:t>polycount limits based</w:t>
-      </w:r>
-      <w:r>
-        <w:t xml:space="preserve"> on if a user is working on web or</w:t>
-      </w:r>
-      <w:r>
-        <w:t xml:space="preserve"> if they are on mobile, and if t</w:t>
-      </w:r>
-      <w:r>
-        <w:t>hey are using a virtual reality</w:t>
-      </w:r>
-      <w:r>
-        <w:t xml:space="preserve"> solution in order to create the best possible experience.</w:t>
-      </w:r>
-      <w:r>
-        <w:t xml:space="preserve"> </w:t>
-      </w:r>
-      <w:r>
-        <w:t xml:space="preserve">Essentially, we hope </w:t>
-      </w:r>
-      <w:r>
-        <w:t xml:space="preserve">use this to improve the usability </w:t>
-      </w:r>
-      <w:r>
-        <w:t>of the software and ensure a smooth experience</w:t>
+        <w:t>C</w:t>
+      </w:r>
+      <w:r>
+        <w:t>urrently</w:t>
+      </w:r>
+      <w:r>
+        <w:t xml:space="preserve"> most of the cad software</w:t>
+      </w:r>
+      <w:r>
+        <w:t xml:space="preserve"> </w:t>
+      </w:r>
+      <w:r>
+        <w:t xml:space="preserve">that is </w:t>
+      </w:r>
+      <w:r>
+        <w:t>available</w:t>
+      </w:r>
+      <w:r>
+        <w:t xml:space="preserve"> can be expensive</w:t>
+      </w:r>
+      <w:r>
+        <w:t xml:space="preserve"> to get and can be very difficult</w:t>
+      </w:r>
+      <w:r>
+        <w:t xml:space="preserve"> to use if you don’t know what you are doing. </w:t>
+      </w:r>
+      <w:r>
+        <w:t>T</w:t>
+      </w:r>
+      <w:r>
+        <w:t>here</w:t>
+      </w:r>
+      <w:r>
+        <w:t xml:space="preserve"> is also not a lot of</w:t>
+      </w:r>
+      <w:r>
+        <w:t xml:space="preserve"> software available that allows users to easily</w:t>
+      </w:r>
+      <w:r>
+        <w:t xml:space="preserve"> </w:t>
+      </w:r>
+      <w:r>
+        <w:t xml:space="preserve">and affordably </w:t>
+      </w:r>
+      <w:r>
+        <w:t xml:space="preserve">go between </w:t>
+      </w:r>
+      <w:r>
+        <w:t>view</w:t>
+      </w:r>
+      <w:r>
+        <w:t>ing</w:t>
+      </w:r>
+      <w:r>
+        <w:t xml:space="preserve"> their </w:t>
+      </w:r>
+      <w:r>
+        <w:t>cad files in a</w:t>
+      </w:r>
+      <w:r>
+        <w:t xml:space="preserve"> </w:t>
+      </w:r>
+      <w:r>
+        <w:t xml:space="preserve">3D </w:t>
+      </w:r>
+      <w:r>
+        <w:t xml:space="preserve">model viewer </w:t>
+      </w:r>
+      <w:r>
+        <w:t>and on a VR device</w:t>
       </w:r>
       <w:r>
         <w:t>.</w:t>
@@ -323,47 +373,245 @@
         <w:t xml:space="preserve"> </w:t>
       </w:r>
       <w:r>
-        <w:t xml:space="preserve">We plan on seeking out new methods of improving performance, such as removing portions of a model if parts are too small. </w:t>
-      </w:r>
-      <w:r>
-        <w:t xml:space="preserve">We can measure things like framerate, stability, and processing times which can </w:t>
-      </w:r>
-      <w:r>
-        <w:t xml:space="preserve">later </w:t>
-      </w:r>
-      <w:r>
-        <w:t xml:space="preserve">be used to optimize the software. </w:t>
-      </w:r>
-    </w:p>
-    <w:p>
-      <w:pPr>
-        <w:pStyle w:val="NoSpacing"/>
-      </w:pPr>
-    </w:p>
-    <w:p>
-      <w:pPr>
-        <w:pStyle w:val="NoSpacing"/>
-        <w:jc w:val="center"/>
-      </w:pPr>
-      <w:r>
-        <w:t xml:space="preserve">Performance metrics </w:t>
-      </w:r>
-    </w:p>
-    <w:p>
-      <w:pPr>
-        <w:pStyle w:val="NoSpacing"/>
-      </w:pPr>
-      <w:r>
-        <w:t xml:space="preserve">When viewing models there should be a smooth framerate in order to have a good viewing experience. </w:t>
-      </w:r>
-      <w:r>
-        <w:t xml:space="preserve">The finished project will be able to make suggestions on what the users object quality should be based on the device that they are currently using. </w:t>
-      </w:r>
-      <w:r>
-        <w:t xml:space="preserve">We hope that we will be able to demonstrate the project using a VR or augmented reality device, and the project site. </w:t>
+        <w:t>With so many smartphones</w:t>
+      </w:r>
+      <w:r>
+        <w:t xml:space="preserve"> and other devices</w:t>
+      </w:r>
+      <w:r>
+        <w:t xml:space="preserve"> </w:t>
+      </w:r>
+      <w:r>
+        <w:t>now supporting</w:t>
+      </w:r>
+      <w:r>
+        <w:t xml:space="preserve"> VR many</w:t>
+      </w:r>
+      <w:r>
+        <w:t xml:space="preserve"> more</w:t>
+      </w:r>
+      <w:r>
+        <w:t xml:space="preserve"> users </w:t>
+      </w:r>
+      <w:r>
+        <w:t>can</w:t>
+      </w:r>
+      <w:r>
+        <w:t xml:space="preserve"> </w:t>
+      </w:r>
+      <w:r>
+        <w:t xml:space="preserve">afford to </w:t>
+      </w:r>
+      <w:r>
+        <w:t>take advantage of VR</w:t>
+      </w:r>
+      <w:r>
+        <w:t xml:space="preserve"> technologies</w:t>
+      </w:r>
+      <w:r>
+        <w:t xml:space="preserve">. Each </w:t>
+      </w:r>
+      <w:r>
+        <w:t>different smartphone</w:t>
+      </w:r>
+      <w:r>
+        <w:t xml:space="preserve"> and device</w:t>
+      </w:r>
+      <w:r>
+        <w:t xml:space="preserve"> </w:t>
+      </w:r>
+      <w:r>
+        <w:t>however can operate</w:t>
+      </w:r>
+      <w:r>
+        <w:t xml:space="preserve"> at a different optimal specification</w:t>
+      </w:r>
+      <w:r>
+        <w:t xml:space="preserve"> depending on the hardware that it is using.</w:t>
+      </w:r>
+      <w:r>
+        <w:t xml:space="preserve"> With so many different devices it is hard to know exactly what a user would be able to display </w:t>
+      </w:r>
+      <w:r>
+        <w:t>on their specific device.</w:t>
+      </w:r>
+      <w:r>
+        <w:t xml:space="preserve"> Larger models and models that are very detailed or hav</w:t>
+      </w:r>
+      <w:r>
+        <w:t>e many of different parts can</w:t>
+      </w:r>
+      <w:r>
+        <w:t xml:space="preserve"> take </w:t>
+      </w:r>
+      <w:r>
+        <w:t>a lot of effort to render</w:t>
+      </w:r>
+      <w:r>
+        <w:t xml:space="preserve"> in 3D</w:t>
+      </w:r>
+      <w:r>
+        <w:t>. I</w:t>
+      </w:r>
+      <w:r>
+        <w:t>n turn</w:t>
+      </w:r>
+      <w:r>
+        <w:t xml:space="preserve"> that would make these models</w:t>
+      </w:r>
+      <w:r>
+        <w:t xml:space="preserve"> hard to view in a VR environment</w:t>
+      </w:r>
+      <w:r>
+        <w:t xml:space="preserve"> with a device that doesn’t have a lot of power</w:t>
+      </w:r>
+      <w:r>
+        <w:t>.</w:t>
+      </w:r>
+      <w:r>
+        <w:t xml:space="preserve"> </w:t>
+      </w:r>
+      <w:r>
+        <w:t>Most users don’t want to have to worry about this though and just want the software to make it work for them on which ever device they might have. The user should be able to simply upload any cad file they have and then have it be viewable in a 3D viewer.  The software should take the model they uploaded</w:t>
+      </w:r>
+      <w:r>
+        <w:t>, figure out what device they are trying to use to view it in VR on and alter the model</w:t>
+      </w:r>
+      <w:r>
+        <w:t xml:space="preserve"> so that it is </w:t>
+      </w:r>
+      <w:r>
+        <w:t>useable on their</w:t>
+      </w:r>
+      <w:r>
+        <w:t xml:space="preserve"> </w:t>
+      </w:r>
+      <w:r>
+        <w:t>device</w:t>
+      </w:r>
+      <w:r>
+        <w:t>. The software should also be able to let the</w:t>
+      </w:r>
+      <w:r>
+        <w:t xml:space="preserve"> user know if the model they are trying to view is</w:t>
+      </w:r>
+      <w:r>
+        <w:t xml:space="preserve"> just too</w:t>
+      </w:r>
+      <w:r>
+        <w:t xml:space="preserve"> large for the device they are trying to use</w:t>
+      </w:r>
+      <w:r>
+        <w:t>.</w:t>
       </w:r>
       <w:bookmarkStart w:id="0" w:name="_GoBack"/>
       <w:bookmarkEnd w:id="0"/>
+      <w:r>
+        <w:t xml:space="preserve"> </w:t>
+      </w:r>
+    </w:p>
+    <w:p>
+      <w:pPr>
+        <w:pStyle w:val="NoSpacing"/>
+      </w:pPr>
+    </w:p>
+    <w:p>
+      <w:pPr>
+        <w:pStyle w:val="NoSpacing"/>
+        <w:jc w:val="center"/>
+      </w:pPr>
+      <w:r>
+        <w:t>Proposed solution</w:t>
+      </w:r>
+    </w:p>
+    <w:p>
+      <w:pPr>
+        <w:pStyle w:val="NoSpacing"/>
+      </w:pPr>
+      <w:r>
+        <w:t>One of the goals of the project is to increase functionality and optimize performance on an increased array of devices</w:t>
+      </w:r>
+      <w:r>
+        <w:t xml:space="preserve">. We are currently planning to </w:t>
+      </w:r>
+      <w:r>
+        <w:t xml:space="preserve">solve this with </w:t>
+      </w:r>
+      <w:proofErr w:type="spellStart"/>
+      <w:r>
+        <w:t>polycount</w:t>
+      </w:r>
+      <w:proofErr w:type="spellEnd"/>
+      <w:r>
+        <w:t xml:space="preserve"> limits based</w:t>
+      </w:r>
+      <w:r>
+        <w:t xml:space="preserve"> on if a user is working on web or</w:t>
+      </w:r>
+      <w:r>
+        <w:t xml:space="preserve"> if they are on mobile, and if t</w:t>
+      </w:r>
+      <w:r>
+        <w:t>hey are using a virtual reality</w:t>
+      </w:r>
+      <w:r>
+        <w:t xml:space="preserve"> solution in order to create the best possible experience.</w:t>
+      </w:r>
+      <w:r>
+        <w:t xml:space="preserve"> </w:t>
+      </w:r>
+      <w:r>
+        <w:t xml:space="preserve">Essentially, we hope </w:t>
+      </w:r>
+      <w:r>
+        <w:t xml:space="preserve">use this to improve the usability </w:t>
+      </w:r>
+      <w:r>
+        <w:t>of the software and ensure a smooth experience</w:t>
+      </w:r>
+      <w:r>
+        <w:t>.</w:t>
+      </w:r>
+      <w:r>
+        <w:t xml:space="preserve"> </w:t>
+      </w:r>
+      <w:r>
+        <w:t xml:space="preserve">We plan on seeking out new methods of improving performance, such as removing portions of a model if parts are too small. </w:t>
+      </w:r>
+      <w:r>
+        <w:t xml:space="preserve">We can measure things like framerate, stability, and processing times which can </w:t>
+      </w:r>
+      <w:r>
+        <w:t xml:space="preserve">later </w:t>
+      </w:r>
+      <w:r>
+        <w:t xml:space="preserve">be used to optimize the software. </w:t>
+      </w:r>
+    </w:p>
+    <w:p>
+      <w:pPr>
+        <w:pStyle w:val="NoSpacing"/>
+      </w:pPr>
+    </w:p>
+    <w:p>
+      <w:pPr>
+        <w:pStyle w:val="NoSpacing"/>
+        <w:jc w:val="center"/>
+      </w:pPr>
+      <w:r>
+        <w:t xml:space="preserve">Performance metrics </w:t>
+      </w:r>
+    </w:p>
+    <w:p>
+      <w:pPr>
+        <w:pStyle w:val="NoSpacing"/>
+      </w:pPr>
+      <w:r>
+        <w:t xml:space="preserve">When viewing models there should be a smooth framerate in order to have a good viewing experience. </w:t>
+      </w:r>
+      <w:r>
+        <w:t xml:space="preserve">The finished project will be able to make suggestions on what the users object quality should be based on the device that they are currently using. We hope that we will be able to demonstrate the project using a VR or augmented reality device, and the project site. </w:t>
+      </w:r>
     </w:p>
     <w:sectPr>
       <w:pgSz w:w="12240" w:h="15840"/>

</xml_diff>

<commit_message>
Updated the Proposed solution section of the Doc.
</commit_message>
<xml_diff>
--- a/Project Statement/projectStatement.docx
+++ b/Project Statement/projectStatement.docx
@@ -44,43 +44,41 @@
           <w:sz w:val="24"/>
           <w:szCs w:val="24"/>
         </w:rPr>
-        <w:t xml:space="preserve">Griffin </w:t>
-      </w:r>
-      <w:proofErr w:type="spellStart"/>
+        <w:t>Griffin Gonsalves, Paul Kwak, Shawn Cross</w:t>
+      </w:r>
+    </w:p>
+    <w:p>
+      <w:pPr>
+        <w:pStyle w:val="NoSpacing"/>
+        <w:rPr>
+          <w:rFonts w:ascii="Times New Roman" w:hAnsi="Times New Roman" w:cs="Times New Roman"/>
+          <w:sz w:val="24"/>
+        </w:rPr>
+      </w:pPr>
       <w:r>
         <w:rPr>
           <w:rFonts w:ascii="Times New Roman" w:eastAsia="Times New Roman" w:hAnsi="Times New Roman" w:cs="Times New Roman"/>
           <w:sz w:val="24"/>
           <w:szCs w:val="24"/>
         </w:rPr>
-        <w:t>Gonsalves</w:t>
-      </w:r>
-      <w:proofErr w:type="spellEnd"/>
+        <w:t>CS461 – Capstone I</w:t>
+      </w:r>
+    </w:p>
+    <w:p>
+      <w:pPr>
+        <w:pStyle w:val="NoSpacing"/>
+        <w:rPr>
+          <w:rFonts w:ascii="Times New Roman" w:hAnsi="Times New Roman" w:cs="Times New Roman"/>
+          <w:sz w:val="24"/>
+        </w:rPr>
+      </w:pPr>
       <w:r>
         <w:rPr>
           <w:rFonts w:ascii="Times New Roman" w:eastAsia="Times New Roman" w:hAnsi="Times New Roman" w:cs="Times New Roman"/>
           <w:sz w:val="24"/>
           <w:szCs w:val="24"/>
         </w:rPr>
-        <w:t xml:space="preserve">, Paul </w:t>
-      </w:r>
-      <w:proofErr w:type="spellStart"/>
-      <w:r>
-        <w:rPr>
-          <w:rFonts w:ascii="Times New Roman" w:eastAsia="Times New Roman" w:hAnsi="Times New Roman" w:cs="Times New Roman"/>
-          <w:sz w:val="24"/>
-          <w:szCs w:val="24"/>
-        </w:rPr>
-        <w:t>Kwak</w:t>
-      </w:r>
-      <w:proofErr w:type="spellEnd"/>
-      <w:r>
-        <w:rPr>
-          <w:rFonts w:ascii="Times New Roman" w:eastAsia="Times New Roman" w:hAnsi="Times New Roman" w:cs="Times New Roman"/>
-          <w:sz w:val="24"/>
-          <w:szCs w:val="24"/>
-        </w:rPr>
-        <w:t>, Shawn Cross</w:t>
+        <w:t>October 16, 2016</w:t>
       </w:r>
     </w:p>
     <w:p>
@@ -91,40 +89,6 @@
           <w:sz w:val="24"/>
         </w:rPr>
       </w:pPr>
-      <w:r>
-        <w:rPr>
-          <w:rFonts w:ascii="Times New Roman" w:eastAsia="Times New Roman" w:hAnsi="Times New Roman" w:cs="Times New Roman"/>
-          <w:sz w:val="24"/>
-          <w:szCs w:val="24"/>
-        </w:rPr>
-        <w:t>CS461 – Capstone I</w:t>
-      </w:r>
-    </w:p>
-    <w:p>
-      <w:pPr>
-        <w:pStyle w:val="NoSpacing"/>
-        <w:rPr>
-          <w:rFonts w:ascii="Times New Roman" w:hAnsi="Times New Roman" w:cs="Times New Roman"/>
-          <w:sz w:val="24"/>
-        </w:rPr>
-      </w:pPr>
-      <w:r>
-        <w:rPr>
-          <w:rFonts w:ascii="Times New Roman" w:eastAsia="Times New Roman" w:hAnsi="Times New Roman" w:cs="Times New Roman"/>
-          <w:sz w:val="24"/>
-          <w:szCs w:val="24"/>
-        </w:rPr>
-        <w:t>October 16, 2016</w:t>
-      </w:r>
-    </w:p>
-    <w:p>
-      <w:pPr>
-        <w:pStyle w:val="NoSpacing"/>
-        <w:rPr>
-          <w:rFonts w:ascii="Times New Roman" w:hAnsi="Times New Roman" w:cs="Times New Roman"/>
-          <w:sz w:val="24"/>
-        </w:rPr>
-      </w:pPr>
     </w:p>
     <w:p>
       <w:pPr>
@@ -295,76 +259,151 @@
         <w:pStyle w:val="NoSpacing"/>
       </w:pPr>
       <w:r>
-        <w:t>C</w:t>
-      </w:r>
-      <w:r>
-        <w:t>urrently</w:t>
-      </w:r>
-      <w:r>
-        <w:t xml:space="preserve"> most of the cad software</w:t>
+        <w:t>Currently</w:t>
+      </w:r>
+      <w:r>
+        <w:t xml:space="preserve"> most of the cad software that is available</w:t>
+      </w:r>
+      <w:r>
+        <w:t xml:space="preserve"> can be expensive</w:t>
+      </w:r>
+      <w:r>
+        <w:t xml:space="preserve"> to get and can be very difficult to use if you don’t know what you are doing. T</w:t>
+      </w:r>
+      <w:r>
+        <w:t>here</w:t>
+      </w:r>
+      <w:r>
+        <w:t xml:space="preserve"> is also not a lot of</w:t>
+      </w:r>
+      <w:r>
+        <w:t xml:space="preserve"> software available that allows users to easily</w:t>
       </w:r>
       <w:r>
         <w:t xml:space="preserve"> </w:t>
       </w:r>
       <w:r>
-        <w:t xml:space="preserve">that is </w:t>
-      </w:r>
-      <w:r>
-        <w:t>available</w:t>
-      </w:r>
-      <w:r>
-        <w:t xml:space="preserve"> can be expensive</w:t>
-      </w:r>
-      <w:r>
-        <w:t xml:space="preserve"> to get and can be very difficult</w:t>
-      </w:r>
-      <w:r>
-        <w:t xml:space="preserve"> to use if you don’t know what you are doing. </w:t>
-      </w:r>
-      <w:r>
-        <w:t>T</w:t>
-      </w:r>
-      <w:r>
-        <w:t>here</w:t>
-      </w:r>
-      <w:r>
-        <w:t xml:space="preserve"> is also not a lot of</w:t>
-      </w:r>
-      <w:r>
-        <w:t xml:space="preserve"> software available that allows users to easily</w:t>
+        <w:t xml:space="preserve">and affordably </w:t>
+      </w:r>
+      <w:r>
+        <w:t xml:space="preserve">go between </w:t>
+      </w:r>
+      <w:r>
+        <w:t>view</w:t>
+      </w:r>
+      <w:r>
+        <w:t>ing</w:t>
+      </w:r>
+      <w:r>
+        <w:t xml:space="preserve"> their </w:t>
+      </w:r>
+      <w:r>
+        <w:t>cad files in a</w:t>
+      </w:r>
+      <w:r>
+        <w:t xml:space="preserve"> 3D model viewer </w:t>
+      </w:r>
+      <w:r>
+        <w:t>and on a VR device</w:t>
+      </w:r>
+      <w:r>
+        <w:t>.</w:t>
       </w:r>
       <w:r>
         <w:t xml:space="preserve"> </w:t>
       </w:r>
       <w:r>
-        <w:t xml:space="preserve">and affordably </w:t>
-      </w:r>
-      <w:r>
-        <w:t xml:space="preserve">go between </w:t>
-      </w:r>
-      <w:r>
-        <w:t>view</w:t>
-      </w:r>
-      <w:r>
-        <w:t>ing</w:t>
-      </w:r>
-      <w:r>
-        <w:t xml:space="preserve"> their </w:t>
-      </w:r>
-      <w:r>
-        <w:t>cad files in a</w:t>
+        <w:t>With so many smartphones</w:t>
+      </w:r>
+      <w:r>
+        <w:t xml:space="preserve"> and other devices</w:t>
       </w:r>
       <w:r>
         <w:t xml:space="preserve"> </w:t>
       </w:r>
       <w:r>
-        <w:t xml:space="preserve">3D </w:t>
-      </w:r>
-      <w:r>
-        <w:t xml:space="preserve">model viewer </w:t>
-      </w:r>
-      <w:r>
-        <w:t>and on a VR device</w:t>
+        <w:t>now supporting</w:t>
+      </w:r>
+      <w:r>
+        <w:t xml:space="preserve"> VR many</w:t>
+      </w:r>
+      <w:r>
+        <w:t xml:space="preserve"> more</w:t>
+      </w:r>
+      <w:r>
+        <w:t xml:space="preserve"> users </w:t>
+      </w:r>
+      <w:r>
+        <w:t>can</w:t>
+      </w:r>
+      <w:r>
+        <w:t xml:space="preserve"> </w:t>
+      </w:r>
+      <w:r>
+        <w:t xml:space="preserve">afford to </w:t>
+      </w:r>
+      <w:r>
+        <w:t>take advantage of VR</w:t>
+      </w:r>
+      <w:r>
+        <w:t xml:space="preserve"> technologies</w:t>
+      </w:r>
+      <w:r>
+        <w:t xml:space="preserve">. Each </w:t>
+      </w:r>
+      <w:r>
+        <w:t>different smartphone</w:t>
+      </w:r>
+      <w:r>
+        <w:t xml:space="preserve"> and device</w:t>
+      </w:r>
+      <w:r>
+        <w:t xml:space="preserve"> </w:t>
+      </w:r>
+      <w:r>
+        <w:t>however can operate</w:t>
+      </w:r>
+      <w:r>
+        <w:t xml:space="preserve"> at a different optimal specification</w:t>
+      </w:r>
+      <w:r>
+        <w:t xml:space="preserve"> depending on the hardware that it is using.</w:t>
+      </w:r>
+      <w:r>
+        <w:t xml:space="preserve"> With so many different devices it is hard to know exactly what a user would be able to display </w:t>
+      </w:r>
+      <w:r>
+        <w:t>on their specific device.</w:t>
+      </w:r>
+      <w:r>
+        <w:t xml:space="preserve"> Larger models and models that are very detailed or hav</w:t>
+      </w:r>
+      <w:r>
+        <w:t>e many of different parts can</w:t>
+      </w:r>
+      <w:r>
+        <w:t xml:space="preserve"> take </w:t>
+      </w:r>
+      <w:r>
+        <w:t>a lot of effort to render</w:t>
+      </w:r>
+      <w:r>
+        <w:t xml:space="preserve"> in 3D</w:t>
+      </w:r>
+      <w:r>
+        <w:t>. I</w:t>
+      </w:r>
+      <w:r>
+        <w:t>n turn</w:t>
+      </w:r>
+      <w:r>
+        <w:t xml:space="preserve"> that would make these models</w:t>
+      </w:r>
+      <w:r>
+        <w:t xml:space="preserve"> hard to view in a VR environment</w:t>
+      </w:r>
+      <w:r>
+        <w:t xml:space="preserve"> with a device that doesn’t have a lot of power</w:t>
       </w:r>
       <w:r>
         <w:t>.</w:t>
@@ -373,142 +412,341 @@
         <w:t xml:space="preserve"> </w:t>
       </w:r>
       <w:r>
-        <w:t>With so many smartphones</w:t>
-      </w:r>
-      <w:r>
-        <w:t xml:space="preserve"> and other devices</w:t>
+        <w:t>Most users don’t want to have to worry about this though and just want the software to make it work for them on which ever device they might have. The user should be able to simply upload any cad file they have and then have it be viewable in a 3D viewer.  The software should take the model they uploaded</w:t>
+      </w:r>
+      <w:r>
+        <w:t>, figure out what device they are trying to use to view it in VR on and alter the model</w:t>
+      </w:r>
+      <w:r>
+        <w:t xml:space="preserve"> so that it is </w:t>
+      </w:r>
+      <w:r>
+        <w:t>useable on their</w:t>
       </w:r>
       <w:r>
         <w:t xml:space="preserve"> </w:t>
       </w:r>
       <w:r>
-        <w:t>now supporting</w:t>
-      </w:r>
-      <w:r>
-        <w:t xml:space="preserve"> VR many</w:t>
-      </w:r>
-      <w:r>
-        <w:t xml:space="preserve"> more</w:t>
-      </w:r>
-      <w:r>
-        <w:t xml:space="preserve"> users </w:t>
-      </w:r>
-      <w:r>
-        <w:t>can</w:t>
-      </w:r>
-      <w:r>
+        <w:t>device</w:t>
+      </w:r>
+      <w:r>
+        <w:t>. The software should also be able to let the</w:t>
+      </w:r>
+      <w:r>
+        <w:t xml:space="preserve"> user know if the model they are trying to view is</w:t>
+      </w:r>
+      <w:r>
+        <w:t xml:space="preserve"> just too</w:t>
+      </w:r>
+      <w:r>
+        <w:t xml:space="preserve"> large for the device they are trying to use</w:t>
+      </w:r>
+      <w:r>
+        <w:t xml:space="preserve">. </w:t>
+      </w:r>
+    </w:p>
+    <w:p>
+      <w:pPr>
+        <w:pStyle w:val="NoSpacing"/>
+      </w:pPr>
+    </w:p>
+    <w:p>
+      <w:pPr>
+        <w:pStyle w:val="NoSpacing"/>
+        <w:jc w:val="center"/>
+      </w:pPr>
+      <w:r>
+        <w:t>Proposed solution</w:t>
+      </w:r>
+    </w:p>
+    <w:p>
+      <w:pPr>
+        <w:pStyle w:val="NoSpacing"/>
+      </w:pPr>
+      <w:r>
+        <w:t xml:space="preserve">We would be working from the vrok.it project that was started by Keam </w:t>
+      </w:r>
+      <w:r>
+        <w:rPr>
+          <w:rFonts w:cstheme="minorHAnsi"/>
+          <w:bCs/>
+          <w:color w:val="222222"/>
+          <w:shd w:val="clear" w:color="auto" w:fill="FFFFFF"/>
+        </w:rPr>
+        <w:t>Walmsley</w:t>
+      </w:r>
+      <w:r>
+        <w:rPr>
+          <w:rFonts w:cstheme="minorHAnsi"/>
+          <w:bCs/>
+          <w:color w:val="222222"/>
+          <w:shd w:val="clear" w:color="auto" w:fill="FFFFFF"/>
+        </w:rPr>
+        <w:t>. We would use the vrok.it project as a starting point with the goal of making it more accessible to user</w:t>
+      </w:r>
+      <w:r>
+        <w:rPr>
+          <w:rFonts w:cstheme="minorHAnsi"/>
+          <w:bCs/>
+          <w:color w:val="222222"/>
+          <w:shd w:val="clear" w:color="auto" w:fill="FFFFFF"/>
+        </w:rPr>
+        <w:t>’</w:t>
+      </w:r>
+      <w:r>
+        <w:rPr>
+          <w:rFonts w:cstheme="minorHAnsi"/>
+          <w:bCs/>
+          <w:color w:val="222222"/>
+          <w:shd w:val="clear" w:color="auto" w:fill="FFFFFF"/>
+        </w:rPr>
+        <w:t>s and increase the projects functionality. To make this more accessible we would need to make it so that vrok.it would be able determine what type of devices a user is currently using. We could use different web serv</w:t>
+      </w:r>
+      <w:r>
+        <w:rPr>
+          <w:rFonts w:cstheme="minorHAnsi"/>
+          <w:bCs/>
+          <w:color w:val="222222"/>
+          <w:shd w:val="clear" w:color="auto" w:fill="FFFFFF"/>
+        </w:rPr>
+        <w:t>ices to determine this. After the software</w:t>
+      </w:r>
+      <w:r>
+        <w:rPr>
+          <w:rFonts w:cstheme="minorHAnsi"/>
+          <w:bCs/>
+          <w:color w:val="222222"/>
+          <w:shd w:val="clear" w:color="auto" w:fill="FFFFFF"/>
+        </w:rPr>
+        <w:t xml:space="preserve"> know</w:t>
+      </w:r>
+      <w:r>
+        <w:rPr>
+          <w:rFonts w:cstheme="minorHAnsi"/>
+          <w:bCs/>
+          <w:color w:val="222222"/>
+          <w:shd w:val="clear" w:color="auto" w:fill="FFFFFF"/>
+        </w:rPr>
+        <w:t>s</w:t>
+      </w:r>
+      <w:r>
+        <w:rPr>
+          <w:rFonts w:cstheme="minorHAnsi"/>
+          <w:bCs/>
+          <w:color w:val="222222"/>
+          <w:shd w:val="clear" w:color="auto" w:fill="FFFFFF"/>
+        </w:rPr>
+        <w:t xml:space="preserve"> what device</w:t>
+      </w:r>
+      <w:r>
+        <w:rPr>
+          <w:rFonts w:cstheme="minorHAnsi"/>
+          <w:bCs/>
+          <w:color w:val="222222"/>
+          <w:shd w:val="clear" w:color="auto" w:fill="FFFFFF"/>
+        </w:rPr>
+        <w:t xml:space="preserve"> the </w:t>
+      </w:r>
+      <w:r>
+        <w:rPr>
+          <w:rFonts w:cstheme="minorHAnsi"/>
+          <w:bCs/>
+          <w:color w:val="222222"/>
+          <w:shd w:val="clear" w:color="auto" w:fill="FFFFFF"/>
+        </w:rPr>
+        <w:t>user will be using it could</w:t>
+      </w:r>
+      <w:r>
+        <w:rPr>
+          <w:rFonts w:cstheme="minorHAnsi"/>
+          <w:bCs/>
+          <w:color w:val="222222"/>
+          <w:shd w:val="clear" w:color="auto" w:fill="FFFFFF"/>
+        </w:rPr>
+        <w:t xml:space="preserve"> then begin to dete</w:t>
+      </w:r>
+      <w:r>
+        <w:rPr>
+          <w:rFonts w:cstheme="minorHAnsi"/>
+          <w:bCs/>
+          <w:color w:val="222222"/>
+          <w:shd w:val="clear" w:color="auto" w:fill="FFFFFF"/>
+        </w:rPr>
+        <w:t>rmine the different ways in which it</w:t>
+      </w:r>
+      <w:r>
+        <w:rPr>
+          <w:rFonts w:cstheme="minorHAnsi"/>
+          <w:bCs/>
+          <w:color w:val="222222"/>
+          <w:shd w:val="clear" w:color="auto" w:fill="FFFFFF"/>
+        </w:rPr>
+        <w:t xml:space="preserve"> could optimize the </w:t>
+      </w:r>
+      <w:r>
+        <w:rPr>
+          <w:rFonts w:cstheme="minorHAnsi"/>
+          <w:bCs/>
+          <w:color w:val="222222"/>
+          <w:shd w:val="clear" w:color="auto" w:fill="FFFFFF"/>
+        </w:rPr>
+        <w:t>user’s</w:t>
+      </w:r>
+      <w:r>
+        <w:rPr>
+          <w:rFonts w:cstheme="minorHAnsi"/>
+          <w:bCs/>
+          <w:color w:val="222222"/>
+          <w:shd w:val="clear" w:color="auto" w:fill="FFFFFF"/>
+        </w:rPr>
+        <w:t xml:space="preserve"> VR experience.</w:t>
+      </w:r>
+      <w:r>
+        <w:rPr>
+          <w:rFonts w:cstheme="minorHAnsi"/>
+          <w:bCs/>
+          <w:color w:val="222222"/>
+          <w:shd w:val="clear" w:color="auto" w:fill="FFFFFF"/>
+        </w:rPr>
+        <w:t xml:space="preserve"> Based on the dev</w:t>
+      </w:r>
+      <w:r>
+        <w:rPr>
+          <w:rFonts w:cstheme="minorHAnsi"/>
+          <w:bCs/>
+          <w:color w:val="222222"/>
+          <w:shd w:val="clear" w:color="auto" w:fill="FFFFFF"/>
+        </w:rPr>
+        <w:t>ice that is being used software needs to determine if the model they are trying to view is even possible on that device</w:t>
+      </w:r>
+      <w:r>
+        <w:rPr>
+          <w:rFonts w:cstheme="minorHAnsi"/>
+          <w:bCs/>
+          <w:color w:val="222222"/>
+          <w:shd w:val="clear" w:color="auto" w:fill="FFFFFF"/>
+        </w:rPr>
+        <w:t xml:space="preserve">. </w:t>
+      </w:r>
+      <w:r>
+        <w:rPr>
+          <w:rFonts w:cstheme="minorHAnsi"/>
+          <w:bCs/>
+          <w:color w:val="222222"/>
+          <w:shd w:val="clear" w:color="auto" w:fill="FFFFFF"/>
+        </w:rPr>
+        <w:t>One way would</w:t>
+      </w:r>
+      <w:r>
+        <w:rPr>
+          <w:rFonts w:cstheme="minorHAnsi"/>
+          <w:bCs/>
+          <w:color w:val="222222"/>
+          <w:shd w:val="clear" w:color="auto" w:fill="FFFFFF"/>
+        </w:rPr>
+        <w:t xml:space="preserve"> we could do this is to have the software check if</w:t>
+      </w:r>
+      <w:r>
+        <w:rPr>
+          <w:rFonts w:cstheme="minorHAnsi"/>
+          <w:bCs/>
+          <w:color w:val="222222"/>
+          <w:shd w:val="clear" w:color="auto" w:fill="FFFFFF"/>
+        </w:rPr>
+        <w:t xml:space="preserve"> the model that is being viewed has many internal components that can’t actually be seen by the user in the VR environment</w:t>
+      </w:r>
+      <w:r>
+        <w:rPr>
+          <w:rFonts w:cstheme="minorHAnsi"/>
+          <w:bCs/>
+          <w:color w:val="222222"/>
+          <w:shd w:val="clear" w:color="auto" w:fill="FFFFFF"/>
+        </w:rPr>
+        <w:t>. IF this is the case then the software would</w:t>
+      </w:r>
+      <w:r>
+        <w:rPr>
+          <w:rFonts w:cstheme="minorHAnsi"/>
+          <w:bCs/>
+          <w:color w:val="222222"/>
+          <w:shd w:val="clear" w:color="auto" w:fill="FFFFFF"/>
+        </w:rPr>
+        <w:t xml:space="preserve"> then remove thes</w:t>
+      </w:r>
+      <w:r>
+        <w:rPr>
+          <w:rFonts w:cstheme="minorHAnsi"/>
+          <w:bCs/>
+          <w:color w:val="222222"/>
+          <w:shd w:val="clear" w:color="auto" w:fill="FFFFFF"/>
+        </w:rPr>
+        <w:t>e components from the model prior to</w:t>
+      </w:r>
+      <w:r>
+        <w:rPr>
+          <w:rFonts w:cstheme="minorHAnsi"/>
+          <w:bCs/>
+          <w:color w:val="222222"/>
+          <w:shd w:val="clear" w:color="auto" w:fill="FFFFFF"/>
+        </w:rPr>
+        <w:t xml:space="preserve"> being viewed in VR, increasing the </w:t>
+      </w:r>
+      <w:r>
+        <w:rPr>
+          <w:rFonts w:cstheme="minorHAnsi"/>
+          <w:bCs/>
+          <w:color w:val="222222"/>
+          <w:shd w:val="clear" w:color="auto" w:fill="FFFFFF"/>
+        </w:rPr>
+        <w:t xml:space="preserve">ability of the device to display the model. Then we could have it start checking different resolutions that the model could be displayed at and still </w:t>
+      </w:r>
+      <w:r>
+        <w:rPr>
+          <w:rFonts w:cstheme="minorHAnsi"/>
+          <w:bCs/>
+          <w:color w:val="222222"/>
+          <w:shd w:val="clear" w:color="auto" w:fill="FFFFFF"/>
+        </w:rPr>
+        <w:t>have it be viewable by the user</w:t>
+      </w:r>
+      <w:r>
+        <w:rPr>
+          <w:rFonts w:cstheme="minorHAnsi"/>
+          <w:bCs/>
+          <w:color w:val="222222"/>
+          <w:shd w:val="clear" w:color="auto" w:fill="FFFFFF"/>
+        </w:rPr>
+        <w:t>.</w:t>
+      </w:r>
+      <w:r>
+        <w:rPr>
+          <w:rFonts w:cstheme="minorHAnsi"/>
+          <w:bCs/>
+          <w:color w:val="222222"/>
+          <w:shd w:val="clear" w:color="auto" w:fill="FFFFFF"/>
+        </w:rPr>
         <w:t xml:space="preserve"> </w:t>
       </w:r>
       <w:r>
-        <w:t xml:space="preserve">afford to </w:t>
-      </w:r>
-      <w:r>
-        <w:t>take advantage of VR</w:t>
-      </w:r>
-      <w:r>
-        <w:t xml:space="preserve"> technologies</w:t>
-      </w:r>
-      <w:r>
-        <w:t xml:space="preserve">. Each </w:t>
-      </w:r>
-      <w:r>
-        <w:t>different smartphone</w:t>
-      </w:r>
-      <w:r>
-        <w:t xml:space="preserve"> and device</w:t>
-      </w:r>
-      <w:r>
+        <w:rPr>
+          <w:rFonts w:cstheme="minorHAnsi"/>
+          <w:bCs/>
+          <w:color w:val="222222"/>
+          <w:shd w:val="clear" w:color="auto" w:fill="FFFFFF"/>
+        </w:rPr>
         <w:t xml:space="preserve"> </w:t>
       </w:r>
       <w:r>
-        <w:t>however can operate</w:t>
-      </w:r>
-      <w:r>
-        <w:t xml:space="preserve"> at a different optimal specification</w:t>
-      </w:r>
-      <w:r>
-        <w:t xml:space="preserve"> depending on the hardware that it is using.</w:t>
-      </w:r>
-      <w:r>
-        <w:t xml:space="preserve"> With so many different devices it is hard to know exactly what a user would be able to display </w:t>
-      </w:r>
-      <w:r>
-        <w:t>on their specific device.</w:t>
-      </w:r>
-      <w:r>
-        <w:t xml:space="preserve"> Larger models and models that are very detailed or hav</w:t>
-      </w:r>
-      <w:r>
-        <w:t>e many of different parts can</w:t>
-      </w:r>
-      <w:r>
-        <w:t xml:space="preserve"> take </w:t>
-      </w:r>
-      <w:r>
-        <w:t>a lot of effort to render</w:t>
-      </w:r>
-      <w:r>
-        <w:t xml:space="preserve"> in 3D</w:t>
-      </w:r>
-      <w:r>
-        <w:t>. I</w:t>
-      </w:r>
-      <w:r>
-        <w:t>n turn</w:t>
-      </w:r>
-      <w:r>
-        <w:t xml:space="preserve"> that would make these models</w:t>
-      </w:r>
-      <w:r>
-        <w:t xml:space="preserve"> hard to view in a VR environment</w:t>
-      </w:r>
-      <w:r>
-        <w:t xml:space="preserve"> with a device that doesn’t have a lot of power</w:t>
-      </w:r>
-      <w:r>
-        <w:t>.</w:t>
-      </w:r>
-      <w:r>
-        <w:t xml:space="preserve"> </w:t>
-      </w:r>
-      <w:r>
-        <w:t>Most users don’t want to have to worry about this though and just want the software to make it work for them on which ever device they might have. The user should be able to simply upload any cad file they have and then have it be viewable in a 3D viewer.  The software should take the model they uploaded</w:t>
-      </w:r>
-      <w:r>
-        <w:t>, figure out what device they are trying to use to view it in VR on and alter the model</w:t>
-      </w:r>
-      <w:r>
-        <w:t xml:space="preserve"> so that it is </w:t>
-      </w:r>
-      <w:r>
-        <w:t>useable on their</w:t>
-      </w:r>
-      <w:r>
-        <w:t xml:space="preserve"> </w:t>
-      </w:r>
-      <w:r>
-        <w:t>device</w:t>
-      </w:r>
-      <w:r>
-        <w:t>. The software should also be able to let the</w:t>
-      </w:r>
-      <w:r>
-        <w:t xml:space="preserve"> user know if the model they are trying to view is</w:t>
-      </w:r>
-      <w:r>
-        <w:t xml:space="preserve"> just too</w:t>
-      </w:r>
-      <w:r>
-        <w:t xml:space="preserve"> large for the device they are trying to use</w:t>
-      </w:r>
-      <w:r>
-        <w:t>.</w:t>
+        <w:rPr>
+          <w:rFonts w:cstheme="minorHAnsi"/>
+          <w:bCs/>
+          <w:color w:val="222222"/>
+          <w:shd w:val="clear" w:color="auto" w:fill="FFFFFF"/>
+        </w:rPr>
+        <w:t>Need to add more here!!!</w:t>
       </w:r>
       <w:bookmarkStart w:id="0" w:name="_GoBack"/>
       <w:bookmarkEnd w:id="0"/>
-      <w:r>
-        <w:t xml:space="preserve"> </w:t>
-      </w:r>
     </w:p>
     <w:p>
       <w:pPr>
@@ -521,84 +759,6 @@
         <w:jc w:val="center"/>
       </w:pPr>
       <w:r>
-        <w:t>Proposed solution</w:t>
-      </w:r>
-    </w:p>
-    <w:p>
-      <w:pPr>
-        <w:pStyle w:val="NoSpacing"/>
-      </w:pPr>
-      <w:r>
-        <w:t>One of the goals of the project is to increase functionality and optimize performance on an increased array of devices</w:t>
-      </w:r>
-      <w:r>
-        <w:t xml:space="preserve">. We are currently planning to </w:t>
-      </w:r>
-      <w:r>
-        <w:t xml:space="preserve">solve this with </w:t>
-      </w:r>
-      <w:proofErr w:type="spellStart"/>
-      <w:r>
-        <w:t>polycount</w:t>
-      </w:r>
-      <w:proofErr w:type="spellEnd"/>
-      <w:r>
-        <w:t xml:space="preserve"> limits based</w:t>
-      </w:r>
-      <w:r>
-        <w:t xml:space="preserve"> on if a user is working on web or</w:t>
-      </w:r>
-      <w:r>
-        <w:t xml:space="preserve"> if they are on mobile, and if t</w:t>
-      </w:r>
-      <w:r>
-        <w:t>hey are using a virtual reality</w:t>
-      </w:r>
-      <w:r>
-        <w:t xml:space="preserve"> solution in order to create the best possible experience.</w:t>
-      </w:r>
-      <w:r>
-        <w:t xml:space="preserve"> </w:t>
-      </w:r>
-      <w:r>
-        <w:t xml:space="preserve">Essentially, we hope </w:t>
-      </w:r>
-      <w:r>
-        <w:t xml:space="preserve">use this to improve the usability </w:t>
-      </w:r>
-      <w:r>
-        <w:t>of the software and ensure a smooth experience</w:t>
-      </w:r>
-      <w:r>
-        <w:t>.</w:t>
-      </w:r>
-      <w:r>
-        <w:t xml:space="preserve"> </w:t>
-      </w:r>
-      <w:r>
-        <w:t xml:space="preserve">We plan on seeking out new methods of improving performance, such as removing portions of a model if parts are too small. </w:t>
-      </w:r>
-      <w:r>
-        <w:t xml:space="preserve">We can measure things like framerate, stability, and processing times which can </w:t>
-      </w:r>
-      <w:r>
-        <w:t xml:space="preserve">later </w:t>
-      </w:r>
-      <w:r>
-        <w:t xml:space="preserve">be used to optimize the software. </w:t>
-      </w:r>
-    </w:p>
-    <w:p>
-      <w:pPr>
-        <w:pStyle w:val="NoSpacing"/>
-      </w:pPr>
-    </w:p>
-    <w:p>
-      <w:pPr>
-        <w:pStyle w:val="NoSpacing"/>
-        <w:jc w:val="center"/>
-      </w:pPr>
-      <w:r>
         <w:t xml:space="preserve">Performance metrics </w:t>
       </w:r>
     </w:p>
@@ -607,6 +767,7 @@
         <w:pStyle w:val="NoSpacing"/>
       </w:pPr>
       <w:r>
+        <w:lastRenderedPageBreak/>
         <w:t xml:space="preserve">When viewing models there should be a smooth framerate in order to have a good viewing experience. </w:t>
       </w:r>
       <w:r>

</xml_diff>

<commit_message>
update to the problem statement
</commit_message>
<xml_diff>
--- a/Project Statement/projectStatement.docx
+++ b/Project Statement/projectStatement.docx
@@ -44,41 +44,43 @@
           <w:sz w:val="24"/>
           <w:szCs w:val="24"/>
         </w:rPr>
-        <w:t>Griffin Gonsalves, Paul Kwak, Shawn Cross</w:t>
-      </w:r>
-    </w:p>
-    <w:p>
-      <w:pPr>
-        <w:pStyle w:val="NoSpacing"/>
-        <w:rPr>
-          <w:rFonts w:ascii="Times New Roman" w:hAnsi="Times New Roman" w:cs="Times New Roman"/>
-          <w:sz w:val="24"/>
-        </w:rPr>
-      </w:pPr>
+        <w:t xml:space="preserve">Griffin </w:t>
+      </w:r>
+      <w:proofErr w:type="spellStart"/>
       <w:r>
         <w:rPr>
           <w:rFonts w:ascii="Times New Roman" w:eastAsia="Times New Roman" w:hAnsi="Times New Roman" w:cs="Times New Roman"/>
           <w:sz w:val="24"/>
           <w:szCs w:val="24"/>
         </w:rPr>
-        <w:t>CS461 – Capstone I</w:t>
-      </w:r>
-    </w:p>
-    <w:p>
-      <w:pPr>
-        <w:pStyle w:val="NoSpacing"/>
-        <w:rPr>
-          <w:rFonts w:ascii="Times New Roman" w:hAnsi="Times New Roman" w:cs="Times New Roman"/>
-          <w:sz w:val="24"/>
-        </w:rPr>
-      </w:pPr>
+        <w:t>Gonsalves</w:t>
+      </w:r>
+      <w:proofErr w:type="spellEnd"/>
       <w:r>
         <w:rPr>
           <w:rFonts w:ascii="Times New Roman" w:eastAsia="Times New Roman" w:hAnsi="Times New Roman" w:cs="Times New Roman"/>
           <w:sz w:val="24"/>
           <w:szCs w:val="24"/>
         </w:rPr>
-        <w:t>October 16, 2016</w:t>
+        <w:t xml:space="preserve">, Paul </w:t>
+      </w:r>
+      <w:proofErr w:type="spellStart"/>
+      <w:r>
+        <w:rPr>
+          <w:rFonts w:ascii="Times New Roman" w:eastAsia="Times New Roman" w:hAnsi="Times New Roman" w:cs="Times New Roman"/>
+          <w:sz w:val="24"/>
+          <w:szCs w:val="24"/>
+        </w:rPr>
+        <w:t>Kwak</w:t>
+      </w:r>
+      <w:proofErr w:type="spellEnd"/>
+      <w:r>
+        <w:rPr>
+          <w:rFonts w:ascii="Times New Roman" w:eastAsia="Times New Roman" w:hAnsi="Times New Roman" w:cs="Times New Roman"/>
+          <w:sz w:val="24"/>
+          <w:szCs w:val="24"/>
+        </w:rPr>
+        <w:t>, Shawn Cross</w:t>
       </w:r>
     </w:p>
     <w:p>
@@ -89,382 +91,427 @@
           <w:sz w:val="24"/>
         </w:rPr>
       </w:pPr>
+      <w:r>
+        <w:rPr>
+          <w:rFonts w:ascii="Times New Roman" w:eastAsia="Times New Roman" w:hAnsi="Times New Roman" w:cs="Times New Roman"/>
+          <w:sz w:val="24"/>
+          <w:szCs w:val="24"/>
+        </w:rPr>
+        <w:t>CS461 – Capstone I</w:t>
+      </w:r>
     </w:p>
     <w:p>
       <w:pPr>
         <w:pStyle w:val="NoSpacing"/>
-        <w:jc w:val="center"/>
-      </w:pPr>
-      <w:r>
-        <w:t>Abstract</w:t>
+        <w:rPr>
+          <w:rFonts w:ascii="Times New Roman" w:hAnsi="Times New Roman" w:cs="Times New Roman"/>
+          <w:sz w:val="24"/>
+        </w:rPr>
+      </w:pPr>
+      <w:r>
+        <w:rPr>
+          <w:rFonts w:ascii="Times New Roman" w:eastAsia="Times New Roman" w:hAnsi="Times New Roman" w:cs="Times New Roman"/>
+          <w:sz w:val="24"/>
+          <w:szCs w:val="24"/>
+        </w:rPr>
+        <w:t>October 16, 2016</w:t>
       </w:r>
     </w:p>
     <w:p>
       <w:pPr>
         <w:pStyle w:val="NoSpacing"/>
-      </w:pPr>
-      <w:r>
-        <w:t>Group 20’</w:t>
-      </w:r>
-      <w:r>
-        <w:t xml:space="preserve">s project </w:t>
-      </w:r>
-      <w:r>
-        <w:t>branches</w:t>
-      </w:r>
-      <w:r>
-        <w:t xml:space="preserve"> </w:t>
-      </w:r>
-      <w:r>
-        <w:t xml:space="preserve">from </w:t>
-      </w:r>
-      <w:r>
-        <w:t xml:space="preserve">an Autodesk </w:t>
-      </w:r>
-      <w:r>
-        <w:t xml:space="preserve">prototype project called </w:t>
-      </w:r>
-      <w:r>
-        <w:t>VRok.it</w:t>
-      </w:r>
-      <w:r>
-        <w:t>,</w:t>
-      </w:r>
-      <w:r>
-        <w:t xml:space="preserve"> which is a</w:t>
-      </w:r>
-      <w:r>
-        <w:t xml:space="preserve"> </w:t>
-      </w:r>
-      <w:r>
-        <w:t xml:space="preserve">simple </w:t>
-      </w:r>
-      <w:r>
-        <w:t xml:space="preserve">web-based 3D model viewer and </w:t>
-      </w:r>
-      <w:r>
-        <w:t xml:space="preserve">mobile </w:t>
-      </w:r>
-      <w:r>
-        <w:t>virtual reality (</w:t>
-      </w:r>
-      <w:r>
-        <w:t>VR</w:t>
-      </w:r>
-      <w:r>
-        <w:t>)</w:t>
-      </w:r>
-      <w:r>
-        <w:t xml:space="preserve"> </w:t>
-      </w:r>
-      <w:r>
-        <w:t>explorer</w:t>
-      </w:r>
-      <w:r>
-        <w:t>.</w:t>
-      </w:r>
-      <w:r>
-        <w:t xml:space="preserve"> G</w:t>
-      </w:r>
-      <w:r>
-        <w:t>roup 20’s project</w:t>
-      </w:r>
-      <w:r>
-        <w:t xml:space="preserve"> </w:t>
-      </w:r>
-      <w:r>
-        <w:t>will expand upon its features and functionalities</w:t>
-      </w:r>
-      <w:r>
-        <w:t xml:space="preserve"> on a new website</w:t>
-      </w:r>
-      <w:r>
-        <w:t xml:space="preserve">, with a focus on </w:t>
-      </w:r>
-      <w:r>
-        <w:t>utilizing the</w:t>
-      </w:r>
-      <w:r>
-        <w:t xml:space="preserve"> Forge API. </w:t>
-      </w:r>
-      <w:r>
-        <w:t xml:space="preserve">Conventionally, viewing 3D models in VR is a challenge if you have </w:t>
-      </w:r>
-      <w:r>
-        <w:t>model files on many devices, or have a headset that only works i</w:t>
-      </w:r>
-      <w:r>
-        <w:t>n conjunction with a smartphone</w:t>
-      </w:r>
-      <w:r>
-        <w:t xml:space="preserve">. </w:t>
-      </w:r>
-      <w:r>
-        <w:t>Group 20’s project</w:t>
-      </w:r>
-      <w:r>
-        <w:t xml:space="preserve"> aims to </w:t>
-      </w:r>
-      <w:r>
-        <w:t>do</w:t>
-      </w:r>
-      <w:r>
-        <w:t xml:space="preserve"> this by </w:t>
-      </w:r>
-      <w:r>
-        <w:t xml:space="preserve">utilizing </w:t>
-      </w:r>
-      <w:r>
-        <w:t xml:space="preserve">a </w:t>
-      </w:r>
-      <w:r>
-        <w:t>web-based so</w:t>
-      </w:r>
-      <w:r>
-        <w:t>ftware</w:t>
-      </w:r>
-      <w:r>
-        <w:t xml:space="preserve"> that uses the Forge API</w:t>
-      </w:r>
-      <w:r>
-        <w:t xml:space="preserve"> in conjunction with Amazon Web Services</w:t>
-      </w:r>
-      <w:r>
-        <w:t xml:space="preserve">. The project will also be expanded </w:t>
-      </w:r>
-      <w:r>
-        <w:t>with new ideas as the project is developed.</w:t>
-      </w:r>
-      <w:r>
-        <w:t xml:space="preserve"> </w:t>
-      </w:r>
+        <w:rPr>
+          <w:rFonts w:ascii="Times New Roman" w:hAnsi="Times New Roman" w:cs="Times New Roman"/>
+          <w:sz w:val="24"/>
+        </w:rPr>
+      </w:pPr>
     </w:p>
     <w:p>
       <w:pPr>
         <w:pStyle w:val="NoSpacing"/>
         <w:jc w:val="center"/>
       </w:pPr>
+      <w:r>
+        <w:t>Abstract</w:t>
+      </w:r>
     </w:p>
     <w:p>
       <w:pPr>
         <w:pStyle w:val="NoSpacing"/>
-        <w:jc w:val="center"/>
-      </w:pPr>
-      <w:r>
-        <w:t>Problem definition</w:t>
+      </w:pPr>
+      <w:r>
+        <w:t>Group 20’</w:t>
+      </w:r>
+      <w:r>
+        <w:t xml:space="preserve">s project </w:t>
+      </w:r>
+      <w:r>
+        <w:t>branches</w:t>
+      </w:r>
+      <w:r>
+        <w:t xml:space="preserve"> </w:t>
+      </w:r>
+      <w:r>
+        <w:t xml:space="preserve">from </w:t>
+      </w:r>
+      <w:r>
+        <w:t xml:space="preserve">an Autodesk </w:t>
+      </w:r>
+      <w:r>
+        <w:t xml:space="preserve">prototype project called </w:t>
+      </w:r>
+      <w:r>
+        <w:t>VRok.it</w:t>
+      </w:r>
+      <w:r>
+        <w:t>,</w:t>
+      </w:r>
+      <w:r>
+        <w:t xml:space="preserve"> which is a</w:t>
+      </w:r>
+      <w:r>
+        <w:t xml:space="preserve"> </w:t>
+      </w:r>
+      <w:r>
+        <w:t xml:space="preserve">simple </w:t>
+      </w:r>
+      <w:r>
+        <w:t xml:space="preserve">web-based 3D model viewer and </w:t>
+      </w:r>
+      <w:r>
+        <w:t xml:space="preserve">mobile </w:t>
+      </w:r>
+      <w:r>
+        <w:t>virtual reality (</w:t>
+      </w:r>
+      <w:r>
+        <w:t>VR</w:t>
+      </w:r>
+      <w:r>
+        <w:t>)</w:t>
+      </w:r>
+      <w:r>
+        <w:t xml:space="preserve"> </w:t>
+      </w:r>
+      <w:r>
+        <w:t>explorer</w:t>
+      </w:r>
+      <w:r>
+        <w:t>.</w:t>
+      </w:r>
+      <w:r>
+        <w:t xml:space="preserve"> G</w:t>
+      </w:r>
+      <w:r>
+        <w:t>roup 20’s project</w:t>
+      </w:r>
+      <w:r>
+        <w:t xml:space="preserve"> </w:t>
+      </w:r>
+      <w:r>
+        <w:t>will expand upon its features and functionalities</w:t>
+      </w:r>
+      <w:r>
+        <w:t xml:space="preserve"> on a new website</w:t>
+      </w:r>
+      <w:r>
+        <w:t xml:space="preserve">, with a focus on </w:t>
+      </w:r>
+      <w:r>
+        <w:t>utilizing the</w:t>
+      </w:r>
+      <w:r>
+        <w:t xml:space="preserve"> Forge API. </w:t>
+      </w:r>
+      <w:r>
+        <w:t xml:space="preserve">Conventionally, viewing 3D models in VR is a challenge if you have </w:t>
+      </w:r>
+      <w:r>
+        <w:t>model files on many devices, or have a headset that only works i</w:t>
+      </w:r>
+      <w:r>
+        <w:t>n conjunction with a smartphone</w:t>
+      </w:r>
+      <w:r>
+        <w:t xml:space="preserve">. </w:t>
+      </w:r>
+      <w:r>
+        <w:t>Group 20’s project</w:t>
+      </w:r>
+      <w:r>
+        <w:t xml:space="preserve"> aims to </w:t>
+      </w:r>
+      <w:r>
+        <w:t>do</w:t>
+      </w:r>
+      <w:r>
+        <w:t xml:space="preserve"> this by </w:t>
+      </w:r>
+      <w:r>
+        <w:t xml:space="preserve">utilizing </w:t>
+      </w:r>
+      <w:r>
+        <w:t xml:space="preserve">a </w:t>
+      </w:r>
+      <w:r>
+        <w:t>web-based so</w:t>
+      </w:r>
+      <w:r>
+        <w:t>ftware</w:t>
+      </w:r>
+      <w:r>
+        <w:t xml:space="preserve"> that uses the Forge API</w:t>
+      </w:r>
+      <w:r>
+        <w:t xml:space="preserve"> in conjunction with Amazon Web Services</w:t>
+      </w:r>
+      <w:r>
+        <w:t xml:space="preserve">. The project will also be expanded </w:t>
+      </w:r>
+      <w:r>
+        <w:t>with new ideas as the project is developed.</w:t>
+      </w:r>
+      <w:r>
+        <w:t xml:space="preserve"> </w:t>
       </w:r>
     </w:p>
     <w:p>
       <w:pPr>
         <w:pStyle w:val="NoSpacing"/>
-      </w:pPr>
-      <w:r>
-        <w:t>Currently</w:t>
-      </w:r>
-      <w:r>
-        <w:t xml:space="preserve"> most of the cad software that is available</w:t>
-      </w:r>
-      <w:r>
-        <w:t xml:space="preserve"> can be expensive</w:t>
-      </w:r>
-      <w:r>
-        <w:t xml:space="preserve"> to get and can be very difficult to use if you don’t know what you are doing. T</w:t>
-      </w:r>
-      <w:r>
-        <w:t>here</w:t>
-      </w:r>
-      <w:r>
-        <w:t xml:space="preserve"> is also not a lot of</w:t>
-      </w:r>
-      <w:r>
-        <w:t xml:space="preserve"> software available that allows users to easily</w:t>
-      </w:r>
-      <w:r>
-        <w:t xml:space="preserve"> </w:t>
-      </w:r>
-      <w:r>
-        <w:t xml:space="preserve">and affordably </w:t>
-      </w:r>
-      <w:r>
-        <w:t xml:space="preserve">go between </w:t>
-      </w:r>
-      <w:r>
-        <w:t>view</w:t>
-      </w:r>
-      <w:r>
-        <w:t>ing</w:t>
-      </w:r>
-      <w:r>
-        <w:t xml:space="preserve"> their </w:t>
-      </w:r>
-      <w:r>
-        <w:t>cad files in a</w:t>
-      </w:r>
-      <w:r>
-        <w:t xml:space="preserve"> 3D model viewer </w:t>
-      </w:r>
-      <w:r>
-        <w:t>and on a VR device</w:t>
-      </w:r>
-      <w:r>
-        <w:t>.</w:t>
-      </w:r>
-      <w:r>
-        <w:t xml:space="preserve"> </w:t>
-      </w:r>
-      <w:r>
-        <w:t>With so many smartphones</w:t>
-      </w:r>
-      <w:r>
-        <w:t xml:space="preserve"> and other devices</w:t>
-      </w:r>
-      <w:r>
-        <w:t xml:space="preserve"> </w:t>
-      </w:r>
-      <w:r>
-        <w:t>now supporting</w:t>
-      </w:r>
-      <w:r>
-        <w:t xml:space="preserve"> VR many</w:t>
-      </w:r>
-      <w:r>
-        <w:t xml:space="preserve"> more</w:t>
-      </w:r>
-      <w:r>
-        <w:t xml:space="preserve"> users </w:t>
-      </w:r>
-      <w:r>
-        <w:t>can</w:t>
-      </w:r>
-      <w:r>
-        <w:t xml:space="preserve"> </w:t>
-      </w:r>
-      <w:r>
-        <w:t xml:space="preserve">afford to </w:t>
-      </w:r>
-      <w:r>
-        <w:t>take advantage of VR</w:t>
-      </w:r>
-      <w:r>
-        <w:t xml:space="preserve"> technologies</w:t>
-      </w:r>
-      <w:r>
-        <w:t xml:space="preserve">. Each </w:t>
-      </w:r>
-      <w:r>
-        <w:t>different smartphone</w:t>
-      </w:r>
-      <w:r>
-        <w:t xml:space="preserve"> and device</w:t>
-      </w:r>
-      <w:r>
-        <w:t xml:space="preserve"> </w:t>
-      </w:r>
-      <w:r>
-        <w:t>however can operate</w:t>
-      </w:r>
-      <w:r>
-        <w:t xml:space="preserve"> at a different optimal specification</w:t>
-      </w:r>
-      <w:r>
-        <w:t xml:space="preserve"> depending on the hardware that it is using.</w:t>
-      </w:r>
-      <w:r>
-        <w:t xml:space="preserve"> With so many different devices it is hard to know exactly what a user would be able to display </w:t>
-      </w:r>
-      <w:r>
-        <w:t>on their specific device.</w:t>
-      </w:r>
-      <w:r>
-        <w:t xml:space="preserve"> Larger models and models that are very detailed or hav</w:t>
-      </w:r>
-      <w:r>
-        <w:t>e many of different parts can</w:t>
-      </w:r>
-      <w:r>
-        <w:t xml:space="preserve"> take </w:t>
-      </w:r>
-      <w:r>
-        <w:t>a lot of effort to render</w:t>
-      </w:r>
-      <w:r>
-        <w:t xml:space="preserve"> in 3D</w:t>
-      </w:r>
-      <w:r>
-        <w:t>. I</w:t>
-      </w:r>
-      <w:r>
-        <w:t>n turn</w:t>
-      </w:r>
-      <w:r>
-        <w:t xml:space="preserve"> that would make these models</w:t>
-      </w:r>
-      <w:r>
-        <w:t xml:space="preserve"> hard to view in a VR environment</w:t>
-      </w:r>
-      <w:r>
-        <w:t xml:space="preserve"> with a device that doesn’t have a lot of power</w:t>
-      </w:r>
-      <w:r>
-        <w:t>.</w:t>
-      </w:r>
-      <w:r>
-        <w:t xml:space="preserve"> </w:t>
-      </w:r>
-      <w:r>
-        <w:t>Most users don’t want to have to worry about this though and just want the software to make it work for them on which ever device they might have. The user should be able to simply upload any cad file they have and then have it be viewable in a 3D viewer.  The software should take the model they uploaded</w:t>
-      </w:r>
-      <w:r>
-        <w:t>, figure out what device they are trying to use to view it in VR on and alter the model</w:t>
-      </w:r>
-      <w:r>
-        <w:t xml:space="preserve"> so that it is </w:t>
-      </w:r>
-      <w:r>
-        <w:t>useable on their</w:t>
-      </w:r>
-      <w:r>
-        <w:t xml:space="preserve"> </w:t>
-      </w:r>
-      <w:r>
-        <w:t>device</w:t>
-      </w:r>
-      <w:r>
-        <w:t>. The software should also be able to let the</w:t>
-      </w:r>
-      <w:r>
-        <w:t xml:space="preserve"> user know if the model they are trying to view is</w:t>
-      </w:r>
-      <w:r>
-        <w:t xml:space="preserve"> just too</w:t>
-      </w:r>
-      <w:r>
-        <w:t xml:space="preserve"> large for the device they are trying to use</w:t>
-      </w:r>
-      <w:r>
-        <w:t xml:space="preserve">. </w:t>
-      </w:r>
+        <w:jc w:val="center"/>
+      </w:pPr>
     </w:p>
     <w:p>
       <w:pPr>
         <w:pStyle w:val="NoSpacing"/>
-      </w:pPr>
+        <w:jc w:val="center"/>
+      </w:pPr>
+      <w:r>
+        <w:t>Problem definition</w:t>
+      </w:r>
     </w:p>
     <w:p>
       <w:pPr>
         <w:pStyle w:val="NoSpacing"/>
-        <w:jc w:val="center"/>
-      </w:pPr>
-      <w:r>
-        <w:t>Proposed solution</w:t>
+      </w:pPr>
+      <w:r>
+        <w:t>Currently</w:t>
+      </w:r>
+      <w:r>
+        <w:t xml:space="preserve"> most of the cad software that is available</w:t>
+      </w:r>
+      <w:r>
+        <w:t xml:space="preserve"> can be expensive</w:t>
+      </w:r>
+      <w:r>
+        <w:t xml:space="preserve"> to get and can be very difficult to use if you don’t know what you are doing. T</w:t>
+      </w:r>
+      <w:r>
+        <w:t>here</w:t>
+      </w:r>
+      <w:r>
+        <w:t xml:space="preserve"> is also not a lot of</w:t>
+      </w:r>
+      <w:r>
+        <w:t xml:space="preserve"> software available that allows users to easily</w:t>
+      </w:r>
+      <w:r>
+        <w:t xml:space="preserve"> </w:t>
+      </w:r>
+      <w:r>
+        <w:t xml:space="preserve">and affordably </w:t>
+      </w:r>
+      <w:r>
+        <w:t xml:space="preserve">go between </w:t>
+      </w:r>
+      <w:r>
+        <w:t>view</w:t>
+      </w:r>
+      <w:r>
+        <w:t>ing</w:t>
+      </w:r>
+      <w:r>
+        <w:t xml:space="preserve"> their </w:t>
+      </w:r>
+      <w:r>
+        <w:t>cad files in a</w:t>
+      </w:r>
+      <w:r>
+        <w:t xml:space="preserve"> 3D model viewer </w:t>
+      </w:r>
+      <w:r>
+        <w:t>and on a VR device</w:t>
+      </w:r>
+      <w:r>
+        <w:t>.</w:t>
+      </w:r>
+      <w:r>
+        <w:t xml:space="preserve"> </w:t>
+      </w:r>
+      <w:r>
+        <w:t>With so many smartphones</w:t>
+      </w:r>
+      <w:r>
+        <w:t xml:space="preserve"> and other devices</w:t>
+      </w:r>
+      <w:r>
+        <w:t xml:space="preserve"> </w:t>
+      </w:r>
+      <w:r>
+        <w:t>now supporting</w:t>
+      </w:r>
+      <w:r>
+        <w:t xml:space="preserve"> VR many</w:t>
+      </w:r>
+      <w:r>
+        <w:t xml:space="preserve"> more</w:t>
+      </w:r>
+      <w:r>
+        <w:t xml:space="preserve"> users </w:t>
+      </w:r>
+      <w:r>
+        <w:t>can</w:t>
+      </w:r>
+      <w:r>
+        <w:t xml:space="preserve"> </w:t>
+      </w:r>
+      <w:r>
+        <w:t xml:space="preserve">afford to </w:t>
+      </w:r>
+      <w:r>
+        <w:t>take advantage of VR</w:t>
+      </w:r>
+      <w:r>
+        <w:t xml:space="preserve"> technologies</w:t>
+      </w:r>
+      <w:r>
+        <w:t xml:space="preserve">. Each </w:t>
+      </w:r>
+      <w:r>
+        <w:t>different smartphone</w:t>
+      </w:r>
+      <w:r>
+        <w:t xml:space="preserve"> and device</w:t>
+      </w:r>
+      <w:r>
+        <w:t xml:space="preserve"> </w:t>
+      </w:r>
+      <w:r>
+        <w:t>however can operate</w:t>
+      </w:r>
+      <w:r>
+        <w:t xml:space="preserve"> at a different optimal specification</w:t>
+      </w:r>
+      <w:r>
+        <w:t xml:space="preserve"> depending on the hardware that it is using.</w:t>
+      </w:r>
+      <w:r>
+        <w:t xml:space="preserve"> With so many different devices it is hard to know exactly what a user would be able to display </w:t>
+      </w:r>
+      <w:r>
+        <w:t>on their specific device.</w:t>
+      </w:r>
+      <w:r>
+        <w:t xml:space="preserve"> Larger models and models that are very detailed or hav</w:t>
+      </w:r>
+      <w:r>
+        <w:t>e many of different parts can</w:t>
+      </w:r>
+      <w:r>
+        <w:t xml:space="preserve"> take </w:t>
+      </w:r>
+      <w:r>
+        <w:t>a lot of effort to render</w:t>
+      </w:r>
+      <w:r>
+        <w:t xml:space="preserve"> in 3D</w:t>
+      </w:r>
+      <w:r>
+        <w:t>. I</w:t>
+      </w:r>
+      <w:r>
+        <w:t>n turn</w:t>
+      </w:r>
+      <w:r>
+        <w:t xml:space="preserve"> that would make these models</w:t>
+      </w:r>
+      <w:r>
+        <w:t xml:space="preserve"> hard to view in a VR environment</w:t>
+      </w:r>
+      <w:r>
+        <w:t xml:space="preserve"> with a device that doesn’t have a lot of power</w:t>
+      </w:r>
+      <w:r>
+        <w:t>.</w:t>
+      </w:r>
+      <w:r>
+        <w:t xml:space="preserve"> </w:t>
+      </w:r>
+      <w:r>
+        <w:t>Most users don’t want to have to worry about this though and just want the software to make it work for them on which ever device they might have. The user should be able to simply upload any cad file they have and then have it be viewable in a 3D viewer.  The software should take the model they uploaded</w:t>
+      </w:r>
+      <w:r>
+        <w:t>, figure out what device they are trying to use to view it in VR on and alter the model</w:t>
+      </w:r>
+      <w:r>
+        <w:t xml:space="preserve"> so that it is </w:t>
+      </w:r>
+      <w:r>
+        <w:t>useable on their</w:t>
+      </w:r>
+      <w:r>
+        <w:t xml:space="preserve"> </w:t>
+      </w:r>
+      <w:r>
+        <w:t>device</w:t>
+      </w:r>
+      <w:r>
+        <w:t>. The software should also be able to let the</w:t>
+      </w:r>
+      <w:r>
+        <w:t xml:space="preserve"> user know if the model they are trying to view is</w:t>
+      </w:r>
+      <w:r>
+        <w:t xml:space="preserve"> just too</w:t>
+      </w:r>
+      <w:r>
+        <w:t xml:space="preserve"> large for the device they are trying to use</w:t>
+      </w:r>
+      <w:r>
+        <w:t xml:space="preserve">. </w:t>
       </w:r>
     </w:p>
     <w:p>
       <w:pPr>
         <w:pStyle w:val="NoSpacing"/>
       </w:pPr>
-      <w:r>
-        <w:t xml:space="preserve">We would be working from the vrok.it project that was started by Keam </w:t>
+    </w:p>
+    <w:p>
+      <w:pPr>
+        <w:pStyle w:val="NoSpacing"/>
+        <w:jc w:val="center"/>
+      </w:pPr>
+      <w:r>
+        <w:t>Proposed solution</w:t>
+      </w:r>
+    </w:p>
+    <w:p>
+      <w:pPr>
+        <w:pStyle w:val="NoSpacing"/>
+      </w:pPr>
+      <w:r>
+        <w:t>To accomplish this, we</w:t>
+      </w:r>
+      <w:r>
+        <w:t xml:space="preserve"> would be working from the vrok.it project that was started by </w:t>
+      </w:r>
+      <w:proofErr w:type="spellStart"/>
+      <w:r>
+        <w:t>Keam</w:t>
+      </w:r>
+      <w:proofErr w:type="spellEnd"/>
+      <w:r>
+        <w:t xml:space="preserve"> </w:t>
       </w:r>
       <w:r>
         <w:rPr>
@@ -482,7 +529,43 @@
           <w:color w:val="222222"/>
           <w:shd w:val="clear" w:color="auto" w:fill="FFFFFF"/>
         </w:rPr>
-        <w:t>. We would use the vrok.it project as a starting point with the goal of making it more accessible to user</w:t>
+        <w:t>. We wo</w:t>
+      </w:r>
+      <w:r>
+        <w:rPr>
+          <w:rFonts w:cstheme="minorHAnsi"/>
+          <w:bCs/>
+          <w:color w:val="222222"/>
+          <w:shd w:val="clear" w:color="auto" w:fill="FFFFFF"/>
+        </w:rPr>
+        <w:t>uld use the vrok.it project as the</w:t>
+      </w:r>
+      <w:r>
+        <w:rPr>
+          <w:rFonts w:cstheme="minorHAnsi"/>
+          <w:bCs/>
+          <w:color w:val="222222"/>
+          <w:shd w:val="clear" w:color="auto" w:fill="FFFFFF"/>
+        </w:rPr>
+        <w:t xml:space="preserve"> starting point with the goal</w:t>
+      </w:r>
+      <w:r>
+        <w:rPr>
+          <w:rFonts w:cstheme="minorHAnsi"/>
+          <w:bCs/>
+          <w:color w:val="222222"/>
+          <w:shd w:val="clear" w:color="auto" w:fill="FFFFFF"/>
+        </w:rPr>
+        <w:t xml:space="preserve"> of making it more accessible for</w:t>
+      </w:r>
+      <w:r>
+        <w:rPr>
+          <w:rFonts w:cstheme="minorHAnsi"/>
+          <w:bCs/>
+          <w:color w:val="222222"/>
+          <w:shd w:val="clear" w:color="auto" w:fill="FFFFFF"/>
+        </w:rPr>
+        <w:t xml:space="preserve"> user</w:t>
       </w:r>
       <w:r>
         <w:rPr>
@@ -500,16 +583,43 @@
           <w:color w:val="222222"/>
           <w:shd w:val="clear" w:color="auto" w:fill="FFFFFF"/>
         </w:rPr>
-        <w:t>s and increase the projects functionality. To make this more accessible we would need to make it so that vrok.it would be able determine what type of devices a user is currently using. We could use different web serv</w:t>
-      </w:r>
-      <w:r>
-        <w:rPr>
-          <w:rFonts w:cstheme="minorHAnsi"/>
-          <w:bCs/>
-          <w:color w:val="222222"/>
-          <w:shd w:val="clear" w:color="auto" w:fill="FFFFFF"/>
-        </w:rPr>
-        <w:t>ices to determine this. After the software</w:t>
+        <w:t xml:space="preserve">s and increase the projects functionality. To make this more accessible we would need to make it so that vrok.it would be able determine what type of devices a user is currently </w:t>
+      </w:r>
+      <w:r>
+        <w:rPr>
+          <w:rFonts w:cstheme="minorHAnsi"/>
+          <w:bCs/>
+          <w:color w:val="222222"/>
+          <w:shd w:val="clear" w:color="auto" w:fill="FFFFFF"/>
+        </w:rPr>
+        <w:t>trying to use to view their models in VR</w:t>
+      </w:r>
+      <w:r>
+        <w:rPr>
+          <w:rFonts w:cstheme="minorHAnsi"/>
+          <w:bCs/>
+          <w:color w:val="222222"/>
+          <w:shd w:val="clear" w:color="auto" w:fill="FFFFFF"/>
+        </w:rPr>
+        <w:t>. We could use different web serv</w:t>
+      </w:r>
+      <w:r>
+        <w:rPr>
+          <w:rFonts w:cstheme="minorHAnsi"/>
+          <w:bCs/>
+          <w:color w:val="222222"/>
+          <w:shd w:val="clear" w:color="auto" w:fill="FFFFFF"/>
+        </w:rPr>
+        <w:t>ices to determine this</w:t>
+      </w:r>
+      <w:r>
+        <w:rPr>
+          <w:rFonts w:cstheme="minorHAnsi"/>
+          <w:bCs/>
+          <w:color w:val="222222"/>
+          <w:shd w:val="clear" w:color="auto" w:fill="FFFFFF"/>
+        </w:rPr>
+        <w:t>. After the software</w:t>
       </w:r>
       <w:r>
         <w:rPr>
@@ -744,35 +854,65 @@
           <w:shd w:val="clear" w:color="auto" w:fill="FFFFFF"/>
         </w:rPr>
         <w:t>Need to add more here!!!</w:t>
+      </w:r>
+    </w:p>
+    <w:p>
+      <w:pPr>
+        <w:pStyle w:val="NoSpacing"/>
+      </w:pPr>
+    </w:p>
+    <w:p>
+      <w:pPr>
+        <w:pStyle w:val="NoSpacing"/>
+        <w:jc w:val="center"/>
+      </w:pPr>
+      <w:r>
+        <w:t xml:space="preserve">Performance metrics </w:t>
+      </w:r>
+    </w:p>
+    <w:p>
+      <w:pPr>
+        <w:pStyle w:val="NoSpacing"/>
+      </w:pPr>
+      <w:r>
+        <w:lastRenderedPageBreak/>
+        <w:t xml:space="preserve">When viewing models there should be a </w:t>
+      </w:r>
+      <w:r>
+        <w:t>good</w:t>
+      </w:r>
+      <w:r>
+        <w:t xml:space="preserve"> framerate </w:t>
+      </w:r>
+      <w:r>
+        <w:t xml:space="preserve">at least 30 fps </w:t>
+      </w:r>
+      <w:r>
+        <w:t xml:space="preserve">in order to have a good viewing experience. </w:t>
+      </w:r>
+      <w:r>
+        <w:t xml:space="preserve">The finished project must </w:t>
+      </w:r>
+      <w:r>
+        <w:t>be able to make sugg</w:t>
+      </w:r>
+      <w:r>
+        <w:t>estions on what the users model</w:t>
+      </w:r>
+      <w:r>
+        <w:t xml:space="preserve"> quality should be based on the device that they are currently using</w:t>
+      </w:r>
+      <w:r>
+        <w:t xml:space="preserve"> as their VR environment</w:t>
+      </w:r>
+      <w:r>
+        <w:t xml:space="preserve">. </w:t>
+      </w:r>
+      <w:r>
+        <w:t xml:space="preserve">At the time of the Expo we should be able to demonstrate the full process of uploading different models into the software and viewing them on different types of devices to show that the product works. </w:t>
       </w:r>
       <w:bookmarkStart w:id="0" w:name="_GoBack"/>
       <w:bookmarkEnd w:id="0"/>
-    </w:p>
-    <w:p>
-      <w:pPr>
-        <w:pStyle w:val="NoSpacing"/>
-      </w:pPr>
-    </w:p>
-    <w:p>
-      <w:pPr>
-        <w:pStyle w:val="NoSpacing"/>
-        <w:jc w:val="center"/>
-      </w:pPr>
-      <w:r>
-        <w:t xml:space="preserve">Performance metrics </w:t>
-      </w:r>
-    </w:p>
-    <w:p>
-      <w:pPr>
-        <w:pStyle w:val="NoSpacing"/>
-      </w:pPr>
-      <w:r>
-        <w:lastRenderedPageBreak/>
-        <w:t xml:space="preserve">When viewing models there should be a smooth framerate in order to have a good viewing experience. </w:t>
-      </w:r>
-      <w:r>
-        <w:t xml:space="preserve">The finished project will be able to make suggestions on what the users object quality should be based on the device that they are currently using. We hope that we will be able to demonstrate the project using a VR or augmented reality device, and the project site. </w:t>
-      </w:r>
     </w:p>
     <w:sectPr>
       <w:pgSz w:w="12240" w:h="15840"/>

</xml_diff>

<commit_message>
More adjustments, file changes
</commit_message>
<xml_diff>
--- a/Project Statement/projectStatement.docx
+++ b/Project Statement/projectStatement.docx
@@ -44,7 +44,7 @@
           <w:sz w:val="24"/>
           <w:szCs w:val="24"/>
         </w:rPr>
-        <w:t xml:space="preserve">Griffin </w:t>
+        <w:t xml:space="preserve">Griffin Gonsalves, Paul </w:t>
       </w:r>
       <w:proofErr w:type="spellStart"/>
       <w:r>
@@ -53,7 +53,7 @@
           <w:sz w:val="24"/>
           <w:szCs w:val="24"/>
         </w:rPr>
-        <w:t>Gonsalves</w:t>
+        <w:t>Kwak</w:t>
       </w:r>
       <w:proofErr w:type="spellEnd"/>
       <w:r>
@@ -62,25 +62,41 @@
           <w:sz w:val="24"/>
           <w:szCs w:val="24"/>
         </w:rPr>
-        <w:t xml:space="preserve">, Paul </w:t>
-      </w:r>
-      <w:proofErr w:type="spellStart"/>
+        <w:t>, Shawn Cross</w:t>
+      </w:r>
+    </w:p>
+    <w:p>
+      <w:pPr>
+        <w:pStyle w:val="NoSpacing"/>
+        <w:rPr>
+          <w:rFonts w:ascii="Times New Roman" w:hAnsi="Times New Roman" w:cs="Times New Roman"/>
+          <w:sz w:val="24"/>
+        </w:rPr>
+      </w:pPr>
       <w:r>
         <w:rPr>
           <w:rFonts w:ascii="Times New Roman" w:eastAsia="Times New Roman" w:hAnsi="Times New Roman" w:cs="Times New Roman"/>
           <w:sz w:val="24"/>
           <w:szCs w:val="24"/>
         </w:rPr>
-        <w:t>Kwak</w:t>
-      </w:r>
-      <w:proofErr w:type="spellEnd"/>
+        <w:t>CS461 – Capstone I</w:t>
+      </w:r>
+    </w:p>
+    <w:p>
+      <w:pPr>
+        <w:pStyle w:val="NoSpacing"/>
+        <w:rPr>
+          <w:rFonts w:ascii="Times New Roman" w:hAnsi="Times New Roman" w:cs="Times New Roman"/>
+          <w:sz w:val="24"/>
+        </w:rPr>
+      </w:pPr>
       <w:r>
         <w:rPr>
           <w:rFonts w:ascii="Times New Roman" w:eastAsia="Times New Roman" w:hAnsi="Times New Roman" w:cs="Times New Roman"/>
           <w:sz w:val="24"/>
           <w:szCs w:val="24"/>
         </w:rPr>
-        <w:t>, Shawn Cross</w:t>
+        <w:t>October 16, 2016</w:t>
       </w:r>
     </w:p>
     <w:p>
@@ -91,40 +107,6 @@
           <w:sz w:val="24"/>
         </w:rPr>
       </w:pPr>
-      <w:r>
-        <w:rPr>
-          <w:rFonts w:ascii="Times New Roman" w:eastAsia="Times New Roman" w:hAnsi="Times New Roman" w:cs="Times New Roman"/>
-          <w:sz w:val="24"/>
-          <w:szCs w:val="24"/>
-        </w:rPr>
-        <w:t>CS461 – Capstone I</w:t>
-      </w:r>
-    </w:p>
-    <w:p>
-      <w:pPr>
-        <w:pStyle w:val="NoSpacing"/>
-        <w:rPr>
-          <w:rFonts w:ascii="Times New Roman" w:hAnsi="Times New Roman" w:cs="Times New Roman"/>
-          <w:sz w:val="24"/>
-        </w:rPr>
-      </w:pPr>
-      <w:r>
-        <w:rPr>
-          <w:rFonts w:ascii="Times New Roman" w:eastAsia="Times New Roman" w:hAnsi="Times New Roman" w:cs="Times New Roman"/>
-          <w:sz w:val="24"/>
-          <w:szCs w:val="24"/>
-        </w:rPr>
-        <w:t>October 16, 2016</w:t>
-      </w:r>
-    </w:p>
-    <w:p>
-      <w:pPr>
-        <w:pStyle w:val="NoSpacing"/>
-        <w:rPr>
-          <w:rFonts w:ascii="Times New Roman" w:hAnsi="Times New Roman" w:cs="Times New Roman"/>
-          <w:sz w:val="24"/>
-        </w:rPr>
-      </w:pPr>
     </w:p>
     <w:p>
       <w:pPr>
@@ -298,13 +280,31 @@
         <w:t>Currently</w:t>
       </w:r>
       <w:r>
-        <w:t xml:space="preserve"> most of the cad software that is available</w:t>
-      </w:r>
-      <w:r>
-        <w:t xml:space="preserve"> can be expensive</w:t>
-      </w:r>
-      <w:r>
-        <w:t xml:space="preserve"> to get and can be very difficult to use if you don’t know what you are doing. T</w:t>
+        <w:t xml:space="preserve"> most of the </w:t>
+      </w:r>
+      <w:r>
+        <w:t>CAD</w:t>
+      </w:r>
+      <w:r>
+        <w:t xml:space="preserve"> software that is available</w:t>
+      </w:r>
+      <w:r>
+        <w:t xml:space="preserve"> can be </w:t>
+      </w:r>
+      <w:r>
+        <w:t>prohibitively expensive</w:t>
+      </w:r>
+      <w:r>
+        <w:t xml:space="preserve"> and can be very difficult to use if you </w:t>
+      </w:r>
+      <w:r>
+        <w:t>are not experienced with the software</w:t>
+      </w:r>
+      <w:r>
+        <w:t xml:space="preserve">. </w:t>
+      </w:r>
+      <w:r>
+        <w:t>Additionally, t</w:t>
       </w:r>
       <w:r>
         <w:t>here</w:t>
@@ -334,7 +334,10 @@
         <w:t xml:space="preserve"> their </w:t>
       </w:r>
       <w:r>
-        <w:t>cad files in a</w:t>
+        <w:t>CAD</w:t>
+      </w:r>
+      <w:r>
+        <w:t xml:space="preserve"> files in a</w:t>
       </w:r>
       <w:r>
         <w:t xml:space="preserve"> 3D model viewer </w:t>
@@ -385,34 +388,68 @@
         <w:t xml:space="preserve"> technologies</w:t>
       </w:r>
       <w:r>
-        <w:t xml:space="preserve">. Each </w:t>
-      </w:r>
-      <w:r>
-        <w:t>different smartphone</w:t>
-      </w:r>
-      <w:r>
-        <w:t xml:space="preserve"> and device</w:t>
+        <w:t xml:space="preserve">. </w:t>
+      </w:r>
+      <w:r>
+        <w:t>H</w:t>
+      </w:r>
+      <w:r>
+        <w:t>owever</w:t>
+      </w:r>
+      <w:r>
+        <w:t>, e</w:t>
+      </w:r>
+      <w:r>
+        <w:t xml:space="preserve">ach </w:t>
+      </w:r>
+      <w:r>
+        <w:t xml:space="preserve">different </w:t>
+      </w:r>
+      <w:r>
+        <w:t xml:space="preserve">device </w:t>
+      </w:r>
+      <w:r>
+        <w:t>can operate</w:t>
+      </w:r>
+      <w:r>
+        <w:t xml:space="preserve"> at a different optimal specification</w:t>
+      </w:r>
+      <w:r>
+        <w:t xml:space="preserve"> depending on the hardware that it is using.</w:t>
       </w:r>
       <w:r>
         <w:t xml:space="preserve"> </w:t>
       </w:r>
-      <w:r>
-        <w:t>however can operate</w:t>
-      </w:r>
-      <w:r>
-        <w:t xml:space="preserve"> at a different optimal specification</w:t>
-      </w:r>
-      <w:r>
-        <w:t xml:space="preserve"> depending on the hardware that it is using.</w:t>
-      </w:r>
-      <w:r>
-        <w:t xml:space="preserve"> With so many different devices it is hard to know exactly what a user would be able to display </w:t>
+    </w:p>
+    <w:p>
+      <w:pPr>
+        <w:pStyle w:val="NoSpacing"/>
+      </w:pPr>
+    </w:p>
+    <w:p>
+      <w:pPr>
+        <w:pStyle w:val="NoSpacing"/>
+      </w:pPr>
+      <w:r>
+        <w:t xml:space="preserve">With so many different devices it is hard to know exactly what a user would be able to display </w:t>
       </w:r>
       <w:r>
         <w:t>on their specific device.</w:t>
       </w:r>
       <w:r>
-        <w:t xml:space="preserve"> Larger models and models that are very detailed or hav</w:t>
+        <w:t xml:space="preserve"> </w:t>
+      </w:r>
+      <w:r>
+        <w:t>Other performance limitations are influenced by l</w:t>
+      </w:r>
+      <w:r>
+        <w:t xml:space="preserve">arger </w:t>
+      </w:r>
+      <w:r>
+        <w:t>and more complex</w:t>
+      </w:r>
+      <w:r>
+        <w:t xml:space="preserve"> models that are very detailed or hav</w:t>
       </w:r>
       <w:r>
         <w:t>e many of different parts can</w:t>
@@ -427,59 +464,624 @@
         <w:t xml:space="preserve"> in 3D</w:t>
       </w:r>
       <w:r>
-        <w:t>. I</w:t>
-      </w:r>
-      <w:r>
-        <w:t>n turn</w:t>
-      </w:r>
-      <w:r>
-        <w:t xml:space="preserve"> that would make these models</w:t>
-      </w:r>
-      <w:r>
-        <w:t xml:space="preserve"> hard to view in a VR environment</w:t>
-      </w:r>
-      <w:r>
-        <w:t xml:space="preserve"> with a device that doesn’t have a lot of power</w:t>
-      </w:r>
-      <w:r>
+        <w:t xml:space="preserve">. </w:t>
+      </w:r>
+      <w:r>
+        <w:t>If a device cannot meet the requirement of the VR solution, then the experience of the user would be negative.</w:t>
+      </w:r>
+      <w:r>
+        <w:t xml:space="preserve"> </w:t>
+      </w:r>
+      <w:r>
+        <w:t>Most users do not</w:t>
+      </w:r>
+      <w:r>
+        <w:t xml:space="preserve"> want to</w:t>
+      </w:r>
+      <w:r>
+        <w:t xml:space="preserve"> have to worry about this</w:t>
+      </w:r>
+      <w:r>
+        <w:t xml:space="preserve"> and just want the software to make it work for them on </w:t>
+      </w:r>
+      <w:r>
+        <w:t>the</w:t>
+      </w:r>
+      <w:r>
+        <w:t xml:space="preserve"> device they have. </w:t>
+      </w:r>
+    </w:p>
+    <w:p>
+      <w:pPr>
+        <w:pStyle w:val="NoSpacing"/>
+      </w:pPr>
+    </w:p>
+    <w:p>
+      <w:pPr>
+        <w:pStyle w:val="NoSpacing"/>
+      </w:pPr>
+    </w:p>
+    <w:p>
+      <w:pPr>
+        <w:pStyle w:val="NoSpacing"/>
+      </w:pPr>
+    </w:p>
+    <w:p>
+      <w:pPr>
+        <w:pStyle w:val="NoSpacing"/>
+      </w:pPr>
+      <w:commentRangeStart w:id="0"/>
+      <w:r>
+        <w:t xml:space="preserve">The user should be able to simply upload any </w:t>
+      </w:r>
+      <w:r>
+        <w:t>CAD</w:t>
+      </w:r>
+      <w:r>
+        <w:t xml:space="preserve"> file they have and then have it be viewable in a 3D viewer.  The software should take the model they uploaded</w:t>
+      </w:r>
+      <w:r>
+        <w:t>, figure out what device they are trying to use to view it in VR on and alter the model</w:t>
+      </w:r>
+      <w:r>
+        <w:t xml:space="preserve"> so that it is </w:t>
+      </w:r>
+      <w:r>
+        <w:t>useable on their</w:t>
+      </w:r>
+      <w:r>
+        <w:t xml:space="preserve"> </w:t>
+      </w:r>
+      <w:r>
+        <w:t>device</w:t>
+      </w:r>
+      <w:r>
+        <w:t>. The software should also be able to let the</w:t>
+      </w:r>
+      <w:r>
+        <w:t xml:space="preserve"> user know if the model they are trying to view is</w:t>
+      </w:r>
+      <w:r>
+        <w:t xml:space="preserve"> just too</w:t>
+      </w:r>
+      <w:r>
+        <w:t xml:space="preserve"> large for the device they are trying to use</w:t>
+      </w:r>
+      <w:r>
+        <w:t xml:space="preserve">. </w:t>
+      </w:r>
+      <w:commentRangeEnd w:id="0"/>
+      <w:r>
+        <w:rPr>
+          <w:rStyle w:val="CommentReference"/>
+        </w:rPr>
+        <w:commentReference w:id="0"/>
+      </w:r>
+    </w:p>
+    <w:p>
+      <w:pPr>
+        <w:pStyle w:val="NoSpacing"/>
+      </w:pPr>
+    </w:p>
+    <w:p>
+      <w:pPr>
+        <w:pStyle w:val="NoSpacing"/>
+        <w:jc w:val="center"/>
+      </w:pPr>
+      <w:r>
+        <w:t>Proposed solution</w:t>
+      </w:r>
+    </w:p>
+    <w:p>
+      <w:pPr>
+        <w:pStyle w:val="NoSpacing"/>
+      </w:pPr>
+    </w:p>
+    <w:p>
+      <w:pPr>
+        <w:pStyle w:val="NoSpacing"/>
+        <w:rPr>
+          <w:rFonts w:cstheme="minorHAnsi"/>
+          <w:bCs/>
+          <w:color w:val="222222"/>
+          <w:shd w:val="clear" w:color="auto" w:fill="FFFFFF"/>
+        </w:rPr>
+      </w:pPr>
+      <w:r>
+        <w:t>If approved, w</w:t>
+      </w:r>
+      <w:r>
+        <w:t>e w</w:t>
+      </w:r>
+      <w:r>
+        <w:t>ill</w:t>
+      </w:r>
+      <w:r>
+        <w:t xml:space="preserve"> be working from the vrok.it project that was started by </w:t>
+      </w:r>
+      <w:proofErr w:type="spellStart"/>
+      <w:r>
+        <w:t>Keam</w:t>
+      </w:r>
+      <w:proofErr w:type="spellEnd"/>
+      <w:r>
+        <w:t xml:space="preserve"> </w:t>
+      </w:r>
+      <w:r>
+        <w:rPr>
+          <w:rFonts w:cstheme="minorHAnsi"/>
+          <w:bCs/>
+          <w:color w:val="222222"/>
+          <w:shd w:val="clear" w:color="auto" w:fill="FFFFFF"/>
+        </w:rPr>
+        <w:t>Walmsley</w:t>
+      </w:r>
+      <w:r>
+        <w:rPr>
+          <w:rFonts w:cstheme="minorHAnsi"/>
+          <w:bCs/>
+          <w:color w:val="222222"/>
+          <w:shd w:val="clear" w:color="auto" w:fill="FFFFFF"/>
+        </w:rPr>
+        <w:t xml:space="preserve">. </w:t>
+      </w:r>
+      <w:r>
+        <w:rPr>
+          <w:rFonts w:cstheme="minorHAnsi"/>
+          <w:bCs/>
+          <w:color w:val="222222"/>
+          <w:shd w:val="clear" w:color="auto" w:fill="FFFFFF"/>
+        </w:rPr>
+        <w:t xml:space="preserve">By forking vrok.it, we will implement </w:t>
+      </w:r>
+      <w:r>
+        <w:rPr>
+          <w:rFonts w:cstheme="minorHAnsi"/>
+          <w:bCs/>
+          <w:color w:val="222222"/>
+          <w:shd w:val="clear" w:color="auto" w:fill="FFFFFF"/>
+        </w:rPr>
+        <w:t xml:space="preserve">our own changes to make the site more accessible to users and to their hardware solutions. </w:t>
+      </w:r>
+      <w:r>
+        <w:rPr>
+          <w:rFonts w:cstheme="minorHAnsi"/>
+          <w:bCs/>
+          <w:color w:val="222222"/>
+          <w:shd w:val="clear" w:color="auto" w:fill="FFFFFF"/>
+        </w:rPr>
+        <w:t>To make th</w:t>
+      </w:r>
+      <w:r>
+        <w:rPr>
+          <w:rFonts w:cstheme="minorHAnsi"/>
+          <w:bCs/>
+          <w:color w:val="222222"/>
+          <w:shd w:val="clear" w:color="auto" w:fill="FFFFFF"/>
+        </w:rPr>
+        <w:t>e project</w:t>
+      </w:r>
+      <w:r>
+        <w:rPr>
+          <w:rFonts w:cstheme="minorHAnsi"/>
+          <w:bCs/>
+          <w:color w:val="222222"/>
+          <w:shd w:val="clear" w:color="auto" w:fill="FFFFFF"/>
+        </w:rPr>
+        <w:t xml:space="preserve"> more accessible we would need </w:t>
+      </w:r>
+      <w:r>
+        <w:rPr>
+          <w:rFonts w:cstheme="minorHAnsi"/>
+          <w:bCs/>
+          <w:color w:val="222222"/>
+          <w:shd w:val="clear" w:color="auto" w:fill="FFFFFF"/>
+        </w:rPr>
+        <w:t>enable</w:t>
+      </w:r>
+      <w:r>
+        <w:rPr>
+          <w:rFonts w:cstheme="minorHAnsi"/>
+          <w:bCs/>
+          <w:color w:val="222222"/>
+          <w:shd w:val="clear" w:color="auto" w:fill="FFFFFF"/>
+        </w:rPr>
+        <w:t xml:space="preserve"> vrok.it </w:t>
+      </w:r>
+      <w:r>
+        <w:rPr>
+          <w:rFonts w:cstheme="minorHAnsi"/>
+          <w:bCs/>
+          <w:color w:val="222222"/>
+          <w:shd w:val="clear" w:color="auto" w:fill="FFFFFF"/>
+        </w:rPr>
+        <w:t>to determine what type of device a user is currently connected to and using.</w:t>
+      </w:r>
+      <w:r>
+        <w:rPr>
+          <w:rFonts w:cstheme="minorHAnsi"/>
+          <w:bCs/>
+          <w:color w:val="222222"/>
+          <w:shd w:val="clear" w:color="auto" w:fill="FFFFFF"/>
+        </w:rPr>
+        <w:t xml:space="preserve"> After the software</w:t>
+      </w:r>
+      <w:r>
+        <w:rPr>
+          <w:rFonts w:cstheme="minorHAnsi"/>
+          <w:bCs/>
+          <w:color w:val="222222"/>
+          <w:shd w:val="clear" w:color="auto" w:fill="FFFFFF"/>
+        </w:rPr>
+        <w:t xml:space="preserve"> know</w:t>
+      </w:r>
+      <w:r>
+        <w:rPr>
+          <w:rFonts w:cstheme="minorHAnsi"/>
+          <w:bCs/>
+          <w:color w:val="222222"/>
+          <w:shd w:val="clear" w:color="auto" w:fill="FFFFFF"/>
+        </w:rPr>
+        <w:t>s</w:t>
+      </w:r>
+      <w:r>
+        <w:rPr>
+          <w:rFonts w:cstheme="minorHAnsi"/>
+          <w:bCs/>
+          <w:color w:val="222222"/>
+          <w:shd w:val="clear" w:color="auto" w:fill="FFFFFF"/>
+        </w:rPr>
+        <w:t xml:space="preserve"> what device</w:t>
+      </w:r>
+      <w:r>
+        <w:rPr>
+          <w:rFonts w:cstheme="minorHAnsi"/>
+          <w:bCs/>
+          <w:color w:val="222222"/>
+          <w:shd w:val="clear" w:color="auto" w:fill="FFFFFF"/>
+        </w:rPr>
+        <w:t xml:space="preserve"> the </w:t>
+      </w:r>
+      <w:r>
+        <w:rPr>
+          <w:rFonts w:cstheme="minorHAnsi"/>
+          <w:bCs/>
+          <w:color w:val="222222"/>
+          <w:shd w:val="clear" w:color="auto" w:fill="FFFFFF"/>
+        </w:rPr>
+        <w:t>user will be using it could</w:t>
+      </w:r>
+      <w:r>
+        <w:rPr>
+          <w:rFonts w:cstheme="minorHAnsi"/>
+          <w:bCs/>
+          <w:color w:val="222222"/>
+          <w:shd w:val="clear" w:color="auto" w:fill="FFFFFF"/>
+        </w:rPr>
+        <w:t xml:space="preserve"> then begin to dete</w:t>
+      </w:r>
+      <w:r>
+        <w:rPr>
+          <w:rFonts w:cstheme="minorHAnsi"/>
+          <w:bCs/>
+          <w:color w:val="222222"/>
+          <w:shd w:val="clear" w:color="auto" w:fill="FFFFFF"/>
+        </w:rPr>
+        <w:t>rmine the different ways in which it</w:t>
+      </w:r>
+      <w:r>
+        <w:rPr>
+          <w:rFonts w:cstheme="minorHAnsi"/>
+          <w:bCs/>
+          <w:color w:val="222222"/>
+          <w:shd w:val="clear" w:color="auto" w:fill="FFFFFF"/>
+        </w:rPr>
+        <w:t xml:space="preserve"> could optimize the </w:t>
+      </w:r>
+      <w:r>
+        <w:rPr>
+          <w:rFonts w:cstheme="minorHAnsi"/>
+          <w:bCs/>
+          <w:color w:val="222222"/>
+          <w:shd w:val="clear" w:color="auto" w:fill="FFFFFF"/>
+        </w:rPr>
+        <w:t>user’s</w:t>
+      </w:r>
+      <w:r>
+        <w:rPr>
+          <w:rFonts w:cstheme="minorHAnsi"/>
+          <w:bCs/>
+          <w:color w:val="222222"/>
+          <w:shd w:val="clear" w:color="auto" w:fill="FFFFFF"/>
+        </w:rPr>
+        <w:t xml:space="preserve"> VR experience.</w:t>
+      </w:r>
+      <w:r>
+        <w:rPr>
+          <w:rFonts w:cstheme="minorHAnsi"/>
+          <w:bCs/>
+          <w:color w:val="222222"/>
+          <w:shd w:val="clear" w:color="auto" w:fill="FFFFFF"/>
+        </w:rPr>
+        <w:t xml:space="preserve"> </w:t>
+      </w:r>
+      <w:r>
+        <w:rPr>
+          <w:rFonts w:cstheme="minorHAnsi"/>
+          <w:bCs/>
+          <w:color w:val="222222"/>
+          <w:shd w:val="clear" w:color="auto" w:fill="FFFFFF"/>
+        </w:rPr>
+        <w:t>Given a model file, metadata and additional software can be used to make assumptions about its complexity that can prevent a poor experience on a VR device.</w:t>
+      </w:r>
+      <w:r>
+        <w:rPr>
+          <w:rFonts w:cstheme="minorHAnsi"/>
+          <w:bCs/>
+          <w:color w:val="222222"/>
+          <w:shd w:val="clear" w:color="auto" w:fill="FFFFFF"/>
+        </w:rPr>
+        <w:t xml:space="preserve"> </w:t>
+      </w:r>
+      <w:r>
+        <w:rPr>
+          <w:rFonts w:cstheme="minorHAnsi"/>
+          <w:bCs/>
+          <w:color w:val="222222"/>
+          <w:shd w:val="clear" w:color="auto" w:fill="FFFFFF"/>
+        </w:rPr>
+        <w:t xml:space="preserve"> </w:t>
+      </w:r>
+      <w:r>
+        <w:rPr>
+          <w:rFonts w:cstheme="minorHAnsi"/>
+          <w:bCs/>
+          <w:color w:val="222222"/>
+          <w:shd w:val="clear" w:color="auto" w:fill="FFFFFF"/>
+        </w:rPr>
+        <w:t>Another</w:t>
+      </w:r>
+      <w:r>
+        <w:rPr>
+          <w:rFonts w:cstheme="minorHAnsi"/>
+          <w:bCs/>
+          <w:color w:val="222222"/>
+          <w:shd w:val="clear" w:color="auto" w:fill="FFFFFF"/>
+        </w:rPr>
+        <w:t xml:space="preserve"> way would</w:t>
+      </w:r>
+      <w:r>
+        <w:rPr>
+          <w:rFonts w:cstheme="minorHAnsi"/>
+          <w:bCs/>
+          <w:color w:val="222222"/>
+          <w:shd w:val="clear" w:color="auto" w:fill="FFFFFF"/>
+        </w:rPr>
+        <w:t xml:space="preserve"> we could do this is to develop </w:t>
+      </w:r>
+      <w:r>
+        <w:rPr>
+          <w:rFonts w:cstheme="minorHAnsi"/>
+          <w:bCs/>
+          <w:color w:val="222222"/>
+          <w:shd w:val="clear" w:color="auto" w:fill="FFFFFF"/>
+        </w:rPr>
+        <w:t xml:space="preserve">software </w:t>
+      </w:r>
+      <w:r>
+        <w:rPr>
+          <w:rFonts w:cstheme="minorHAnsi"/>
+          <w:bCs/>
+          <w:color w:val="222222"/>
+          <w:shd w:val="clear" w:color="auto" w:fill="FFFFFF"/>
+        </w:rPr>
+        <w:t xml:space="preserve">to </w:t>
+      </w:r>
+      <w:r>
+        <w:rPr>
+          <w:rFonts w:cstheme="minorHAnsi"/>
+          <w:bCs/>
+          <w:color w:val="222222"/>
+          <w:shd w:val="clear" w:color="auto" w:fill="FFFFFF"/>
+        </w:rPr>
+        <w:t>check if</w:t>
+      </w:r>
+      <w:r>
+        <w:rPr>
+          <w:rFonts w:cstheme="minorHAnsi"/>
+          <w:bCs/>
+          <w:color w:val="222222"/>
+          <w:shd w:val="clear" w:color="auto" w:fill="FFFFFF"/>
+        </w:rPr>
+        <w:t xml:space="preserve"> the model that is being viewed has ma</w:t>
+      </w:r>
+      <w:r>
+        <w:rPr>
+          <w:rFonts w:cstheme="minorHAnsi"/>
+          <w:bCs/>
+          <w:color w:val="222222"/>
+          <w:shd w:val="clear" w:color="auto" w:fill="FFFFFF"/>
+        </w:rPr>
+        <w:t xml:space="preserve">ny </w:t>
+      </w:r>
+      <w:r>
+        <w:rPr>
+          <w:rFonts w:cstheme="minorHAnsi"/>
+          <w:bCs/>
+          <w:color w:val="222222"/>
+          <w:shd w:val="clear" w:color="auto" w:fill="FFFFFF"/>
+        </w:rPr>
+        <w:lastRenderedPageBreak/>
+        <w:t>internal components that canno</w:t>
+      </w:r>
+      <w:r>
+        <w:rPr>
+          <w:rFonts w:cstheme="minorHAnsi"/>
+          <w:bCs/>
+          <w:color w:val="222222"/>
+          <w:shd w:val="clear" w:color="auto" w:fill="FFFFFF"/>
+        </w:rPr>
+        <w:t>t actually be seen by the user in the VR environment</w:t>
+      </w:r>
+      <w:r>
+        <w:rPr>
+          <w:rFonts w:cstheme="minorHAnsi"/>
+          <w:bCs/>
+          <w:color w:val="222222"/>
+          <w:shd w:val="clear" w:color="auto" w:fill="FFFFFF"/>
+        </w:rPr>
+        <w:t>. If</w:t>
+      </w:r>
+      <w:r>
+        <w:rPr>
+          <w:rFonts w:cstheme="minorHAnsi"/>
+          <w:bCs/>
+          <w:color w:val="222222"/>
+          <w:shd w:val="clear" w:color="auto" w:fill="FFFFFF"/>
+        </w:rPr>
+        <w:t xml:space="preserve"> this is the case then the software would</w:t>
+      </w:r>
+      <w:r>
+        <w:rPr>
+          <w:rFonts w:cstheme="minorHAnsi"/>
+          <w:bCs/>
+          <w:color w:val="222222"/>
+          <w:shd w:val="clear" w:color="auto" w:fill="FFFFFF"/>
+        </w:rPr>
+        <w:t xml:space="preserve"> then remove thes</w:t>
+      </w:r>
+      <w:r>
+        <w:rPr>
+          <w:rFonts w:cstheme="minorHAnsi"/>
+          <w:bCs/>
+          <w:color w:val="222222"/>
+          <w:shd w:val="clear" w:color="auto" w:fill="FFFFFF"/>
+        </w:rPr>
+        <w:t>e components from the model prior to</w:t>
+      </w:r>
+      <w:r>
+        <w:rPr>
+          <w:rFonts w:cstheme="minorHAnsi"/>
+          <w:bCs/>
+          <w:color w:val="222222"/>
+          <w:shd w:val="clear" w:color="auto" w:fill="FFFFFF"/>
+        </w:rPr>
+        <w:t xml:space="preserve"> being viewed in VR, increasing the </w:t>
+      </w:r>
+      <w:r>
+        <w:rPr>
+          <w:rFonts w:cstheme="minorHAnsi"/>
+          <w:bCs/>
+          <w:color w:val="222222"/>
+          <w:shd w:val="clear" w:color="auto" w:fill="FFFFFF"/>
+        </w:rPr>
+        <w:t xml:space="preserve">ability of the device to display the model. </w:t>
+      </w:r>
+      <w:r>
+        <w:rPr>
+          <w:rFonts w:cstheme="minorHAnsi"/>
+          <w:bCs/>
+          <w:color w:val="222222"/>
+          <w:shd w:val="clear" w:color="auto" w:fill="FFFFFF"/>
+        </w:rPr>
+        <w:t>From this point</w:t>
+      </w:r>
+      <w:r>
+        <w:rPr>
+          <w:rFonts w:cstheme="minorHAnsi"/>
+          <w:bCs/>
+          <w:color w:val="222222"/>
+          <w:shd w:val="clear" w:color="auto" w:fill="FFFFFF"/>
+        </w:rPr>
+        <w:t xml:space="preserve"> we could have it start checking different resolutions that the model could be displayed at and still </w:t>
+      </w:r>
+      <w:r>
+        <w:rPr>
+          <w:rFonts w:cstheme="minorHAnsi"/>
+          <w:bCs/>
+          <w:color w:val="222222"/>
+          <w:shd w:val="clear" w:color="auto" w:fill="FFFFFF"/>
+        </w:rPr>
+        <w:t>have it be viewable by the user</w:t>
+      </w:r>
+      <w:r>
+        <w:rPr>
+          <w:rFonts w:cstheme="minorHAnsi"/>
+          <w:bCs/>
+          <w:color w:val="222222"/>
+          <w:shd w:val="clear" w:color="auto" w:fill="FFFFFF"/>
+        </w:rPr>
         <w:t>.</w:t>
       </w:r>
       <w:r>
-        <w:t xml:space="preserve"> </w:t>
-      </w:r>
-      <w:r>
-        <w:t>Most users don’t want to have to worry about this though and just want the software to make it work for them on which ever device they might have. The user should be able to simply upload any cad file they have and then have it be viewable in a 3D viewer.  The software should take the model they uploaded</w:t>
-      </w:r>
-      <w:r>
-        <w:t>, figure out what device they are trying to use to view it in VR on and alter the model</w:t>
-      </w:r>
-      <w:r>
-        <w:t xml:space="preserve"> so that it is </w:t>
-      </w:r>
-      <w:r>
-        <w:t>useable on their</w:t>
-      </w:r>
-      <w:r>
-        <w:t xml:space="preserve"> </w:t>
-      </w:r>
-      <w:r>
-        <w:t>device</w:t>
-      </w:r>
-      <w:r>
-        <w:t>. The software should also be able to let the</w:t>
-      </w:r>
-      <w:r>
-        <w:t xml:space="preserve"> user know if the model they are trying to view is</w:t>
-      </w:r>
-      <w:r>
-        <w:t xml:space="preserve"> just too</w:t>
-      </w:r>
-      <w:r>
-        <w:t xml:space="preserve"> large for the device they are trying to use</w:t>
-      </w:r>
-      <w:r>
-        <w:t xml:space="preserve">. </w:t>
-      </w:r>
+        <w:rPr>
+          <w:rFonts w:cstheme="minorHAnsi"/>
+          <w:bCs/>
+          <w:color w:val="222222"/>
+          <w:shd w:val="clear" w:color="auto" w:fill="FFFFFF"/>
+        </w:rPr>
+        <w:t xml:space="preserve"> We would like to develop these adjustments to remove many roadblocks from viewing a 3D file in VR. By doing this, we hope to allow users to become more interactiv</w:t>
+      </w:r>
+      <w:r>
+        <w:rPr>
+          <w:rFonts w:cstheme="minorHAnsi"/>
+          <w:bCs/>
+          <w:color w:val="222222"/>
+          <w:shd w:val="clear" w:color="auto" w:fill="FFFFFF"/>
+        </w:rPr>
+        <w:t>e with their work and further drive creativity</w:t>
+      </w:r>
+      <w:r>
+        <w:rPr>
+          <w:rFonts w:cstheme="minorHAnsi"/>
+          <w:bCs/>
+          <w:color w:val="222222"/>
+          <w:shd w:val="clear" w:color="auto" w:fill="FFFFFF"/>
+        </w:rPr>
+        <w:t>.</w:t>
+      </w:r>
+    </w:p>
+    <w:p>
+      <w:pPr>
+        <w:pStyle w:val="NoSpacing"/>
+        <w:rPr>
+          <w:rFonts w:cstheme="minorHAnsi"/>
+          <w:bCs/>
+          <w:color w:val="222222"/>
+          <w:shd w:val="clear" w:color="auto" w:fill="FFFFFF"/>
+        </w:rPr>
+      </w:pPr>
+    </w:p>
+    <w:p>
+      <w:pPr>
+        <w:pStyle w:val="NoSpacing"/>
+        <w:rPr>
+          <w:rFonts w:cstheme="minorHAnsi"/>
+          <w:bCs/>
+          <w:color w:val="222222"/>
+          <w:shd w:val="clear" w:color="auto" w:fill="FFFFFF"/>
+        </w:rPr>
+      </w:pPr>
+      <w:r>
+        <w:rPr>
+          <w:rFonts w:cstheme="minorHAnsi"/>
+          <w:bCs/>
+          <w:color w:val="222222"/>
+          <w:shd w:val="clear" w:color="auto" w:fill="FFFFFF"/>
+        </w:rPr>
+        <w:t xml:space="preserve">Beyond our initial goal of improving the experience, we will also be developing stretch goals as the project grows. </w:t>
+      </w:r>
+    </w:p>
+    <w:p>
+      <w:pPr>
+        <w:pStyle w:val="NoSpacing"/>
+        <w:rPr>
+          <w:rFonts w:cstheme="minorHAnsi"/>
+          <w:bCs/>
+          <w:color w:val="222222"/>
+          <w:shd w:val="clear" w:color="auto" w:fill="FFFFFF"/>
+        </w:rPr>
+      </w:pPr>
     </w:p>
     <w:p>
       <w:pPr>
@@ -492,381 +1094,6 @@
         <w:jc w:val="center"/>
       </w:pPr>
       <w:r>
-        <w:t>Proposed solution</w:t>
-      </w:r>
-    </w:p>
-    <w:p>
-      <w:pPr>
-        <w:pStyle w:val="NoSpacing"/>
-      </w:pPr>
-      <w:r>
-        <w:t>To accomplish this, we</w:t>
-      </w:r>
-      <w:r>
-        <w:t xml:space="preserve"> would be working from the vrok.it project that was started by </w:t>
-      </w:r>
-      <w:proofErr w:type="spellStart"/>
-      <w:r>
-        <w:t>Keam</w:t>
-      </w:r>
-      <w:proofErr w:type="spellEnd"/>
-      <w:r>
-        <w:t xml:space="preserve"> </w:t>
-      </w:r>
-      <w:r>
-        <w:rPr>
-          <w:rFonts w:cstheme="minorHAnsi"/>
-          <w:bCs/>
-          <w:color w:val="222222"/>
-          <w:shd w:val="clear" w:color="auto" w:fill="FFFFFF"/>
-        </w:rPr>
-        <w:t>Walmsley</w:t>
-      </w:r>
-      <w:r>
-        <w:rPr>
-          <w:rFonts w:cstheme="minorHAnsi"/>
-          <w:bCs/>
-          <w:color w:val="222222"/>
-          <w:shd w:val="clear" w:color="auto" w:fill="FFFFFF"/>
-        </w:rPr>
-        <w:t>. We wo</w:t>
-      </w:r>
-      <w:r>
-        <w:rPr>
-          <w:rFonts w:cstheme="minorHAnsi"/>
-          <w:bCs/>
-          <w:color w:val="222222"/>
-          <w:shd w:val="clear" w:color="auto" w:fill="FFFFFF"/>
-        </w:rPr>
-        <w:t>uld use the vrok.it project as the</w:t>
-      </w:r>
-      <w:r>
-        <w:rPr>
-          <w:rFonts w:cstheme="minorHAnsi"/>
-          <w:bCs/>
-          <w:color w:val="222222"/>
-          <w:shd w:val="clear" w:color="auto" w:fill="FFFFFF"/>
-        </w:rPr>
-        <w:t xml:space="preserve"> starting point with the goal</w:t>
-      </w:r>
-      <w:r>
-        <w:rPr>
-          <w:rFonts w:cstheme="minorHAnsi"/>
-          <w:bCs/>
-          <w:color w:val="222222"/>
-          <w:shd w:val="clear" w:color="auto" w:fill="FFFFFF"/>
-        </w:rPr>
-        <w:t xml:space="preserve"> of making it more accessible for</w:t>
-      </w:r>
-      <w:r>
-        <w:rPr>
-          <w:rFonts w:cstheme="minorHAnsi"/>
-          <w:bCs/>
-          <w:color w:val="222222"/>
-          <w:shd w:val="clear" w:color="auto" w:fill="FFFFFF"/>
-        </w:rPr>
-        <w:t xml:space="preserve"> user</w:t>
-      </w:r>
-      <w:r>
-        <w:rPr>
-          <w:rFonts w:cstheme="minorHAnsi"/>
-          <w:bCs/>
-          <w:color w:val="222222"/>
-          <w:shd w:val="clear" w:color="auto" w:fill="FFFFFF"/>
-        </w:rPr>
-        <w:t>’</w:t>
-      </w:r>
-      <w:r>
-        <w:rPr>
-          <w:rFonts w:cstheme="minorHAnsi"/>
-          <w:bCs/>
-          <w:color w:val="222222"/>
-          <w:shd w:val="clear" w:color="auto" w:fill="FFFFFF"/>
-        </w:rPr>
-        <w:t xml:space="preserve">s and increase the projects functionality. To make this more accessible we would need to make it so that vrok.it would be able determine what type of devices a user is currently </w:t>
-      </w:r>
-      <w:r>
-        <w:rPr>
-          <w:rFonts w:cstheme="minorHAnsi"/>
-          <w:bCs/>
-          <w:color w:val="222222"/>
-          <w:shd w:val="clear" w:color="auto" w:fill="FFFFFF"/>
-        </w:rPr>
-        <w:t>trying to use to view their models in VR</w:t>
-      </w:r>
-      <w:r>
-        <w:rPr>
-          <w:rFonts w:cstheme="minorHAnsi"/>
-          <w:bCs/>
-          <w:color w:val="222222"/>
-          <w:shd w:val="clear" w:color="auto" w:fill="FFFFFF"/>
-        </w:rPr>
-        <w:t>. We could use different web serv</w:t>
-      </w:r>
-      <w:r>
-        <w:rPr>
-          <w:rFonts w:cstheme="minorHAnsi"/>
-          <w:bCs/>
-          <w:color w:val="222222"/>
-          <w:shd w:val="clear" w:color="auto" w:fill="FFFFFF"/>
-        </w:rPr>
-        <w:t>ices to determine this</w:t>
-      </w:r>
-      <w:r>
-        <w:rPr>
-          <w:rFonts w:cstheme="minorHAnsi"/>
-          <w:bCs/>
-          <w:color w:val="222222"/>
-          <w:shd w:val="clear" w:color="auto" w:fill="FFFFFF"/>
-        </w:rPr>
-        <w:t>. After the software</w:t>
-      </w:r>
-      <w:r>
-        <w:rPr>
-          <w:rFonts w:cstheme="minorHAnsi"/>
-          <w:bCs/>
-          <w:color w:val="222222"/>
-          <w:shd w:val="clear" w:color="auto" w:fill="FFFFFF"/>
-        </w:rPr>
-        <w:t xml:space="preserve"> know</w:t>
-      </w:r>
-      <w:r>
-        <w:rPr>
-          <w:rFonts w:cstheme="minorHAnsi"/>
-          <w:bCs/>
-          <w:color w:val="222222"/>
-          <w:shd w:val="clear" w:color="auto" w:fill="FFFFFF"/>
-        </w:rPr>
-        <w:t>s</w:t>
-      </w:r>
-      <w:r>
-        <w:rPr>
-          <w:rFonts w:cstheme="minorHAnsi"/>
-          <w:bCs/>
-          <w:color w:val="222222"/>
-          <w:shd w:val="clear" w:color="auto" w:fill="FFFFFF"/>
-        </w:rPr>
-        <w:t xml:space="preserve"> what device</w:t>
-      </w:r>
-      <w:r>
-        <w:rPr>
-          <w:rFonts w:cstheme="minorHAnsi"/>
-          <w:bCs/>
-          <w:color w:val="222222"/>
-          <w:shd w:val="clear" w:color="auto" w:fill="FFFFFF"/>
-        </w:rPr>
-        <w:t xml:space="preserve"> the </w:t>
-      </w:r>
-      <w:r>
-        <w:rPr>
-          <w:rFonts w:cstheme="minorHAnsi"/>
-          <w:bCs/>
-          <w:color w:val="222222"/>
-          <w:shd w:val="clear" w:color="auto" w:fill="FFFFFF"/>
-        </w:rPr>
-        <w:t>user will be using it could</w:t>
-      </w:r>
-      <w:r>
-        <w:rPr>
-          <w:rFonts w:cstheme="minorHAnsi"/>
-          <w:bCs/>
-          <w:color w:val="222222"/>
-          <w:shd w:val="clear" w:color="auto" w:fill="FFFFFF"/>
-        </w:rPr>
-        <w:t xml:space="preserve"> then begin to dete</w:t>
-      </w:r>
-      <w:r>
-        <w:rPr>
-          <w:rFonts w:cstheme="minorHAnsi"/>
-          <w:bCs/>
-          <w:color w:val="222222"/>
-          <w:shd w:val="clear" w:color="auto" w:fill="FFFFFF"/>
-        </w:rPr>
-        <w:t>rmine the different ways in which it</w:t>
-      </w:r>
-      <w:r>
-        <w:rPr>
-          <w:rFonts w:cstheme="minorHAnsi"/>
-          <w:bCs/>
-          <w:color w:val="222222"/>
-          <w:shd w:val="clear" w:color="auto" w:fill="FFFFFF"/>
-        </w:rPr>
-        <w:t xml:space="preserve"> could optimize the </w:t>
-      </w:r>
-      <w:r>
-        <w:rPr>
-          <w:rFonts w:cstheme="minorHAnsi"/>
-          <w:bCs/>
-          <w:color w:val="222222"/>
-          <w:shd w:val="clear" w:color="auto" w:fill="FFFFFF"/>
-        </w:rPr>
-        <w:t>user’s</w:t>
-      </w:r>
-      <w:r>
-        <w:rPr>
-          <w:rFonts w:cstheme="minorHAnsi"/>
-          <w:bCs/>
-          <w:color w:val="222222"/>
-          <w:shd w:val="clear" w:color="auto" w:fill="FFFFFF"/>
-        </w:rPr>
-        <w:t xml:space="preserve"> VR experience.</w:t>
-      </w:r>
-      <w:r>
-        <w:rPr>
-          <w:rFonts w:cstheme="minorHAnsi"/>
-          <w:bCs/>
-          <w:color w:val="222222"/>
-          <w:shd w:val="clear" w:color="auto" w:fill="FFFFFF"/>
-        </w:rPr>
-        <w:t xml:space="preserve"> Based on the dev</w:t>
-      </w:r>
-      <w:r>
-        <w:rPr>
-          <w:rFonts w:cstheme="minorHAnsi"/>
-          <w:bCs/>
-          <w:color w:val="222222"/>
-          <w:shd w:val="clear" w:color="auto" w:fill="FFFFFF"/>
-        </w:rPr>
-        <w:t>ice that is being used software needs to determine if the model they are trying to view is even possible on that device</w:t>
-      </w:r>
-      <w:r>
-        <w:rPr>
-          <w:rFonts w:cstheme="minorHAnsi"/>
-          <w:bCs/>
-          <w:color w:val="222222"/>
-          <w:shd w:val="clear" w:color="auto" w:fill="FFFFFF"/>
-        </w:rPr>
-        <w:t xml:space="preserve">. </w:t>
-      </w:r>
-      <w:r>
-        <w:rPr>
-          <w:rFonts w:cstheme="minorHAnsi"/>
-          <w:bCs/>
-          <w:color w:val="222222"/>
-          <w:shd w:val="clear" w:color="auto" w:fill="FFFFFF"/>
-        </w:rPr>
-        <w:t>One way would</w:t>
-      </w:r>
-      <w:r>
-        <w:rPr>
-          <w:rFonts w:cstheme="minorHAnsi"/>
-          <w:bCs/>
-          <w:color w:val="222222"/>
-          <w:shd w:val="clear" w:color="auto" w:fill="FFFFFF"/>
-        </w:rPr>
-        <w:t xml:space="preserve"> we could do this is to have the software check if</w:t>
-      </w:r>
-      <w:r>
-        <w:rPr>
-          <w:rFonts w:cstheme="minorHAnsi"/>
-          <w:bCs/>
-          <w:color w:val="222222"/>
-          <w:shd w:val="clear" w:color="auto" w:fill="FFFFFF"/>
-        </w:rPr>
-        <w:t xml:space="preserve"> the model that is being viewed has many internal components that can’t actually be seen by the user in the VR environment</w:t>
-      </w:r>
-      <w:r>
-        <w:rPr>
-          <w:rFonts w:cstheme="minorHAnsi"/>
-          <w:bCs/>
-          <w:color w:val="222222"/>
-          <w:shd w:val="clear" w:color="auto" w:fill="FFFFFF"/>
-        </w:rPr>
-        <w:t>. IF this is the case then the software would</w:t>
-      </w:r>
-      <w:r>
-        <w:rPr>
-          <w:rFonts w:cstheme="minorHAnsi"/>
-          <w:bCs/>
-          <w:color w:val="222222"/>
-          <w:shd w:val="clear" w:color="auto" w:fill="FFFFFF"/>
-        </w:rPr>
-        <w:t xml:space="preserve"> then remove thes</w:t>
-      </w:r>
-      <w:r>
-        <w:rPr>
-          <w:rFonts w:cstheme="minorHAnsi"/>
-          <w:bCs/>
-          <w:color w:val="222222"/>
-          <w:shd w:val="clear" w:color="auto" w:fill="FFFFFF"/>
-        </w:rPr>
-        <w:t>e components from the model prior to</w:t>
-      </w:r>
-      <w:r>
-        <w:rPr>
-          <w:rFonts w:cstheme="minorHAnsi"/>
-          <w:bCs/>
-          <w:color w:val="222222"/>
-          <w:shd w:val="clear" w:color="auto" w:fill="FFFFFF"/>
-        </w:rPr>
-        <w:t xml:space="preserve"> being viewed in VR, increasing the </w:t>
-      </w:r>
-      <w:r>
-        <w:rPr>
-          <w:rFonts w:cstheme="minorHAnsi"/>
-          <w:bCs/>
-          <w:color w:val="222222"/>
-          <w:shd w:val="clear" w:color="auto" w:fill="FFFFFF"/>
-        </w:rPr>
-        <w:t xml:space="preserve">ability of the device to display the model. Then we could have it start checking different resolutions that the model could be displayed at and still </w:t>
-      </w:r>
-      <w:r>
-        <w:rPr>
-          <w:rFonts w:cstheme="minorHAnsi"/>
-          <w:bCs/>
-          <w:color w:val="222222"/>
-          <w:shd w:val="clear" w:color="auto" w:fill="FFFFFF"/>
-        </w:rPr>
-        <w:t>have it be viewable by the user</w:t>
-      </w:r>
-      <w:r>
-        <w:rPr>
-          <w:rFonts w:cstheme="minorHAnsi"/>
-          <w:bCs/>
-          <w:color w:val="222222"/>
-          <w:shd w:val="clear" w:color="auto" w:fill="FFFFFF"/>
-        </w:rPr>
-        <w:t>.</w:t>
-      </w:r>
-      <w:r>
-        <w:rPr>
-          <w:rFonts w:cstheme="minorHAnsi"/>
-          <w:bCs/>
-          <w:color w:val="222222"/>
-          <w:shd w:val="clear" w:color="auto" w:fill="FFFFFF"/>
-        </w:rPr>
-        <w:t xml:space="preserve"> </w:t>
-      </w:r>
-      <w:r>
-        <w:rPr>
-          <w:rFonts w:cstheme="minorHAnsi"/>
-          <w:bCs/>
-          <w:color w:val="222222"/>
-          <w:shd w:val="clear" w:color="auto" w:fill="FFFFFF"/>
-        </w:rPr>
-        <w:t xml:space="preserve"> </w:t>
-      </w:r>
-      <w:r>
-        <w:rPr>
-          <w:rFonts w:cstheme="minorHAnsi"/>
-          <w:bCs/>
-          <w:color w:val="222222"/>
-          <w:shd w:val="clear" w:color="auto" w:fill="FFFFFF"/>
-        </w:rPr>
-        <w:t>Need to add more here!!!</w:t>
-      </w:r>
-    </w:p>
-    <w:p>
-      <w:pPr>
-        <w:pStyle w:val="NoSpacing"/>
-      </w:pPr>
-    </w:p>
-    <w:p>
-      <w:pPr>
-        <w:pStyle w:val="NoSpacing"/>
-        <w:jc w:val="center"/>
-      </w:pPr>
-      <w:r>
         <w:t xml:space="preserve">Performance metrics </w:t>
       </w:r>
     </w:p>
@@ -874,45 +1101,27 @@
       <w:pPr>
         <w:pStyle w:val="NoSpacing"/>
       </w:pPr>
-      <w:r>
-        <w:lastRenderedPageBreak/>
-        <w:t xml:space="preserve">When viewing models there should be a </w:t>
-      </w:r>
-      <w:r>
-        <w:t>good</w:t>
-      </w:r>
-      <w:r>
-        <w:t xml:space="preserve"> framerate </w:t>
-      </w:r>
-      <w:r>
-        <w:t xml:space="preserve">at least 30 fps </w:t>
-      </w:r>
-      <w:r>
-        <w:t xml:space="preserve">in order to have a good viewing experience. </w:t>
-      </w:r>
-      <w:r>
-        <w:t xml:space="preserve">The finished project must </w:t>
-      </w:r>
-      <w:r>
-        <w:t>be able to make sugg</w:t>
-      </w:r>
-      <w:r>
-        <w:t>estions on what the users model</w:t>
-      </w:r>
-      <w:r>
-        <w:t xml:space="preserve"> quality should be based on the device that they are currently using</w:t>
-      </w:r>
-      <w:r>
-        <w:t xml:space="preserve"> as their VR environment</w:t>
-      </w:r>
-      <w:r>
-        <w:t xml:space="preserve">. </w:t>
-      </w:r>
-      <w:r>
-        <w:t xml:space="preserve">At the time of the Expo we should be able to demonstrate the full process of uploading different models into the software and viewing them on different types of devices to show that the product works. </w:t>
-      </w:r>
-      <w:bookmarkStart w:id="0" w:name="_GoBack"/>
-      <w:bookmarkEnd w:id="0"/>
+    </w:p>
+    <w:p>
+      <w:pPr>
+        <w:pStyle w:val="NoSpacing"/>
+      </w:pPr>
+      <w:r>
+        <w:t xml:space="preserve">Deliverables, initial goals, stretch goals. </w:t>
+      </w:r>
+      <w:bookmarkStart w:id="1" w:name="_GoBack"/>
+      <w:bookmarkEnd w:id="1"/>
+    </w:p>
+    <w:p>
+      <w:pPr>
+        <w:pStyle w:val="NoSpacing"/>
+      </w:pPr>
+      <w:r>
+        <w:t xml:space="preserve">When viewing models there should be a smooth framerate in order to have a good viewing experience. </w:t>
+      </w:r>
+      <w:r>
+        <w:t xml:space="preserve">The finished project will be able to make suggestions on what the users object quality should be based on the device that they are currently using. We hope that we will be able to demonstrate the project using a VR or augmented reality device, and the project site. </w:t>
+      </w:r>
     </w:p>
     <w:sectPr>
       <w:pgSz w:w="12240" w:h="15840"/>
@@ -922,6 +1131,41 @@
     </w:sectPr>
   </w:body>
 </w:document>
+</file>
+
+<file path=word/comments.xml><?xml version="1.0" encoding="utf-8"?>
+<w:comments xmlns:wpc="http://schemas.microsoft.com/office/word/2010/wordprocessingCanvas" xmlns:cx="http://schemas.microsoft.com/office/drawing/2014/chartex" xmlns:cx1="http://schemas.microsoft.com/office/drawing/2015/9/8/chartex" xmlns:cx2="http://schemas.microsoft.com/office/drawing/2015/10/21/chartex" xmlns:mc="http://schemas.openxmlformats.org/markup-compatibility/2006" xmlns:o="urn:schemas-microsoft-com:office:office" xmlns:r="http://schemas.openxmlformats.org/officeDocument/2006/relationships" xmlns:m="http://schemas.openxmlformats.org/officeDocument/2006/math" xmlns:v="urn:schemas-microsoft-com:vml" xmlns:wp14="http://schemas.microsoft.com/office/word/2010/wordprocessingDrawing" xmlns:wp="http://schemas.openxmlformats.org/drawingml/2006/wordprocessingDrawing" xmlns:w10="urn:schemas-microsoft-com:office:word" xmlns:w="http://schemas.openxmlformats.org/wordprocessingml/2006/main" xmlns:w14="http://schemas.microsoft.com/office/word/2010/wordml" xmlns:w15="http://schemas.microsoft.com/office/word/2012/wordml" xmlns:w16se="http://schemas.microsoft.com/office/word/2015/wordml/symex" xmlns:wpg="http://schemas.microsoft.com/office/word/2010/wordprocessingGroup" xmlns:wpi="http://schemas.microsoft.com/office/word/2010/wordprocessingInk" xmlns:wne="http://schemas.microsoft.com/office/word/2006/wordml" xmlns:wps="http://schemas.microsoft.com/office/word/2010/wordprocessingShape" mc:Ignorable="w14 w15 w16se wp14">
+  <w:comment w:id="0" w:author="Griffin Gonsalves" w:date="2016-10-23T22:47:00Z" w:initials="GG">
+    <w:p>
+      <w:pPr>
+        <w:pStyle w:val="CommentText"/>
+      </w:pPr>
+      <w:r>
+        <w:rPr>
+          <w:rStyle w:val="CommentReference"/>
+        </w:rPr>
+        <w:annotationRef/>
+      </w:r>
+      <w:r>
+        <w:t xml:space="preserve">This was in the definition, but sort of felt out of place. </w:t>
+      </w:r>
+    </w:p>
+  </w:comment>
+</w:comments>
+</file>
+
+<file path=word/commentsExtended.xml><?xml version="1.0" encoding="utf-8"?>
+<w15:commentsEx xmlns:wpc="http://schemas.microsoft.com/office/word/2010/wordprocessingCanvas" xmlns:cx="http://schemas.microsoft.com/office/drawing/2014/chartex" xmlns:cx1="http://schemas.microsoft.com/office/drawing/2015/9/8/chartex" xmlns:cx2="http://schemas.microsoft.com/office/drawing/2015/10/21/chartex" xmlns:mc="http://schemas.openxmlformats.org/markup-compatibility/2006" xmlns:o="urn:schemas-microsoft-com:office:office" xmlns:r="http://schemas.openxmlformats.org/officeDocument/2006/relationships" xmlns:m="http://schemas.openxmlformats.org/officeDocument/2006/math" xmlns:v="urn:schemas-microsoft-com:vml" xmlns:wp14="http://schemas.microsoft.com/office/word/2010/wordprocessingDrawing" xmlns:wp="http://schemas.openxmlformats.org/drawingml/2006/wordprocessingDrawing" xmlns:w10="urn:schemas-microsoft-com:office:word" xmlns:w="http://schemas.openxmlformats.org/wordprocessingml/2006/main" xmlns:w14="http://schemas.microsoft.com/office/word/2010/wordml" xmlns:w15="http://schemas.microsoft.com/office/word/2012/wordml" xmlns:w16se="http://schemas.microsoft.com/office/word/2015/wordml/symex" xmlns:wpg="http://schemas.microsoft.com/office/word/2010/wordprocessingGroup" xmlns:wpi="http://schemas.microsoft.com/office/word/2010/wordprocessingInk" xmlns:wne="http://schemas.microsoft.com/office/word/2006/wordml" xmlns:wps="http://schemas.microsoft.com/office/word/2010/wordprocessingShape" mc:Ignorable="w14 w15 w16se wp14">
+  <w15:commentEx w15:paraId="07E99412" w15:done="0"/>
+</w15:commentsEx>
+</file>
+
+<file path=word/people.xml><?xml version="1.0" encoding="utf-8"?>
+<w15:people xmlns:wpc="http://schemas.microsoft.com/office/word/2010/wordprocessingCanvas" xmlns:cx="http://schemas.microsoft.com/office/drawing/2014/chartex" xmlns:cx1="http://schemas.microsoft.com/office/drawing/2015/9/8/chartex" xmlns:cx2="http://schemas.microsoft.com/office/drawing/2015/10/21/chartex" xmlns:mc="http://schemas.openxmlformats.org/markup-compatibility/2006" xmlns:o="urn:schemas-microsoft-com:office:office" xmlns:r="http://schemas.openxmlformats.org/officeDocument/2006/relationships" xmlns:m="http://schemas.openxmlformats.org/officeDocument/2006/math" xmlns:v="urn:schemas-microsoft-com:vml" xmlns:wp14="http://schemas.microsoft.com/office/word/2010/wordprocessingDrawing" xmlns:wp="http://schemas.openxmlformats.org/drawingml/2006/wordprocessingDrawing" xmlns:w10="urn:schemas-microsoft-com:office:word" xmlns:w="http://schemas.openxmlformats.org/wordprocessingml/2006/main" xmlns:w14="http://schemas.microsoft.com/office/word/2010/wordml" xmlns:w15="http://schemas.microsoft.com/office/word/2012/wordml" xmlns:w16se="http://schemas.microsoft.com/office/word/2015/wordml/symex" xmlns:wpg="http://schemas.microsoft.com/office/word/2010/wordprocessingGroup" xmlns:wpi="http://schemas.microsoft.com/office/word/2010/wordprocessingInk" xmlns:wne="http://schemas.microsoft.com/office/word/2006/wordml" xmlns:wps="http://schemas.microsoft.com/office/word/2010/wordprocessingShape" mc:Ignorable="w14 w15 w16se wp14">
+  <w15:person w15:author="Griffin Gonsalves">
+    <w15:presenceInfo w15:providerId="Windows Live" w15:userId="bb0402acadd909b6"/>
+  </w15:person>
+</w15:people>
 </file>
 
 <file path=word/styles.xml><?xml version="1.0" encoding="utf-8"?>
@@ -1355,6 +1599,104 @@
       <w:spacing w:after="0" w:line="240" w:lineRule="auto"/>
     </w:pPr>
   </w:style>
+  <w:style w:type="character" w:styleId="CommentReference">
+    <w:name w:val="annotation reference"/>
+    <w:basedOn w:val="DefaultParagraphFont"/>
+    <w:uiPriority w:val="99"/>
+    <w:semiHidden/>
+    <w:unhideWhenUsed/>
+    <w:rsid w:val="00560AA1"/>
+    <w:rPr>
+      <w:sz w:val="16"/>
+      <w:szCs w:val="16"/>
+    </w:rPr>
+  </w:style>
+  <w:style w:type="paragraph" w:styleId="CommentText">
+    <w:name w:val="annotation text"/>
+    <w:basedOn w:val="Normal"/>
+    <w:link w:val="CommentTextChar"/>
+    <w:uiPriority w:val="99"/>
+    <w:semiHidden/>
+    <w:unhideWhenUsed/>
+    <w:rsid w:val="00560AA1"/>
+    <w:pPr>
+      <w:spacing w:line="240" w:lineRule="auto"/>
+    </w:pPr>
+    <w:rPr>
+      <w:sz w:val="20"/>
+      <w:szCs w:val="20"/>
+    </w:rPr>
+  </w:style>
+  <w:style w:type="character" w:customStyle="1" w:styleId="CommentTextChar">
+    <w:name w:val="Comment Text Char"/>
+    <w:basedOn w:val="DefaultParagraphFont"/>
+    <w:link w:val="CommentText"/>
+    <w:uiPriority w:val="99"/>
+    <w:semiHidden/>
+    <w:rsid w:val="00560AA1"/>
+    <w:rPr>
+      <w:sz w:val="20"/>
+      <w:szCs w:val="20"/>
+    </w:rPr>
+  </w:style>
+  <w:style w:type="paragraph" w:styleId="CommentSubject">
+    <w:name w:val="annotation subject"/>
+    <w:basedOn w:val="CommentText"/>
+    <w:next w:val="CommentText"/>
+    <w:link w:val="CommentSubjectChar"/>
+    <w:uiPriority w:val="99"/>
+    <w:semiHidden/>
+    <w:unhideWhenUsed/>
+    <w:rsid w:val="00560AA1"/>
+    <w:rPr>
+      <w:b/>
+      <w:bCs/>
+    </w:rPr>
+  </w:style>
+  <w:style w:type="character" w:customStyle="1" w:styleId="CommentSubjectChar">
+    <w:name w:val="Comment Subject Char"/>
+    <w:basedOn w:val="CommentTextChar"/>
+    <w:link w:val="CommentSubject"/>
+    <w:uiPriority w:val="99"/>
+    <w:semiHidden/>
+    <w:rsid w:val="00560AA1"/>
+    <w:rPr>
+      <w:b/>
+      <w:bCs/>
+      <w:sz w:val="20"/>
+      <w:szCs w:val="20"/>
+    </w:rPr>
+  </w:style>
+  <w:style w:type="paragraph" w:styleId="BalloonText">
+    <w:name w:val="Balloon Text"/>
+    <w:basedOn w:val="Normal"/>
+    <w:link w:val="BalloonTextChar"/>
+    <w:uiPriority w:val="99"/>
+    <w:semiHidden/>
+    <w:unhideWhenUsed/>
+    <w:rsid w:val="00560AA1"/>
+    <w:pPr>
+      <w:spacing w:after="0" w:line="240" w:lineRule="auto"/>
+    </w:pPr>
+    <w:rPr>
+      <w:rFonts w:ascii="Segoe UI" w:hAnsi="Segoe UI" w:cs="Segoe UI"/>
+      <w:sz w:val="18"/>
+      <w:szCs w:val="18"/>
+    </w:rPr>
+  </w:style>
+  <w:style w:type="character" w:customStyle="1" w:styleId="BalloonTextChar">
+    <w:name w:val="Balloon Text Char"/>
+    <w:basedOn w:val="DefaultParagraphFont"/>
+    <w:link w:val="BalloonText"/>
+    <w:uiPriority w:val="99"/>
+    <w:semiHidden/>
+    <w:rsid w:val="00560AA1"/>
+    <w:rPr>
+      <w:rFonts w:ascii="Segoe UI" w:hAnsi="Segoe UI" w:cs="Segoe UI"/>
+      <w:sz w:val="18"/>
+      <w:szCs w:val="18"/>
+    </w:rPr>
+  </w:style>
 </w:styles>
 </file>
 

</xml_diff>

<commit_message>
More statement and updated tex file for signature
</commit_message>
<xml_diff>
--- a/Project Statement/projectStatement.docx
+++ b/Project Statement/projectStatement.docx
@@ -44,25 +44,41 @@
           <w:sz w:val="24"/>
           <w:szCs w:val="24"/>
         </w:rPr>
-        <w:t xml:space="preserve">Griffin Gonsalves, Paul </w:t>
-      </w:r>
-      <w:proofErr w:type="spellStart"/>
+        <w:t>Griffin Gonsalves, Paul Kwak, Shawn Cross</w:t>
+      </w:r>
+    </w:p>
+    <w:p>
+      <w:pPr>
+        <w:pStyle w:val="NoSpacing"/>
+        <w:rPr>
+          <w:rFonts w:ascii="Times New Roman" w:hAnsi="Times New Roman" w:cs="Times New Roman"/>
+          <w:sz w:val="24"/>
+        </w:rPr>
+      </w:pPr>
       <w:r>
         <w:rPr>
           <w:rFonts w:ascii="Times New Roman" w:eastAsia="Times New Roman" w:hAnsi="Times New Roman" w:cs="Times New Roman"/>
           <w:sz w:val="24"/>
           <w:szCs w:val="24"/>
         </w:rPr>
-        <w:t>Kwak</w:t>
-      </w:r>
-      <w:proofErr w:type="spellEnd"/>
+        <w:t>CS461 – Capstone I</w:t>
+      </w:r>
+    </w:p>
+    <w:p>
+      <w:pPr>
+        <w:pStyle w:val="NoSpacing"/>
+        <w:rPr>
+          <w:rFonts w:ascii="Times New Roman" w:hAnsi="Times New Roman" w:cs="Times New Roman"/>
+          <w:sz w:val="24"/>
+        </w:rPr>
+      </w:pPr>
       <w:r>
         <w:rPr>
           <w:rFonts w:ascii="Times New Roman" w:eastAsia="Times New Roman" w:hAnsi="Times New Roman" w:cs="Times New Roman"/>
           <w:sz w:val="24"/>
           <w:szCs w:val="24"/>
         </w:rPr>
-        <w:t>, Shawn Cross</w:t>
+        <w:t>October 16, 2016</w:t>
       </w:r>
     </w:p>
     <w:p>
@@ -73,40 +89,6 @@
           <w:sz w:val="24"/>
         </w:rPr>
       </w:pPr>
-      <w:r>
-        <w:rPr>
-          <w:rFonts w:ascii="Times New Roman" w:eastAsia="Times New Roman" w:hAnsi="Times New Roman" w:cs="Times New Roman"/>
-          <w:sz w:val="24"/>
-          <w:szCs w:val="24"/>
-        </w:rPr>
-        <w:t>CS461 – Capstone I</w:t>
-      </w:r>
-    </w:p>
-    <w:p>
-      <w:pPr>
-        <w:pStyle w:val="NoSpacing"/>
-        <w:rPr>
-          <w:rFonts w:ascii="Times New Roman" w:hAnsi="Times New Roman" w:cs="Times New Roman"/>
-          <w:sz w:val="24"/>
-        </w:rPr>
-      </w:pPr>
-      <w:r>
-        <w:rPr>
-          <w:rFonts w:ascii="Times New Roman" w:eastAsia="Times New Roman" w:hAnsi="Times New Roman" w:cs="Times New Roman"/>
-          <w:sz w:val="24"/>
-          <w:szCs w:val="24"/>
-        </w:rPr>
-        <w:t>October 16, 2016</w:t>
-      </w:r>
-    </w:p>
-    <w:p>
-      <w:pPr>
-        <w:pStyle w:val="NoSpacing"/>
-        <w:rPr>
-          <w:rFonts w:ascii="Times New Roman" w:hAnsi="Times New Roman" w:cs="Times New Roman"/>
-          <w:sz w:val="24"/>
-        </w:rPr>
-      </w:pPr>
     </w:p>
     <w:p>
       <w:pPr>
@@ -191,19 +173,13 @@
         <w:t xml:space="preserve"> </w:t>
       </w:r>
       <w:r>
-        <w:t>will expand upon its features and functionalities</w:t>
-      </w:r>
-      <w:r>
-        <w:t xml:space="preserve"> on a new website</w:t>
-      </w:r>
-      <w:r>
-        <w:t xml:space="preserve">, with a focus on </w:t>
-      </w:r>
-      <w:r>
-        <w:t>utilizing the</w:t>
-      </w:r>
-      <w:r>
-        <w:t xml:space="preserve"> Forge API. </w:t>
+        <w:t xml:space="preserve">will expand upon its </w:t>
+      </w:r>
+      <w:r>
+        <w:t>ability to display uploaded 3D models in browser and in VR, and improve its accessibility</w:t>
+      </w:r>
+      <w:r>
+        <w:t xml:space="preserve">. </w:t>
       </w:r>
       <w:r>
         <w:t xml:space="preserve">Conventionally, viewing 3D models in VR is a challenge if you have </w:t>
@@ -242,16 +218,25 @@
         <w:t>ftware</w:t>
       </w:r>
       <w:r>
-        <w:t xml:space="preserve"> that uses the Forge API</w:t>
-      </w:r>
-      <w:r>
-        <w:t xml:space="preserve"> in conjunction with Amazon Web Services</w:t>
+        <w:t xml:space="preserve"> that uses the </w:t>
+      </w:r>
+      <w:r>
+        <w:t xml:space="preserve">features of the Autodesk </w:t>
+      </w:r>
+      <w:r>
+        <w:t>Forge API</w:t>
       </w:r>
       <w:r>
         <w:t xml:space="preserve">. The project will also be expanded </w:t>
       </w:r>
       <w:r>
-        <w:t>with new ideas as the project is developed.</w:t>
+        <w:t xml:space="preserve">with new ideas </w:t>
+      </w:r>
+      <w:r>
+        <w:t xml:space="preserve">and stretch goals </w:t>
+      </w:r>
+      <w:r>
+        <w:t>as the project is developed.</w:t>
       </w:r>
       <w:r>
         <w:t xml:space="preserve"> </w:t>
@@ -391,13 +376,7 @@
         <w:t xml:space="preserve">. </w:t>
       </w:r>
       <w:r>
-        <w:t>H</w:t>
-      </w:r>
-      <w:r>
-        <w:t>owever</w:t>
-      </w:r>
-      <w:r>
-        <w:t>, e</w:t>
+        <w:t>However, e</w:t>
       </w:r>
       <w:r>
         <w:t xml:space="preserve">ach </w:t>
@@ -499,64 +478,580 @@
     <w:p>
       <w:pPr>
         <w:pStyle w:val="NoSpacing"/>
-      </w:pPr>
-    </w:p>
-    <w:p>
-      <w:pPr>
-        <w:pStyle w:val="NoSpacing"/>
-      </w:pPr>
-    </w:p>
-    <w:p>
-      <w:pPr>
-        <w:pStyle w:val="NoSpacing"/>
-      </w:pPr>
-      <w:commentRangeStart w:id="0"/>
-      <w:r>
-        <w:t xml:space="preserve">The user should be able to simply upload any </w:t>
-      </w:r>
-      <w:r>
-        <w:t>CAD</w:t>
-      </w:r>
-      <w:r>
-        <w:t xml:space="preserve"> file they have and then have it be viewable in a 3D viewer.  The software should take the model they uploaded</w:t>
-      </w:r>
-      <w:r>
-        <w:t>, figure out what device they are trying to use to view it in VR on and alter the model</w:t>
-      </w:r>
-      <w:r>
-        <w:t xml:space="preserve"> so that it is </w:t>
-      </w:r>
-      <w:r>
-        <w:t>useable on their</w:t>
-      </w:r>
-      <w:r>
+        <w:jc w:val="center"/>
+      </w:pPr>
+      <w:r>
+        <w:t>Proposed solution</w:t>
+      </w:r>
+    </w:p>
+    <w:p>
+      <w:pPr>
+        <w:pStyle w:val="NoSpacing"/>
+      </w:pPr>
+    </w:p>
+    <w:p>
+      <w:pPr>
+        <w:pStyle w:val="NoSpacing"/>
+        <w:rPr>
+          <w:rFonts w:cstheme="minorHAnsi"/>
+          <w:bCs/>
+          <w:color w:val="222222"/>
+          <w:shd w:val="clear" w:color="auto" w:fill="FFFFFF"/>
+        </w:rPr>
+      </w:pPr>
+      <w:r>
+        <w:t>If approved, w</w:t>
+      </w:r>
+      <w:r>
+        <w:t>e w</w:t>
+      </w:r>
+      <w:r>
+        <w:t>ill</w:t>
+      </w:r>
+      <w:r>
+        <w:t xml:space="preserve"> be working from the vrok.it project that was started by Keam </w:t>
+      </w:r>
+      <w:r>
+        <w:rPr>
+          <w:rFonts w:cstheme="minorHAnsi"/>
+          <w:bCs/>
+          <w:color w:val="222222"/>
+          <w:shd w:val="clear" w:color="auto" w:fill="FFFFFF"/>
+        </w:rPr>
+        <w:t>Walmsley</w:t>
+      </w:r>
+      <w:r>
+        <w:rPr>
+          <w:rFonts w:cstheme="minorHAnsi"/>
+          <w:bCs/>
+          <w:color w:val="222222"/>
+          <w:shd w:val="clear" w:color="auto" w:fill="FFFFFF"/>
+        </w:rPr>
+        <w:t xml:space="preserve">. </w:t>
+      </w:r>
+      <w:r>
+        <w:rPr>
+          <w:rFonts w:cstheme="minorHAnsi"/>
+          <w:bCs/>
+          <w:color w:val="222222"/>
+          <w:shd w:val="clear" w:color="auto" w:fill="FFFFFF"/>
+        </w:rPr>
+        <w:t xml:space="preserve">By forking vrok.it, we will implement </w:t>
+      </w:r>
+      <w:r>
+        <w:rPr>
+          <w:rFonts w:cstheme="minorHAnsi"/>
+          <w:bCs/>
+          <w:color w:val="222222"/>
+          <w:shd w:val="clear" w:color="auto" w:fill="FFFFFF"/>
+        </w:rPr>
+        <w:t xml:space="preserve">our own changes to make the site more accessible to users and to their hardware solutions. </w:t>
+      </w:r>
+      <w:r>
+        <w:rPr>
+          <w:rFonts w:cstheme="minorHAnsi"/>
+          <w:bCs/>
+          <w:color w:val="222222"/>
+          <w:shd w:val="clear" w:color="auto" w:fill="FFFFFF"/>
+        </w:rPr>
+        <w:t>To make th</w:t>
+      </w:r>
+      <w:r>
+        <w:rPr>
+          <w:rFonts w:cstheme="minorHAnsi"/>
+          <w:bCs/>
+          <w:color w:val="222222"/>
+          <w:shd w:val="clear" w:color="auto" w:fill="FFFFFF"/>
+        </w:rPr>
+        <w:t>e project</w:t>
+      </w:r>
+      <w:r>
+        <w:rPr>
+          <w:rFonts w:cstheme="minorHAnsi"/>
+          <w:bCs/>
+          <w:color w:val="222222"/>
+          <w:shd w:val="clear" w:color="auto" w:fill="FFFFFF"/>
+        </w:rPr>
+        <w:t xml:space="preserve"> more accessible we would need </w:t>
+      </w:r>
+      <w:r>
+        <w:rPr>
+          <w:rFonts w:cstheme="minorHAnsi"/>
+          <w:bCs/>
+          <w:color w:val="222222"/>
+          <w:shd w:val="clear" w:color="auto" w:fill="FFFFFF"/>
+        </w:rPr>
+        <w:t>enable</w:t>
+      </w:r>
+      <w:r>
+        <w:rPr>
+          <w:rFonts w:cstheme="minorHAnsi"/>
+          <w:bCs/>
+          <w:color w:val="222222"/>
+          <w:shd w:val="clear" w:color="auto" w:fill="FFFFFF"/>
+        </w:rPr>
+        <w:t xml:space="preserve"> vrok.it </w:t>
+      </w:r>
+      <w:r>
+        <w:rPr>
+          <w:rFonts w:cstheme="minorHAnsi"/>
+          <w:bCs/>
+          <w:color w:val="222222"/>
+          <w:shd w:val="clear" w:color="auto" w:fill="FFFFFF"/>
+        </w:rPr>
+        <w:t>to determine what type of device a user is currently connected to and using.</w:t>
+      </w:r>
+      <w:r>
+        <w:rPr>
+          <w:rFonts w:cstheme="minorHAnsi"/>
+          <w:bCs/>
+          <w:color w:val="222222"/>
+          <w:shd w:val="clear" w:color="auto" w:fill="FFFFFF"/>
+        </w:rPr>
+        <w:t xml:space="preserve"> After the software</w:t>
+      </w:r>
+      <w:r>
+        <w:rPr>
+          <w:rFonts w:cstheme="minorHAnsi"/>
+          <w:bCs/>
+          <w:color w:val="222222"/>
+          <w:shd w:val="clear" w:color="auto" w:fill="FFFFFF"/>
+        </w:rPr>
+        <w:t xml:space="preserve"> know</w:t>
+      </w:r>
+      <w:r>
+        <w:rPr>
+          <w:rFonts w:cstheme="minorHAnsi"/>
+          <w:bCs/>
+          <w:color w:val="222222"/>
+          <w:shd w:val="clear" w:color="auto" w:fill="FFFFFF"/>
+        </w:rPr>
+        <w:t>s</w:t>
+      </w:r>
+      <w:r>
+        <w:rPr>
+          <w:rFonts w:cstheme="minorHAnsi"/>
+          <w:bCs/>
+          <w:color w:val="222222"/>
+          <w:shd w:val="clear" w:color="auto" w:fill="FFFFFF"/>
+        </w:rPr>
+        <w:t xml:space="preserve"> what device</w:t>
+      </w:r>
+      <w:r>
+        <w:rPr>
+          <w:rFonts w:cstheme="minorHAnsi"/>
+          <w:bCs/>
+          <w:color w:val="222222"/>
+          <w:shd w:val="clear" w:color="auto" w:fill="FFFFFF"/>
+        </w:rPr>
+        <w:t xml:space="preserve"> the </w:t>
+      </w:r>
+      <w:r>
+        <w:rPr>
+          <w:rFonts w:cstheme="minorHAnsi"/>
+          <w:bCs/>
+          <w:color w:val="222222"/>
+          <w:shd w:val="clear" w:color="auto" w:fill="FFFFFF"/>
+        </w:rPr>
+        <w:t>user will be using it could</w:t>
+      </w:r>
+      <w:r>
+        <w:rPr>
+          <w:rFonts w:cstheme="minorHAnsi"/>
+          <w:bCs/>
+          <w:color w:val="222222"/>
+          <w:shd w:val="clear" w:color="auto" w:fill="FFFFFF"/>
+        </w:rPr>
+        <w:t xml:space="preserve"> then begin to dete</w:t>
+      </w:r>
+      <w:r>
+        <w:rPr>
+          <w:rFonts w:cstheme="minorHAnsi"/>
+          <w:bCs/>
+          <w:color w:val="222222"/>
+          <w:shd w:val="clear" w:color="auto" w:fill="FFFFFF"/>
+        </w:rPr>
+        <w:t>rmine the different ways in which it</w:t>
+      </w:r>
+      <w:r>
+        <w:rPr>
+          <w:rFonts w:cstheme="minorHAnsi"/>
+          <w:bCs/>
+          <w:color w:val="222222"/>
+          <w:shd w:val="clear" w:color="auto" w:fill="FFFFFF"/>
+        </w:rPr>
+        <w:t xml:space="preserve"> could optimize the </w:t>
+      </w:r>
+      <w:r>
+        <w:rPr>
+          <w:rFonts w:cstheme="minorHAnsi"/>
+          <w:bCs/>
+          <w:color w:val="222222"/>
+          <w:shd w:val="clear" w:color="auto" w:fill="FFFFFF"/>
+        </w:rPr>
+        <w:t>user’s</w:t>
+      </w:r>
+      <w:r>
+        <w:rPr>
+          <w:rFonts w:cstheme="minorHAnsi"/>
+          <w:bCs/>
+          <w:color w:val="222222"/>
+          <w:shd w:val="clear" w:color="auto" w:fill="FFFFFF"/>
+        </w:rPr>
+        <w:t xml:space="preserve"> VR experience.</w:t>
+      </w:r>
+      <w:r>
+        <w:rPr>
+          <w:rFonts w:cstheme="minorHAnsi"/>
+          <w:bCs/>
+          <w:color w:val="222222"/>
+          <w:shd w:val="clear" w:color="auto" w:fill="FFFFFF"/>
+        </w:rPr>
+        <w:t xml:space="preserve"> We would also like to ensure that if a model is too large or complex, the program will alert the user</w:t>
+      </w:r>
+      <w:r>
+        <w:rPr>
+          <w:rFonts w:cstheme="minorHAnsi"/>
+          <w:bCs/>
+          <w:color w:val="222222"/>
+          <w:shd w:val="clear" w:color="auto" w:fill="FFFFFF"/>
+        </w:rPr>
+        <w:t>.</w:t>
+      </w:r>
+    </w:p>
+    <w:p>
+      <w:pPr>
+        <w:pStyle w:val="NoSpacing"/>
+        <w:rPr>
+          <w:rFonts w:cstheme="minorHAnsi"/>
+          <w:bCs/>
+          <w:color w:val="222222"/>
+          <w:shd w:val="clear" w:color="auto" w:fill="FFFFFF"/>
+        </w:rPr>
+      </w:pPr>
+    </w:p>
+    <w:p>
+      <w:pPr>
+        <w:pStyle w:val="NoSpacing"/>
+        <w:rPr>
+          <w:rFonts w:cstheme="minorHAnsi"/>
+          <w:bCs/>
+          <w:color w:val="222222"/>
+          <w:shd w:val="clear" w:color="auto" w:fill="FFFFFF"/>
+        </w:rPr>
+      </w:pPr>
+      <w:r>
+        <w:rPr>
+          <w:rFonts w:cstheme="minorHAnsi"/>
+          <w:bCs/>
+          <w:color w:val="222222"/>
+          <w:shd w:val="clear" w:color="auto" w:fill="FFFFFF"/>
+        </w:rPr>
+        <w:t>Another</w:t>
+      </w:r>
+      <w:r>
+        <w:rPr>
+          <w:rFonts w:cstheme="minorHAnsi"/>
+          <w:bCs/>
+          <w:color w:val="222222"/>
+          <w:shd w:val="clear" w:color="auto" w:fill="FFFFFF"/>
+        </w:rPr>
+        <w:t xml:space="preserve"> proposed</w:t>
+      </w:r>
+      <w:r>
+        <w:rPr>
+          <w:rFonts w:cstheme="minorHAnsi"/>
+          <w:bCs/>
+          <w:color w:val="222222"/>
+          <w:shd w:val="clear" w:color="auto" w:fill="FFFFFF"/>
+        </w:rPr>
         <w:t xml:space="preserve"> </w:t>
       </w:r>
       <w:r>
-        <w:t>device</w:t>
-      </w:r>
-      <w:r>
-        <w:t>. The software should also be able to let the</w:t>
-      </w:r>
-      <w:r>
-        <w:t xml:space="preserve"> user know if the model they are trying to view is</w:t>
-      </w:r>
-      <w:r>
-        <w:t xml:space="preserve"> just too</w:t>
-      </w:r>
-      <w:r>
-        <w:t xml:space="preserve"> large for the device they are trying to use</w:t>
-      </w:r>
-      <w:r>
+        <w:rPr>
+          <w:rFonts w:cstheme="minorHAnsi"/>
+          <w:bCs/>
+          <w:color w:val="222222"/>
+          <w:shd w:val="clear" w:color="auto" w:fill="FFFFFF"/>
+        </w:rPr>
+        <w:t xml:space="preserve">method for improving performance </w:t>
+      </w:r>
+      <w:r>
+        <w:rPr>
+          <w:rFonts w:cstheme="minorHAnsi"/>
+          <w:bCs/>
+          <w:color w:val="222222"/>
+          <w:shd w:val="clear" w:color="auto" w:fill="FFFFFF"/>
+        </w:rPr>
+        <w:t xml:space="preserve">is to develop </w:t>
+      </w:r>
+      <w:r>
+        <w:rPr>
+          <w:rFonts w:cstheme="minorHAnsi"/>
+          <w:bCs/>
+          <w:color w:val="222222"/>
+          <w:shd w:val="clear" w:color="auto" w:fill="FFFFFF"/>
+        </w:rPr>
+        <w:t xml:space="preserve">software </w:t>
+      </w:r>
+      <w:r>
+        <w:rPr>
+          <w:rFonts w:cstheme="minorHAnsi"/>
+          <w:bCs/>
+          <w:color w:val="222222"/>
+          <w:shd w:val="clear" w:color="auto" w:fill="FFFFFF"/>
+        </w:rPr>
+        <w:t xml:space="preserve">to </w:t>
+      </w:r>
+      <w:r>
+        <w:rPr>
+          <w:rFonts w:cstheme="minorHAnsi"/>
+          <w:bCs/>
+          <w:color w:val="222222"/>
+          <w:shd w:val="clear" w:color="auto" w:fill="FFFFFF"/>
+        </w:rPr>
+        <w:t>determine</w:t>
+      </w:r>
+      <w:r>
+        <w:rPr>
+          <w:rFonts w:cstheme="minorHAnsi"/>
+          <w:bCs/>
+          <w:color w:val="222222"/>
+          <w:shd w:val="clear" w:color="auto" w:fill="FFFFFF"/>
+        </w:rPr>
+        <w:t xml:space="preserve"> if</w:t>
+      </w:r>
+      <w:r>
+        <w:rPr>
+          <w:rFonts w:cstheme="minorHAnsi"/>
+          <w:bCs/>
+          <w:color w:val="222222"/>
+          <w:shd w:val="clear" w:color="auto" w:fill="FFFFFF"/>
+        </w:rPr>
+        <w:t xml:space="preserve"> the model that is being </w:t>
+      </w:r>
+      <w:r>
+        <w:rPr>
+          <w:rFonts w:cstheme="minorHAnsi"/>
+          <w:bCs/>
+          <w:color w:val="222222"/>
+          <w:shd w:val="clear" w:color="auto" w:fill="FFFFFF"/>
+        </w:rPr>
+        <w:t>uploaded</w:t>
+      </w:r>
+      <w:r>
+        <w:rPr>
+          <w:rFonts w:cstheme="minorHAnsi"/>
+          <w:bCs/>
+          <w:color w:val="222222"/>
+          <w:shd w:val="clear" w:color="auto" w:fill="FFFFFF"/>
+        </w:rPr>
+        <w:t xml:space="preserve"> has ma</w:t>
+      </w:r>
+      <w:r>
+        <w:rPr>
+          <w:rFonts w:cstheme="minorHAnsi"/>
+          <w:bCs/>
+          <w:color w:val="222222"/>
+          <w:shd w:val="clear" w:color="auto" w:fill="FFFFFF"/>
+        </w:rPr>
+        <w:t>ny internal components that canno</w:t>
+      </w:r>
+      <w:r>
+        <w:rPr>
+          <w:rFonts w:cstheme="minorHAnsi"/>
+          <w:bCs/>
+          <w:color w:val="222222"/>
+          <w:shd w:val="clear" w:color="auto" w:fill="FFFFFF"/>
+        </w:rPr>
+        <w:t>t actually be seen by the user in the VR environment</w:t>
+      </w:r>
+      <w:r>
+        <w:rPr>
+          <w:rFonts w:cstheme="minorHAnsi"/>
+          <w:bCs/>
+          <w:color w:val="222222"/>
+          <w:shd w:val="clear" w:color="auto" w:fill="FFFFFF"/>
+        </w:rPr>
+        <w:t>. If</w:t>
+      </w:r>
+      <w:r>
+        <w:rPr>
+          <w:rFonts w:cstheme="minorHAnsi"/>
+          <w:bCs/>
+          <w:color w:val="222222"/>
+          <w:shd w:val="clear" w:color="auto" w:fill="FFFFFF"/>
+        </w:rPr>
+        <w:t xml:space="preserve"> this is the case then the software would</w:t>
+      </w:r>
+      <w:r>
+        <w:rPr>
+          <w:rFonts w:cstheme="minorHAnsi"/>
+          <w:bCs/>
+          <w:color w:val="222222"/>
+          <w:shd w:val="clear" w:color="auto" w:fill="FFFFFF"/>
+        </w:rPr>
+        <w:t xml:space="preserve"> then remove thes</w:t>
+      </w:r>
+      <w:r>
+        <w:rPr>
+          <w:rFonts w:cstheme="minorHAnsi"/>
+          <w:bCs/>
+          <w:color w:val="222222"/>
+          <w:shd w:val="clear" w:color="auto" w:fill="FFFFFF"/>
+        </w:rPr>
+        <w:t>e components from the model prior to</w:t>
+      </w:r>
+      <w:r>
+        <w:rPr>
+          <w:rFonts w:cstheme="minorHAnsi"/>
+          <w:bCs/>
+          <w:color w:val="222222"/>
+          <w:shd w:val="clear" w:color="auto" w:fill="FFFFFF"/>
+        </w:rPr>
+        <w:t xml:space="preserve"> being viewed in VR, increasing the </w:t>
+      </w:r>
+      <w:r>
+        <w:rPr>
+          <w:rFonts w:cstheme="minorHAnsi"/>
+          <w:bCs/>
+          <w:color w:val="222222"/>
+          <w:shd w:val="clear" w:color="auto" w:fill="FFFFFF"/>
+        </w:rPr>
+        <w:t xml:space="preserve">ability of the device to display the model. </w:t>
+      </w:r>
+      <w:r>
+        <w:rPr>
+          <w:rFonts w:cstheme="minorHAnsi"/>
+          <w:bCs/>
+          <w:color w:val="222222"/>
+          <w:shd w:val="clear" w:color="auto" w:fill="FFFFFF"/>
+        </w:rPr>
+        <w:t>From this point</w:t>
+      </w:r>
+      <w:r>
+        <w:rPr>
+          <w:rFonts w:cstheme="minorHAnsi"/>
+          <w:bCs/>
+          <w:color w:val="222222"/>
+          <w:shd w:val="clear" w:color="auto" w:fill="FFFFFF"/>
+        </w:rPr>
+        <w:t xml:space="preserve"> we could have it start checking different resolutions that the model could be displayed at and still </w:t>
+      </w:r>
+      <w:r>
+        <w:rPr>
+          <w:rFonts w:cstheme="minorHAnsi"/>
+          <w:bCs/>
+          <w:color w:val="222222"/>
+          <w:shd w:val="clear" w:color="auto" w:fill="FFFFFF"/>
+        </w:rPr>
+        <w:t>have it be viewable by the user</w:t>
+      </w:r>
+      <w:r>
+        <w:rPr>
+          <w:rFonts w:cstheme="minorHAnsi"/>
+          <w:bCs/>
+          <w:color w:val="222222"/>
+          <w:shd w:val="clear" w:color="auto" w:fill="FFFFFF"/>
+        </w:rPr>
+        <w:t>.</w:t>
+      </w:r>
+      <w:r>
+        <w:rPr>
+          <w:rFonts w:cstheme="minorHAnsi"/>
+          <w:bCs/>
+          <w:color w:val="222222"/>
+          <w:shd w:val="clear" w:color="auto" w:fill="FFFFFF"/>
+        </w:rPr>
+        <w:t xml:space="preserve"> We would like to develop these adjustments to remove many roadblocks from viewing a 3D file in VR. By doing this, we hope to allow users to become more interactiv</w:t>
+      </w:r>
+      <w:r>
+        <w:rPr>
+          <w:rFonts w:cstheme="minorHAnsi"/>
+          <w:bCs/>
+          <w:color w:val="222222"/>
+          <w:shd w:val="clear" w:color="auto" w:fill="FFFFFF"/>
+        </w:rPr>
+        <w:t>e with their work and further drive creativity</w:t>
+      </w:r>
+      <w:r>
+        <w:rPr>
+          <w:rFonts w:cstheme="minorHAnsi"/>
+          <w:bCs/>
+          <w:color w:val="222222"/>
+          <w:shd w:val="clear" w:color="auto" w:fill="FFFFFF"/>
+        </w:rPr>
+        <w:t>.</w:t>
+      </w:r>
+    </w:p>
+    <w:p>
+      <w:pPr>
+        <w:pStyle w:val="NoSpacing"/>
+        <w:rPr>
+          <w:rFonts w:cstheme="minorHAnsi"/>
+          <w:bCs/>
+          <w:color w:val="222222"/>
+          <w:shd w:val="clear" w:color="auto" w:fill="FFFFFF"/>
+        </w:rPr>
+      </w:pPr>
+    </w:p>
+    <w:p>
+      <w:pPr>
+        <w:pStyle w:val="NoSpacing"/>
+        <w:rPr>
+          <w:rFonts w:cstheme="minorHAnsi"/>
+          <w:bCs/>
+          <w:color w:val="222222"/>
+          <w:shd w:val="clear" w:color="auto" w:fill="FFFFFF"/>
+        </w:rPr>
+      </w:pPr>
+      <w:r>
+        <w:rPr>
+          <w:rFonts w:cstheme="minorHAnsi"/>
+          <w:bCs/>
+          <w:color w:val="222222"/>
+          <w:shd w:val="clear" w:color="auto" w:fill="FFFFFF"/>
+        </w:rPr>
+        <w:t xml:space="preserve">Beyond our initial goal of improving the experience, we will also be developing </w:t>
+      </w:r>
+      <w:r>
+        <w:rPr>
+          <w:rFonts w:cstheme="minorHAnsi"/>
+          <w:bCs/>
+          <w:color w:val="222222"/>
+          <w:shd w:val="clear" w:color="auto" w:fill="FFFFFF"/>
+        </w:rPr>
+        <w:t>additional goals based on our progress</w:t>
+      </w:r>
+      <w:r>
+        <w:rPr>
+          <w:rFonts w:cstheme="minorHAnsi"/>
+          <w:bCs/>
+          <w:color w:val="222222"/>
+          <w:shd w:val="clear" w:color="auto" w:fill="FFFFFF"/>
+        </w:rPr>
+        <w:t>, and feedback from our client</w:t>
+      </w:r>
+      <w:r>
+        <w:rPr>
+          <w:rFonts w:cstheme="minorHAnsi"/>
+          <w:bCs/>
+          <w:color w:val="222222"/>
+          <w:shd w:val="clear" w:color="auto" w:fill="FFFFFF"/>
+        </w:rPr>
         <w:t xml:space="preserve">. </w:t>
       </w:r>
-      <w:commentRangeEnd w:id="0"/>
-      <w:r>
-        <w:rPr>
-          <w:rStyle w:val="CommentReference"/>
-        </w:rPr>
-        <w:commentReference w:id="0"/>
-      </w:r>
+    </w:p>
+    <w:p>
+      <w:pPr>
+        <w:pStyle w:val="NoSpacing"/>
+        <w:rPr>
+          <w:rFonts w:cstheme="minorHAnsi"/>
+          <w:bCs/>
+          <w:color w:val="222222"/>
+          <w:shd w:val="clear" w:color="auto" w:fill="FFFFFF"/>
+        </w:rPr>
+      </w:pPr>
     </w:p>
     <w:p>
       <w:pPr>
@@ -569,531 +1064,6 @@
         <w:jc w:val="center"/>
       </w:pPr>
       <w:r>
-        <w:t>Proposed solution</w:t>
-      </w:r>
-    </w:p>
-    <w:p>
-      <w:pPr>
-        <w:pStyle w:val="NoSpacing"/>
-      </w:pPr>
-    </w:p>
-    <w:p>
-      <w:pPr>
-        <w:pStyle w:val="NoSpacing"/>
-        <w:rPr>
-          <w:rFonts w:cstheme="minorHAnsi"/>
-          <w:bCs/>
-          <w:color w:val="222222"/>
-          <w:shd w:val="clear" w:color="auto" w:fill="FFFFFF"/>
-        </w:rPr>
-      </w:pPr>
-      <w:r>
-        <w:t>If approved, w</w:t>
-      </w:r>
-      <w:r>
-        <w:t>e w</w:t>
-      </w:r>
-      <w:r>
-        <w:t>ill</w:t>
-      </w:r>
-      <w:r>
-        <w:t xml:space="preserve"> be working from the vrok.it project that was started by </w:t>
-      </w:r>
-      <w:proofErr w:type="spellStart"/>
-      <w:r>
-        <w:t>Keam</w:t>
-      </w:r>
-      <w:proofErr w:type="spellEnd"/>
-      <w:r>
-        <w:t xml:space="preserve"> </w:t>
-      </w:r>
-      <w:r>
-        <w:rPr>
-          <w:rFonts w:cstheme="minorHAnsi"/>
-          <w:bCs/>
-          <w:color w:val="222222"/>
-          <w:shd w:val="clear" w:color="auto" w:fill="FFFFFF"/>
-        </w:rPr>
-        <w:t>Walmsley</w:t>
-      </w:r>
-      <w:r>
-        <w:rPr>
-          <w:rFonts w:cstheme="minorHAnsi"/>
-          <w:bCs/>
-          <w:color w:val="222222"/>
-          <w:shd w:val="clear" w:color="auto" w:fill="FFFFFF"/>
-        </w:rPr>
-        <w:t xml:space="preserve">. </w:t>
-      </w:r>
-      <w:r>
-        <w:rPr>
-          <w:rFonts w:cstheme="minorHAnsi"/>
-          <w:bCs/>
-          <w:color w:val="222222"/>
-          <w:shd w:val="clear" w:color="auto" w:fill="FFFFFF"/>
-        </w:rPr>
-        <w:t xml:space="preserve">By forking vrok.it, we will implement </w:t>
-      </w:r>
-      <w:r>
-        <w:rPr>
-          <w:rFonts w:cstheme="minorHAnsi"/>
-          <w:bCs/>
-          <w:color w:val="222222"/>
-          <w:shd w:val="clear" w:color="auto" w:fill="FFFFFF"/>
-        </w:rPr>
-        <w:t xml:space="preserve">our own changes to make the site more accessible to users and to their hardware solutions. </w:t>
-      </w:r>
-      <w:r>
-        <w:rPr>
-          <w:rFonts w:cstheme="minorHAnsi"/>
-          <w:bCs/>
-          <w:color w:val="222222"/>
-          <w:shd w:val="clear" w:color="auto" w:fill="FFFFFF"/>
-        </w:rPr>
-        <w:t>To make th</w:t>
-      </w:r>
-      <w:r>
-        <w:rPr>
-          <w:rFonts w:cstheme="minorHAnsi"/>
-          <w:bCs/>
-          <w:color w:val="222222"/>
-          <w:shd w:val="clear" w:color="auto" w:fill="FFFFFF"/>
-        </w:rPr>
-        <w:t>e project</w:t>
-      </w:r>
-      <w:r>
-        <w:rPr>
-          <w:rFonts w:cstheme="minorHAnsi"/>
-          <w:bCs/>
-          <w:color w:val="222222"/>
-          <w:shd w:val="clear" w:color="auto" w:fill="FFFFFF"/>
-        </w:rPr>
-        <w:t xml:space="preserve"> more accessible we would need </w:t>
-      </w:r>
-      <w:r>
-        <w:rPr>
-          <w:rFonts w:cstheme="minorHAnsi"/>
-          <w:bCs/>
-          <w:color w:val="222222"/>
-          <w:shd w:val="clear" w:color="auto" w:fill="FFFFFF"/>
-        </w:rPr>
-        <w:t>enable</w:t>
-      </w:r>
-      <w:r>
-        <w:rPr>
-          <w:rFonts w:cstheme="minorHAnsi"/>
-          <w:bCs/>
-          <w:color w:val="222222"/>
-          <w:shd w:val="clear" w:color="auto" w:fill="FFFFFF"/>
-        </w:rPr>
-        <w:t xml:space="preserve"> vrok.it </w:t>
-      </w:r>
-      <w:r>
-        <w:rPr>
-          <w:rFonts w:cstheme="minorHAnsi"/>
-          <w:bCs/>
-          <w:color w:val="222222"/>
-          <w:shd w:val="clear" w:color="auto" w:fill="FFFFFF"/>
-        </w:rPr>
-        <w:t>to determine what type of device a user is currently connected to and using.</w:t>
-      </w:r>
-      <w:r>
-        <w:rPr>
-          <w:rFonts w:cstheme="minorHAnsi"/>
-          <w:bCs/>
-          <w:color w:val="222222"/>
-          <w:shd w:val="clear" w:color="auto" w:fill="FFFFFF"/>
-        </w:rPr>
-        <w:t xml:space="preserve"> After the software</w:t>
-      </w:r>
-      <w:r>
-        <w:rPr>
-          <w:rFonts w:cstheme="minorHAnsi"/>
-          <w:bCs/>
-          <w:color w:val="222222"/>
-          <w:shd w:val="clear" w:color="auto" w:fill="FFFFFF"/>
-        </w:rPr>
-        <w:t xml:space="preserve"> know</w:t>
-      </w:r>
-      <w:r>
-        <w:rPr>
-          <w:rFonts w:cstheme="minorHAnsi"/>
-          <w:bCs/>
-          <w:color w:val="222222"/>
-          <w:shd w:val="clear" w:color="auto" w:fill="FFFFFF"/>
-        </w:rPr>
-        <w:t>s</w:t>
-      </w:r>
-      <w:r>
-        <w:rPr>
-          <w:rFonts w:cstheme="minorHAnsi"/>
-          <w:bCs/>
-          <w:color w:val="222222"/>
-          <w:shd w:val="clear" w:color="auto" w:fill="FFFFFF"/>
-        </w:rPr>
-        <w:t xml:space="preserve"> what device</w:t>
-      </w:r>
-      <w:r>
-        <w:rPr>
-          <w:rFonts w:cstheme="minorHAnsi"/>
-          <w:bCs/>
-          <w:color w:val="222222"/>
-          <w:shd w:val="clear" w:color="auto" w:fill="FFFFFF"/>
-        </w:rPr>
-        <w:t xml:space="preserve"> the </w:t>
-      </w:r>
-      <w:r>
-        <w:rPr>
-          <w:rFonts w:cstheme="minorHAnsi"/>
-          <w:bCs/>
-          <w:color w:val="222222"/>
-          <w:shd w:val="clear" w:color="auto" w:fill="FFFFFF"/>
-        </w:rPr>
-        <w:t>user will be using it could</w:t>
-      </w:r>
-      <w:r>
-        <w:rPr>
-          <w:rFonts w:cstheme="minorHAnsi"/>
-          <w:bCs/>
-          <w:color w:val="222222"/>
-          <w:shd w:val="clear" w:color="auto" w:fill="FFFFFF"/>
-        </w:rPr>
-        <w:t xml:space="preserve"> then begin to dete</w:t>
-      </w:r>
-      <w:r>
-        <w:rPr>
-          <w:rFonts w:cstheme="minorHAnsi"/>
-          <w:bCs/>
-          <w:color w:val="222222"/>
-          <w:shd w:val="clear" w:color="auto" w:fill="FFFFFF"/>
-        </w:rPr>
-        <w:t>rmine the different ways in which it</w:t>
-      </w:r>
-      <w:r>
-        <w:rPr>
-          <w:rFonts w:cstheme="minorHAnsi"/>
-          <w:bCs/>
-          <w:color w:val="222222"/>
-          <w:shd w:val="clear" w:color="auto" w:fill="FFFFFF"/>
-        </w:rPr>
-        <w:t xml:space="preserve"> could optimize the </w:t>
-      </w:r>
-      <w:r>
-        <w:rPr>
-          <w:rFonts w:cstheme="minorHAnsi"/>
-          <w:bCs/>
-          <w:color w:val="222222"/>
-          <w:shd w:val="clear" w:color="auto" w:fill="FFFFFF"/>
-        </w:rPr>
-        <w:t>user’s</w:t>
-      </w:r>
-      <w:r>
-        <w:rPr>
-          <w:rFonts w:cstheme="minorHAnsi"/>
-          <w:bCs/>
-          <w:color w:val="222222"/>
-          <w:shd w:val="clear" w:color="auto" w:fill="FFFFFF"/>
-        </w:rPr>
-        <w:t xml:space="preserve"> VR experience.</w:t>
-      </w:r>
-      <w:r>
-        <w:rPr>
-          <w:rFonts w:cstheme="minorHAnsi"/>
-          <w:bCs/>
-          <w:color w:val="222222"/>
-          <w:shd w:val="clear" w:color="auto" w:fill="FFFFFF"/>
-        </w:rPr>
-        <w:t xml:space="preserve"> </w:t>
-      </w:r>
-      <w:r>
-        <w:rPr>
-          <w:rFonts w:cstheme="minorHAnsi"/>
-          <w:bCs/>
-          <w:color w:val="222222"/>
-          <w:shd w:val="clear" w:color="auto" w:fill="FFFFFF"/>
-        </w:rPr>
-        <w:t>Given a model file, metadata and additional software can be used to make assumptions about its complexity that can prevent a poor experience on a VR device.</w:t>
-      </w:r>
-      <w:r>
-        <w:rPr>
-          <w:rFonts w:cstheme="minorHAnsi"/>
-          <w:bCs/>
-          <w:color w:val="222222"/>
-          <w:shd w:val="clear" w:color="auto" w:fill="FFFFFF"/>
-        </w:rPr>
-        <w:t xml:space="preserve"> </w:t>
-      </w:r>
-      <w:r>
-        <w:rPr>
-          <w:rFonts w:cstheme="minorHAnsi"/>
-          <w:bCs/>
-          <w:color w:val="222222"/>
-          <w:shd w:val="clear" w:color="auto" w:fill="FFFFFF"/>
-        </w:rPr>
-        <w:t xml:space="preserve"> </w:t>
-      </w:r>
-      <w:r>
-        <w:rPr>
-          <w:rFonts w:cstheme="minorHAnsi"/>
-          <w:bCs/>
-          <w:color w:val="222222"/>
-          <w:shd w:val="clear" w:color="auto" w:fill="FFFFFF"/>
-        </w:rPr>
-        <w:t>Another</w:t>
-      </w:r>
-      <w:r>
-        <w:rPr>
-          <w:rFonts w:cstheme="minorHAnsi"/>
-          <w:bCs/>
-          <w:color w:val="222222"/>
-          <w:shd w:val="clear" w:color="auto" w:fill="FFFFFF"/>
-        </w:rPr>
-        <w:t xml:space="preserve"> way would</w:t>
-      </w:r>
-      <w:r>
-        <w:rPr>
-          <w:rFonts w:cstheme="minorHAnsi"/>
-          <w:bCs/>
-          <w:color w:val="222222"/>
-          <w:shd w:val="clear" w:color="auto" w:fill="FFFFFF"/>
-        </w:rPr>
-        <w:t xml:space="preserve"> we could do this is to develop </w:t>
-      </w:r>
-      <w:r>
-        <w:rPr>
-          <w:rFonts w:cstheme="minorHAnsi"/>
-          <w:bCs/>
-          <w:color w:val="222222"/>
-          <w:shd w:val="clear" w:color="auto" w:fill="FFFFFF"/>
-        </w:rPr>
-        <w:t xml:space="preserve">software </w:t>
-      </w:r>
-      <w:r>
-        <w:rPr>
-          <w:rFonts w:cstheme="minorHAnsi"/>
-          <w:bCs/>
-          <w:color w:val="222222"/>
-          <w:shd w:val="clear" w:color="auto" w:fill="FFFFFF"/>
-        </w:rPr>
-        <w:t xml:space="preserve">to </w:t>
-      </w:r>
-      <w:r>
-        <w:rPr>
-          <w:rFonts w:cstheme="minorHAnsi"/>
-          <w:bCs/>
-          <w:color w:val="222222"/>
-          <w:shd w:val="clear" w:color="auto" w:fill="FFFFFF"/>
-        </w:rPr>
-        <w:t>check if</w:t>
-      </w:r>
-      <w:r>
-        <w:rPr>
-          <w:rFonts w:cstheme="minorHAnsi"/>
-          <w:bCs/>
-          <w:color w:val="222222"/>
-          <w:shd w:val="clear" w:color="auto" w:fill="FFFFFF"/>
-        </w:rPr>
-        <w:t xml:space="preserve"> the model that is being viewed has ma</w:t>
-      </w:r>
-      <w:r>
-        <w:rPr>
-          <w:rFonts w:cstheme="minorHAnsi"/>
-          <w:bCs/>
-          <w:color w:val="222222"/>
-          <w:shd w:val="clear" w:color="auto" w:fill="FFFFFF"/>
-        </w:rPr>
-        <w:t xml:space="preserve">ny </w:t>
-      </w:r>
-      <w:r>
-        <w:rPr>
-          <w:rFonts w:cstheme="minorHAnsi"/>
-          <w:bCs/>
-          <w:color w:val="222222"/>
-          <w:shd w:val="clear" w:color="auto" w:fill="FFFFFF"/>
-        </w:rPr>
-        <w:lastRenderedPageBreak/>
-        <w:t>internal components that canno</w:t>
-      </w:r>
-      <w:r>
-        <w:rPr>
-          <w:rFonts w:cstheme="minorHAnsi"/>
-          <w:bCs/>
-          <w:color w:val="222222"/>
-          <w:shd w:val="clear" w:color="auto" w:fill="FFFFFF"/>
-        </w:rPr>
-        <w:t>t actually be seen by the user in the VR environment</w:t>
-      </w:r>
-      <w:r>
-        <w:rPr>
-          <w:rFonts w:cstheme="minorHAnsi"/>
-          <w:bCs/>
-          <w:color w:val="222222"/>
-          <w:shd w:val="clear" w:color="auto" w:fill="FFFFFF"/>
-        </w:rPr>
-        <w:t>. If</w:t>
-      </w:r>
-      <w:r>
-        <w:rPr>
-          <w:rFonts w:cstheme="minorHAnsi"/>
-          <w:bCs/>
-          <w:color w:val="222222"/>
-          <w:shd w:val="clear" w:color="auto" w:fill="FFFFFF"/>
-        </w:rPr>
-        <w:t xml:space="preserve"> this is the case then the software would</w:t>
-      </w:r>
-      <w:r>
-        <w:rPr>
-          <w:rFonts w:cstheme="minorHAnsi"/>
-          <w:bCs/>
-          <w:color w:val="222222"/>
-          <w:shd w:val="clear" w:color="auto" w:fill="FFFFFF"/>
-        </w:rPr>
-        <w:t xml:space="preserve"> then remove thes</w:t>
-      </w:r>
-      <w:r>
-        <w:rPr>
-          <w:rFonts w:cstheme="minorHAnsi"/>
-          <w:bCs/>
-          <w:color w:val="222222"/>
-          <w:shd w:val="clear" w:color="auto" w:fill="FFFFFF"/>
-        </w:rPr>
-        <w:t>e components from the model prior to</w:t>
-      </w:r>
-      <w:r>
-        <w:rPr>
-          <w:rFonts w:cstheme="minorHAnsi"/>
-          <w:bCs/>
-          <w:color w:val="222222"/>
-          <w:shd w:val="clear" w:color="auto" w:fill="FFFFFF"/>
-        </w:rPr>
-        <w:t xml:space="preserve"> being viewed in VR, increasing the </w:t>
-      </w:r>
-      <w:r>
-        <w:rPr>
-          <w:rFonts w:cstheme="minorHAnsi"/>
-          <w:bCs/>
-          <w:color w:val="222222"/>
-          <w:shd w:val="clear" w:color="auto" w:fill="FFFFFF"/>
-        </w:rPr>
-        <w:t xml:space="preserve">ability of the device to display the model. </w:t>
-      </w:r>
-      <w:r>
-        <w:rPr>
-          <w:rFonts w:cstheme="minorHAnsi"/>
-          <w:bCs/>
-          <w:color w:val="222222"/>
-          <w:shd w:val="clear" w:color="auto" w:fill="FFFFFF"/>
-        </w:rPr>
-        <w:t>From this point</w:t>
-      </w:r>
-      <w:r>
-        <w:rPr>
-          <w:rFonts w:cstheme="minorHAnsi"/>
-          <w:bCs/>
-          <w:color w:val="222222"/>
-          <w:shd w:val="clear" w:color="auto" w:fill="FFFFFF"/>
-        </w:rPr>
-        <w:t xml:space="preserve"> we could have it start checking different resolutions that the model could be displayed at and still </w:t>
-      </w:r>
-      <w:r>
-        <w:rPr>
-          <w:rFonts w:cstheme="minorHAnsi"/>
-          <w:bCs/>
-          <w:color w:val="222222"/>
-          <w:shd w:val="clear" w:color="auto" w:fill="FFFFFF"/>
-        </w:rPr>
-        <w:t>have it be viewable by the user</w:t>
-      </w:r>
-      <w:r>
-        <w:rPr>
-          <w:rFonts w:cstheme="minorHAnsi"/>
-          <w:bCs/>
-          <w:color w:val="222222"/>
-          <w:shd w:val="clear" w:color="auto" w:fill="FFFFFF"/>
-        </w:rPr>
-        <w:t>.</w:t>
-      </w:r>
-      <w:r>
-        <w:rPr>
-          <w:rFonts w:cstheme="minorHAnsi"/>
-          <w:bCs/>
-          <w:color w:val="222222"/>
-          <w:shd w:val="clear" w:color="auto" w:fill="FFFFFF"/>
-        </w:rPr>
-        <w:t xml:space="preserve"> We would like to develop these adjustments to remove many roadblocks from viewing a 3D file in VR. By doing this, we hope to allow users to become more interactiv</w:t>
-      </w:r>
-      <w:r>
-        <w:rPr>
-          <w:rFonts w:cstheme="minorHAnsi"/>
-          <w:bCs/>
-          <w:color w:val="222222"/>
-          <w:shd w:val="clear" w:color="auto" w:fill="FFFFFF"/>
-        </w:rPr>
-        <w:t>e with their work and further drive creativity</w:t>
-      </w:r>
-      <w:r>
-        <w:rPr>
-          <w:rFonts w:cstheme="minorHAnsi"/>
-          <w:bCs/>
-          <w:color w:val="222222"/>
-          <w:shd w:val="clear" w:color="auto" w:fill="FFFFFF"/>
-        </w:rPr>
-        <w:t>.</w:t>
-      </w:r>
-    </w:p>
-    <w:p>
-      <w:pPr>
-        <w:pStyle w:val="NoSpacing"/>
-        <w:rPr>
-          <w:rFonts w:cstheme="minorHAnsi"/>
-          <w:bCs/>
-          <w:color w:val="222222"/>
-          <w:shd w:val="clear" w:color="auto" w:fill="FFFFFF"/>
-        </w:rPr>
-      </w:pPr>
-    </w:p>
-    <w:p>
-      <w:pPr>
-        <w:pStyle w:val="NoSpacing"/>
-        <w:rPr>
-          <w:rFonts w:cstheme="minorHAnsi"/>
-          <w:bCs/>
-          <w:color w:val="222222"/>
-          <w:shd w:val="clear" w:color="auto" w:fill="FFFFFF"/>
-        </w:rPr>
-      </w:pPr>
-      <w:r>
-        <w:rPr>
-          <w:rFonts w:cstheme="minorHAnsi"/>
-          <w:bCs/>
-          <w:color w:val="222222"/>
-          <w:shd w:val="clear" w:color="auto" w:fill="FFFFFF"/>
-        </w:rPr>
-        <w:t xml:space="preserve">Beyond our initial goal of improving the experience, we will also be developing stretch goals as the project grows. </w:t>
-      </w:r>
-    </w:p>
-    <w:p>
-      <w:pPr>
-        <w:pStyle w:val="NoSpacing"/>
-        <w:rPr>
-          <w:rFonts w:cstheme="minorHAnsi"/>
-          <w:bCs/>
-          <w:color w:val="222222"/>
-          <w:shd w:val="clear" w:color="auto" w:fill="FFFFFF"/>
-        </w:rPr>
-      </w:pPr>
-    </w:p>
-    <w:p>
-      <w:pPr>
-        <w:pStyle w:val="NoSpacing"/>
-      </w:pPr>
-    </w:p>
-    <w:p>
-      <w:pPr>
-        <w:pStyle w:val="NoSpacing"/>
-        <w:jc w:val="center"/>
-      </w:pPr>
-      <w:r>
         <w:t xml:space="preserve">Performance metrics </w:t>
       </w:r>
     </w:p>
@@ -1107,21 +1077,28 @@
         <w:pStyle w:val="NoSpacing"/>
       </w:pPr>
       <w:r>
-        <w:t xml:space="preserve">Deliverables, initial goals, stretch goals. </w:t>
-      </w:r>
-      <w:bookmarkStart w:id="1" w:name="_GoBack"/>
-      <w:bookmarkEnd w:id="1"/>
-    </w:p>
-    <w:p>
-      <w:pPr>
-        <w:pStyle w:val="NoSpacing"/>
-      </w:pPr>
-      <w:r>
-        <w:t xml:space="preserve">When viewing models there should be a smooth framerate in order to have a good viewing experience. </w:t>
+        <w:t xml:space="preserve">Initially, we hope to take a deeper look into Vrok.it, and focus on improving usability on more devices and hardware. Our goal in mind </w:t>
+      </w:r>
+      <w:r>
+        <w:t xml:space="preserve">for this objective is to implement a solution to improve performance on lower-spec devices. </w:t>
+      </w:r>
+      <w:r>
+        <w:t xml:space="preserve">When viewing models there should be a smooth framerate in order to </w:t>
+      </w:r>
+      <w:r>
+        <w:t>have a good viewing experience in VR</w:t>
+      </w:r>
+      <w:r>
+        <w:t>, so maximizing our performance</w:t>
+      </w:r>
+      <w:r>
+        <w:t xml:space="preserve"> is essential on those devices. </w:t>
       </w:r>
       <w:r>
         <w:t xml:space="preserve">The finished project will be able to make suggestions on what the users object quality should be based on the device that they are currently using. We hope that we will be able to demonstrate the project using a VR or augmented reality device, and the project site. </w:t>
       </w:r>
+      <w:bookmarkStart w:id="0" w:name="_GoBack"/>
+      <w:bookmarkEnd w:id="0"/>
     </w:p>
     <w:sectPr>
       <w:pgSz w:w="12240" w:h="15840"/>
@@ -1131,41 +1108,6 @@
     </w:sectPr>
   </w:body>
 </w:document>
-</file>
-
-<file path=word/comments.xml><?xml version="1.0" encoding="utf-8"?>
-<w:comments xmlns:wpc="http://schemas.microsoft.com/office/word/2010/wordprocessingCanvas" xmlns:cx="http://schemas.microsoft.com/office/drawing/2014/chartex" xmlns:cx1="http://schemas.microsoft.com/office/drawing/2015/9/8/chartex" xmlns:cx2="http://schemas.microsoft.com/office/drawing/2015/10/21/chartex" xmlns:mc="http://schemas.openxmlformats.org/markup-compatibility/2006" xmlns:o="urn:schemas-microsoft-com:office:office" xmlns:r="http://schemas.openxmlformats.org/officeDocument/2006/relationships" xmlns:m="http://schemas.openxmlformats.org/officeDocument/2006/math" xmlns:v="urn:schemas-microsoft-com:vml" xmlns:wp14="http://schemas.microsoft.com/office/word/2010/wordprocessingDrawing" xmlns:wp="http://schemas.openxmlformats.org/drawingml/2006/wordprocessingDrawing" xmlns:w10="urn:schemas-microsoft-com:office:word" xmlns:w="http://schemas.openxmlformats.org/wordprocessingml/2006/main" xmlns:w14="http://schemas.microsoft.com/office/word/2010/wordml" xmlns:w15="http://schemas.microsoft.com/office/word/2012/wordml" xmlns:w16se="http://schemas.microsoft.com/office/word/2015/wordml/symex" xmlns:wpg="http://schemas.microsoft.com/office/word/2010/wordprocessingGroup" xmlns:wpi="http://schemas.microsoft.com/office/word/2010/wordprocessingInk" xmlns:wne="http://schemas.microsoft.com/office/word/2006/wordml" xmlns:wps="http://schemas.microsoft.com/office/word/2010/wordprocessingShape" mc:Ignorable="w14 w15 w16se wp14">
-  <w:comment w:id="0" w:author="Griffin Gonsalves" w:date="2016-10-23T22:47:00Z" w:initials="GG">
-    <w:p>
-      <w:pPr>
-        <w:pStyle w:val="CommentText"/>
-      </w:pPr>
-      <w:r>
-        <w:rPr>
-          <w:rStyle w:val="CommentReference"/>
-        </w:rPr>
-        <w:annotationRef/>
-      </w:r>
-      <w:r>
-        <w:t xml:space="preserve">This was in the definition, but sort of felt out of place. </w:t>
-      </w:r>
-    </w:p>
-  </w:comment>
-</w:comments>
-</file>
-
-<file path=word/commentsExtended.xml><?xml version="1.0" encoding="utf-8"?>
-<w15:commentsEx xmlns:wpc="http://schemas.microsoft.com/office/word/2010/wordprocessingCanvas" xmlns:cx="http://schemas.microsoft.com/office/drawing/2014/chartex" xmlns:cx1="http://schemas.microsoft.com/office/drawing/2015/9/8/chartex" xmlns:cx2="http://schemas.microsoft.com/office/drawing/2015/10/21/chartex" xmlns:mc="http://schemas.openxmlformats.org/markup-compatibility/2006" xmlns:o="urn:schemas-microsoft-com:office:office" xmlns:r="http://schemas.openxmlformats.org/officeDocument/2006/relationships" xmlns:m="http://schemas.openxmlformats.org/officeDocument/2006/math" xmlns:v="urn:schemas-microsoft-com:vml" xmlns:wp14="http://schemas.microsoft.com/office/word/2010/wordprocessingDrawing" xmlns:wp="http://schemas.openxmlformats.org/drawingml/2006/wordprocessingDrawing" xmlns:w10="urn:schemas-microsoft-com:office:word" xmlns:w="http://schemas.openxmlformats.org/wordprocessingml/2006/main" xmlns:w14="http://schemas.microsoft.com/office/word/2010/wordml" xmlns:w15="http://schemas.microsoft.com/office/word/2012/wordml" xmlns:w16se="http://schemas.microsoft.com/office/word/2015/wordml/symex" xmlns:wpg="http://schemas.microsoft.com/office/word/2010/wordprocessingGroup" xmlns:wpi="http://schemas.microsoft.com/office/word/2010/wordprocessingInk" xmlns:wne="http://schemas.microsoft.com/office/word/2006/wordml" xmlns:wps="http://schemas.microsoft.com/office/word/2010/wordprocessingShape" mc:Ignorable="w14 w15 w16se wp14">
-  <w15:commentEx w15:paraId="07E99412" w15:done="0"/>
-</w15:commentsEx>
-</file>
-
-<file path=word/people.xml><?xml version="1.0" encoding="utf-8"?>
-<w15:people xmlns:wpc="http://schemas.microsoft.com/office/word/2010/wordprocessingCanvas" xmlns:cx="http://schemas.microsoft.com/office/drawing/2014/chartex" xmlns:cx1="http://schemas.microsoft.com/office/drawing/2015/9/8/chartex" xmlns:cx2="http://schemas.microsoft.com/office/drawing/2015/10/21/chartex" xmlns:mc="http://schemas.openxmlformats.org/markup-compatibility/2006" xmlns:o="urn:schemas-microsoft-com:office:office" xmlns:r="http://schemas.openxmlformats.org/officeDocument/2006/relationships" xmlns:m="http://schemas.openxmlformats.org/officeDocument/2006/math" xmlns:v="urn:schemas-microsoft-com:vml" xmlns:wp14="http://schemas.microsoft.com/office/word/2010/wordprocessingDrawing" xmlns:wp="http://schemas.openxmlformats.org/drawingml/2006/wordprocessingDrawing" xmlns:w10="urn:schemas-microsoft-com:office:word" xmlns:w="http://schemas.openxmlformats.org/wordprocessingml/2006/main" xmlns:w14="http://schemas.microsoft.com/office/word/2010/wordml" xmlns:w15="http://schemas.microsoft.com/office/word/2012/wordml" xmlns:w16se="http://schemas.microsoft.com/office/word/2015/wordml/symex" xmlns:wpg="http://schemas.microsoft.com/office/word/2010/wordprocessingGroup" xmlns:wpi="http://schemas.microsoft.com/office/word/2010/wordprocessingInk" xmlns:wne="http://schemas.microsoft.com/office/word/2006/wordml" xmlns:wps="http://schemas.microsoft.com/office/word/2010/wordprocessingShape" mc:Ignorable="w14 w15 w16se wp14">
-  <w15:person w15:author="Griffin Gonsalves">
-    <w15:presenceInfo w15:providerId="Windows Live" w15:userId="bb0402acadd909b6"/>
-  </w15:person>
-</w15:people>
 </file>
 
 <file path=word/styles.xml><?xml version="1.0" encoding="utf-8"?>

</xml_diff>

<commit_message>
Changes to Project statement problem definition
more changes to solution too. hid annoying files.
</commit_message>
<xml_diff>
--- a/Project Statement/projectStatement.docx
+++ b/Project Statement/projectStatement.docx
@@ -158,33 +158,120 @@
         <w:pStyle w:val="NoSpacing"/>
       </w:pPr>
       <w:r>
-        <w:t xml:space="preserve">With a lower cost of entry to VR, many more users are now able to take advantage of these technologies. For example, Android smartphones are now supporting VR as well, potentially introducing millions of users to this new front. We see an opportunity to enable users to share simple 3D projects in a way that is both new and familiar, and allows for modern VR technologies to be applied. </w:t>
-      </w:r>
-    </w:p>
-    <w:p>
-      <w:pPr>
-        <w:pStyle w:val="NoSpacing"/>
-      </w:pPr>
-    </w:p>
-    <w:p>
-      <w:pPr>
-        <w:pStyle w:val="NoSpacing"/>
-      </w:pPr>
-      <w:r>
-        <w:t xml:space="preserve">This project would appeal to a wide audience as it will be freely available on the internet. Engineers, 3D artists, students, or anyone who can make use of 3D models. There are many people that could benefit from a software that would easily allow them to view models in both a 3D and VR environment. Currently However, most of the CAD software that is available can be prohibitively expensive and most people that are not experienced with using CAD software find it very difficult to use. These people most likely wouldn’t have or want to take the time to learn the software just to view a few files. Additionally, there is also not a lot of software available that allows users to easily and affordably go between viewing their CAD files in a 3D model viewer and on a VR device. Using the website and a VR technology, users could take any CAD projects they have, instantly upload them into a 3D model viewer as well as have it viewable on their 3D device. </w:t>
-      </w:r>
-    </w:p>
-    <w:p>
-      <w:pPr>
-        <w:pStyle w:val="NoSpacing"/>
-      </w:pPr>
-    </w:p>
-    <w:p>
-      <w:pPr>
-        <w:pStyle w:val="NoSpacing"/>
-      </w:pPr>
-      <w:r>
-        <w:t xml:space="preserve">However, each different VR enabled device can operate at a different optimal specification depending on the hardware that it is using. With so many different devices it is hard to know exactly what a user would be able to display on their specific device. Other performance limitations are influenced by larger and more complex models that are very detailed or have many of different parts can take a lot of effort to render in 3D. If a device cannot meet the requirement of the VR solution, then the experience of the user would be negative. Most users do not want to have to worry about this and just want the software to make it work for them on the device they have. </w:t>
+        <w:t xml:space="preserve">With a lower cost of entry to VR, many more users are now able to take advantage of these technologies. For example, </w:t>
+      </w:r>
+      <w:r>
+        <w:t xml:space="preserve">several </w:t>
+      </w:r>
+      <w:r>
+        <w:t xml:space="preserve">Android smartphones are now supporting VR as well, potentially introducing millions of users to this new front. </w:t>
+      </w:r>
+      <w:r>
+        <w:t>We see an opportunity to enable</w:t>
+      </w:r>
+      <w:r>
+        <w:t xml:space="preserve"> </w:t>
+      </w:r>
+      <w:r>
+        <w:t xml:space="preserve">these users </w:t>
+      </w:r>
+      <w:r>
+        <w:t xml:space="preserve">to share simple 3D projects in a way that is both new and familiar, and allows for modern VR technologies to be applied. </w:t>
+      </w:r>
+      <w:r>
+        <w:t xml:space="preserve">Engineers, 3D artists, students, or anyone who </w:t>
+      </w:r>
+      <w:r>
+        <w:t>works with</w:t>
+      </w:r>
+      <w:r>
+        <w:t xml:space="preserve"> 3D models</w:t>
+      </w:r>
+      <w:r>
+        <w:t xml:space="preserve"> and has a VR solution</w:t>
+      </w:r>
+      <w:r>
+        <w:t xml:space="preserve"> is included in our potential users.</w:t>
+      </w:r>
+      <w:r>
+        <w:t xml:space="preserve"> </w:t>
+      </w:r>
+      <w:r>
+        <w:t xml:space="preserve">This project would appeal to a wide audience as it will be </w:t>
+      </w:r>
+      <w:r>
+        <w:t xml:space="preserve">made available through a website at no cost. </w:t>
+      </w:r>
+    </w:p>
+    <w:p>
+      <w:pPr>
+        <w:pStyle w:val="NoSpacing"/>
+      </w:pPr>
+    </w:p>
+    <w:p>
+      <w:pPr>
+        <w:pStyle w:val="NoSpacing"/>
+      </w:pPr>
+      <w:r>
+        <w:t>However</w:t>
+      </w:r>
+      <w:r>
+        <w:t>, most of the CAD software that is</w:t>
+      </w:r>
+      <w:r>
+        <w:t xml:space="preserve"> currently</w:t>
+      </w:r>
+      <w:r>
+        <w:t xml:space="preserve"> available can be prohibitively expensive and most people that are not experienced with using CAD software find it very difficult to use. </w:t>
+      </w:r>
+      <w:r>
+        <w:t xml:space="preserve">This barrier prevents an average user from quickly viewing a 3D project. </w:t>
+      </w:r>
+      <w:r>
+        <w:t xml:space="preserve">Additionally, there is also not a lot of software available that allows users to easily and affordably go between viewing their CAD files in a 3D model viewer and on a VR device. Using the website and a VR technology, users could take any CAD projects they have, instantly upload them into a 3D model viewer as well as have it viewable on their 3D device. </w:t>
+      </w:r>
+    </w:p>
+    <w:p>
+      <w:pPr>
+        <w:pStyle w:val="NoSpacing"/>
+      </w:pPr>
+    </w:p>
+    <w:p>
+      <w:pPr>
+        <w:pStyle w:val="NoSpacing"/>
+      </w:pPr>
+      <w:r>
+        <w:t xml:space="preserve">However, each different VR enabled device can operate </w:t>
+      </w:r>
+      <w:r>
+        <w:t>differently</w:t>
+      </w:r>
+      <w:r>
+        <w:t xml:space="preserve"> depending on the hardware that it is using. With so many different devices it is hard to know exactly what a user would be able to display on their specific device. </w:t>
+      </w:r>
+      <w:r>
+        <w:t xml:space="preserve">This generally </w:t>
+      </w:r>
+      <w:r>
+        <w:t>means that certain devices that have less powerful hardware</w:t>
+      </w:r>
+      <w:r>
+        <w:t xml:space="preserve"> </w:t>
+      </w:r>
+      <w:r>
+        <w:t xml:space="preserve">can have poor </w:t>
+      </w:r>
+      <w:r>
+        <w:t>experiences when viewing objects</w:t>
+      </w:r>
+      <w:r>
+        <w:t xml:space="preserve"> in the viewer or with VR</w:t>
+      </w:r>
+      <w:r>
+        <w:t xml:space="preserve">. </w:t>
+      </w:r>
+      <w:r>
+        <w:t xml:space="preserve">Other performance limitations are influenced by larger and more complex models that are very detailed or have many of different parts can take a lot of effort to render in 3D. If a device cannot meet the requirement of the VR solution, then the experience of the user would be negative. Most users do not want to have to worry about this and just want the software to make it work for them on the device they have. </w:t>
       </w:r>
     </w:p>
     <w:p>
@@ -283,7 +370,26 @@
           <w:color w:val="222222"/>
           <w:shd w:val="clear" w:color="auto" w:fill="FFFFFF"/>
         </w:rPr>
-        <w:t xml:space="preserve">-It, we will implement our own changes to make the site more accessible to users and to their hardware solutions. To make the project more accessible we would need to enable </w:t>
+        <w:t xml:space="preserve">-It, we will implement our own changes to make the site more accessible to users and to their hardware solutions. To make the project more accessible we would need </w:t>
+      </w:r>
+      <w:r>
+        <w:rPr>
+          <w:rFonts w:cstheme="minorHAnsi"/>
+          <w:bCs/>
+          <w:color w:val="222222"/>
+          <w:shd w:val="clear" w:color="auto" w:fill="FFFFFF"/>
+        </w:rPr>
+        <w:lastRenderedPageBreak/>
+        <w:t xml:space="preserve">to </w:t>
+      </w:r>
+      <w:r>
+        <w:rPr>
+          <w:rFonts w:cstheme="minorHAnsi"/>
+          <w:bCs/>
+          <w:color w:val="222222"/>
+          <w:shd w:val="clear" w:color="auto" w:fill="FFFFFF"/>
+        </w:rPr>
+        <w:t xml:space="preserve">create software to enable </w:t>
       </w:r>
       <w:proofErr w:type="spellStart"/>
       <w:r>
@@ -303,17 +409,43 @@
           <w:color w:val="222222"/>
           <w:shd w:val="clear" w:color="auto" w:fill="FFFFFF"/>
         </w:rPr>
-        <w:t xml:space="preserve">-It to determine what type of device a user is currently connected to and using. After the software knows what device the user will be using it could then begin to determine the different ways in </w:t>
-      </w:r>
-      <w:r>
-        <w:rPr>
-          <w:rFonts w:cstheme="minorHAnsi"/>
-          <w:bCs/>
-          <w:color w:val="222222"/>
-          <w:shd w:val="clear" w:color="auto" w:fill="FFFFFF"/>
-        </w:rPr>
-        <w:lastRenderedPageBreak/>
-        <w:t>which it could optimize the user’s VR experience. We would also like to ensure that if a model is too large or complex, the program will alert the user.</w:t>
+        <w:t>-It to detect VR devices</w:t>
+      </w:r>
+      <w:r>
+        <w:rPr>
+          <w:rFonts w:cstheme="minorHAnsi"/>
+          <w:bCs/>
+          <w:color w:val="222222"/>
+          <w:shd w:val="clear" w:color="auto" w:fill="FFFFFF"/>
+        </w:rPr>
+        <w:t>, and make changes to the viewing experience based off of this</w:t>
+      </w:r>
+      <w:r>
+        <w:rPr>
+          <w:rFonts w:cstheme="minorHAnsi"/>
+          <w:bCs/>
+          <w:color w:val="222222"/>
+          <w:shd w:val="clear" w:color="auto" w:fill="FFFFFF"/>
+        </w:rPr>
+        <w:t xml:space="preserve">. </w:t>
+      </w:r>
+      <w:r>
+        <w:rPr>
+          <w:rFonts w:cstheme="minorHAnsi"/>
+          <w:bCs/>
+          <w:color w:val="222222"/>
+          <w:shd w:val="clear" w:color="auto" w:fill="FFFFFF"/>
+        </w:rPr>
+        <w:t>Using this software, w</w:t>
+      </w:r>
+      <w:r>
+        <w:rPr>
+          <w:rFonts w:cstheme="minorHAnsi"/>
+          <w:bCs/>
+          <w:color w:val="222222"/>
+          <w:shd w:val="clear" w:color="auto" w:fill="FFFFFF"/>
+        </w:rPr>
+        <w:t>e would also like to ensure that if a model is too large or complex, the program will alert the user.</w:t>
       </w:r>
     </w:p>
     <w:p>
@@ -377,57 +509,56 @@
         </w:rPr>
         <w:t xml:space="preserve">Beyond our initial goal of improving the experience, we will also be developing additional goals based on our progress, and feedback from our client. </w:t>
       </w:r>
-    </w:p>
-    <w:p>
-      <w:pPr>
-        <w:pStyle w:val="NoSpacing"/>
-        <w:rPr>
-          <w:rFonts w:cstheme="minorHAnsi"/>
-          <w:bCs/>
-          <w:color w:val="222222"/>
-          <w:shd w:val="clear" w:color="auto" w:fill="FFFFFF"/>
-        </w:rPr>
-      </w:pPr>
-    </w:p>
-    <w:p>
-      <w:pPr>
-        <w:pStyle w:val="NoSpacing"/>
-      </w:pPr>
-    </w:p>
-    <w:p>
-      <w:pPr>
-        <w:pStyle w:val="NoSpacing"/>
-        <w:jc w:val="center"/>
-      </w:pPr>
-      <w:r>
-        <w:t xml:space="preserve">Performance metrics </w:t>
-      </w:r>
-    </w:p>
-    <w:p>
-      <w:pPr>
-        <w:pStyle w:val="NoSpacing"/>
-      </w:pPr>
-    </w:p>
-    <w:p>
-      <w:pPr>
-        <w:pStyle w:val="NoSpacing"/>
-      </w:pPr>
-      <w:r>
-        <w:t xml:space="preserve">Initially, we hope to take a deeper look into </w:t>
-      </w:r>
-      <w:proofErr w:type="spellStart"/>
-      <w:r>
-        <w:t>Vrok</w:t>
-      </w:r>
-      <w:proofErr w:type="spellEnd"/>
-      <w:r>
-        <w:t xml:space="preserve">-It, and focus on improving usability on more devices and hardware. Our goal in mind for this objective is to implement a solution to improve performance on Android devices. When viewing models there should be a smooth framerate in order to have a good viewing experience in VR, so maximizing our performance is essential on those devices. The finished project will be able to make suggestions on what the users object quality should be based on the device that they are currently using. We hope that we will be able to demonstrate the project using a VR or augmented reality device, and the project site. </w:t>
-      </w:r>
-    </w:p>
-    <w:p>
       <w:bookmarkStart w:id="0" w:name="_GoBack"/>
       <w:bookmarkEnd w:id="0"/>
     </w:p>
+    <w:p>
+      <w:pPr>
+        <w:pStyle w:val="NoSpacing"/>
+        <w:rPr>
+          <w:rFonts w:cstheme="minorHAnsi"/>
+          <w:bCs/>
+          <w:color w:val="222222"/>
+          <w:shd w:val="clear" w:color="auto" w:fill="FFFFFF"/>
+        </w:rPr>
+      </w:pPr>
+    </w:p>
+    <w:p>
+      <w:pPr>
+        <w:pStyle w:val="NoSpacing"/>
+      </w:pPr>
+    </w:p>
+    <w:p>
+      <w:pPr>
+        <w:pStyle w:val="NoSpacing"/>
+        <w:jc w:val="center"/>
+      </w:pPr>
+      <w:r>
+        <w:t xml:space="preserve">Performance metrics </w:t>
+      </w:r>
+    </w:p>
+    <w:p>
+      <w:pPr>
+        <w:pStyle w:val="NoSpacing"/>
+      </w:pPr>
+    </w:p>
+    <w:p>
+      <w:pPr>
+        <w:pStyle w:val="NoSpacing"/>
+      </w:pPr>
+      <w:r>
+        <w:t xml:space="preserve">Initially, we hope to take a deeper look into </w:t>
+      </w:r>
+      <w:proofErr w:type="spellStart"/>
+      <w:r>
+        <w:t>Vrok</w:t>
+      </w:r>
+      <w:proofErr w:type="spellEnd"/>
+      <w:r>
+        <w:t xml:space="preserve">-It, and focus on improving usability on more devices and hardware. Our goal in mind for this objective is to implement a solution to improve performance on Android devices. When viewing models there should be a smooth framerate in order to have a good viewing experience in VR, so maximizing our performance is essential on those devices. The finished project will be able to make suggestions on what the users object quality should be based on the device that they are currently using. We hope that we will be able to demonstrate the project using a VR or augmented reality device, and the project site. </w:t>
+      </w:r>
+    </w:p>
+    <w:p/>
     <w:sectPr>
       <w:pgSz w:w="12240" w:h="15840"/>
       <w:pgMar w:top="1440" w:right="1440" w:bottom="1440" w:left="1440" w:header="720" w:footer="720" w:gutter="0"/>

</xml_diff>